<commit_message>
Punto primero, introduccion del proyecto
</commit_message>
<xml_diff>
--- a/TFG_AITOR_PIRIS.docx
+++ b/TFG_AITOR_PIRIS.docx
@@ -118,7 +118,7 @@
         </w:rPr>
         <w:fldChar w:fldCharType="separate"/>
       </w:r>
-      <w:hyperlink w:anchor="_Toc103763571" w:history="1">
+      <w:hyperlink w:anchor="_Toc104129867" w:history="1">
         <w:r>
           <w:rPr>
             <w:rStyle w:val="Hipervnculo"/>
@@ -165,7 +165,7 @@
             <w:noProof/>
             <w:webHidden/>
           </w:rPr>
-          <w:instrText xml:space="preserve"> PAGEREF _Toc103763571 \h </w:instrText>
+          <w:instrText xml:space="preserve"> PAGEREF _Toc104129867 \h </w:instrText>
         </w:r>
         <w:r>
           <w:rPr>
@@ -212,7 +212,7 @@
           <w:lang w:val="es-ES" w:eastAsia="es-ES_tradnl"/>
         </w:rPr>
       </w:pPr>
-      <w:hyperlink w:anchor="_Toc103763572" w:history="1">
+      <w:hyperlink w:anchor="_Toc104129868" w:history="1">
         <w:r>
           <w:rPr>
             <w:rStyle w:val="Hipervnculo"/>
@@ -257,7 +257,7 @@
             <w:noProof/>
             <w:webHidden/>
           </w:rPr>
-          <w:instrText xml:space="preserve"> PAGEREF _Toc103763572 \h </w:instrText>
+          <w:instrText xml:space="preserve"> PAGEREF _Toc104129868 \h </w:instrText>
         </w:r>
         <w:r>
           <w:rPr>
@@ -278,6 +278,566 @@
             <w:webHidden/>
           </w:rPr>
           <w:t>1</w:t>
+        </w:r>
+        <w:r>
+          <w:rPr>
+            <w:noProof/>
+            <w:webHidden/>
+          </w:rPr>
+          <w:fldChar w:fldCharType="end"/>
+        </w:r>
+      </w:hyperlink>
+    </w:p>
+    <w:p>
+      <w:pPr>
+        <w:pStyle w:val="TDC2"/>
+        <w:tabs>
+          <w:tab w:val="left" w:pos="800"/>
+          <w:tab w:val="right" w:leader="dot" w:pos="8494"/>
+        </w:tabs>
+        <w:rPr>
+          <w:rFonts w:eastAsiaTheme="minorEastAsia" w:cstheme="minorBidi"/>
+          <w:smallCaps w:val="0"/>
+          <w:noProof/>
+          <w:sz w:val="24"/>
+          <w:szCs w:val="24"/>
+          <w:lang w:val="es-ES" w:eastAsia="es-ES_tradnl"/>
+        </w:rPr>
+      </w:pPr>
+      <w:hyperlink w:anchor="_Toc104129869" w:history="1">
+        <w:r>
+          <w:rPr>
+            <w:rStyle w:val="Hipervnculo"/>
+            <w:noProof/>
+          </w:rPr>
+          <w:t>1.2</w:t>
+        </w:r>
+        <w:r>
+          <w:rPr>
+            <w:rFonts w:eastAsiaTheme="minorEastAsia" w:cstheme="minorBidi"/>
+            <w:smallCaps w:val="0"/>
+            <w:noProof/>
+            <w:sz w:val="24"/>
+            <w:szCs w:val="24"/>
+            <w:lang w:val="es-ES" w:eastAsia="es-ES_tradnl"/>
+          </w:rPr>
+          <w:tab/>
+        </w:r>
+        <w:r>
+          <w:rPr>
+            <w:rStyle w:val="Hipervnculo"/>
+            <w:noProof/>
+          </w:rPr>
+          <w:t>Motivación</w:t>
+        </w:r>
+        <w:r>
+          <w:rPr>
+            <w:noProof/>
+            <w:webHidden/>
+          </w:rPr>
+          <w:tab/>
+        </w:r>
+        <w:r>
+          <w:rPr>
+            <w:noProof/>
+            <w:webHidden/>
+          </w:rPr>
+          <w:fldChar w:fldCharType="begin"/>
+        </w:r>
+        <w:r>
+          <w:rPr>
+            <w:noProof/>
+            <w:webHidden/>
+          </w:rPr>
+          <w:instrText xml:space="preserve"> PAGEREF _Toc104129869 \h </w:instrText>
+        </w:r>
+        <w:r>
+          <w:rPr>
+            <w:noProof/>
+            <w:webHidden/>
+          </w:rPr>
+        </w:r>
+        <w:r>
+          <w:rPr>
+            <w:noProof/>
+            <w:webHidden/>
+          </w:rPr>
+          <w:fldChar w:fldCharType="separate"/>
+        </w:r>
+        <w:r>
+          <w:rPr>
+            <w:noProof/>
+            <w:webHidden/>
+          </w:rPr>
+          <w:t>2</w:t>
+        </w:r>
+        <w:r>
+          <w:rPr>
+            <w:noProof/>
+            <w:webHidden/>
+          </w:rPr>
+          <w:fldChar w:fldCharType="end"/>
+        </w:r>
+      </w:hyperlink>
+    </w:p>
+    <w:p>
+      <w:pPr>
+        <w:pStyle w:val="TDC3"/>
+        <w:tabs>
+          <w:tab w:val="left" w:pos="1200"/>
+          <w:tab w:val="right" w:leader="dot" w:pos="8494"/>
+        </w:tabs>
+        <w:rPr>
+          <w:rFonts w:eastAsiaTheme="minorEastAsia" w:cstheme="minorBidi"/>
+          <w:i w:val="0"/>
+          <w:iCs w:val="0"/>
+          <w:noProof/>
+          <w:sz w:val="24"/>
+          <w:szCs w:val="24"/>
+          <w:lang w:val="es-ES" w:eastAsia="es-ES_tradnl"/>
+        </w:rPr>
+      </w:pPr>
+      <w:hyperlink w:anchor="_Toc104129870" w:history="1">
+        <w:r>
+          <w:rPr>
+            <w:rStyle w:val="Hipervnculo"/>
+            <w:noProof/>
+          </w:rPr>
+          <w:t>1.2.1</w:t>
+        </w:r>
+        <w:r>
+          <w:rPr>
+            <w:rFonts w:eastAsiaTheme="minorEastAsia" w:cstheme="minorBidi"/>
+            <w:i w:val="0"/>
+            <w:iCs w:val="0"/>
+            <w:noProof/>
+            <w:sz w:val="24"/>
+            <w:szCs w:val="24"/>
+            <w:lang w:val="es-ES" w:eastAsia="es-ES_tradnl"/>
+          </w:rPr>
+          <w:tab/>
+        </w:r>
+        <w:r>
+          <w:rPr>
+            <w:rStyle w:val="Hipervnculo"/>
+            <w:noProof/>
+          </w:rPr>
+          <w:t>Motivación del proyecto</w:t>
+        </w:r>
+        <w:r>
+          <w:rPr>
+            <w:noProof/>
+            <w:webHidden/>
+          </w:rPr>
+          <w:tab/>
+        </w:r>
+        <w:r>
+          <w:rPr>
+            <w:noProof/>
+            <w:webHidden/>
+          </w:rPr>
+          <w:fldChar w:fldCharType="begin"/>
+        </w:r>
+        <w:r>
+          <w:rPr>
+            <w:noProof/>
+            <w:webHidden/>
+          </w:rPr>
+          <w:instrText xml:space="preserve"> PAGEREF _Toc104129870 \h </w:instrText>
+        </w:r>
+        <w:r>
+          <w:rPr>
+            <w:noProof/>
+            <w:webHidden/>
+          </w:rPr>
+        </w:r>
+        <w:r>
+          <w:rPr>
+            <w:noProof/>
+            <w:webHidden/>
+          </w:rPr>
+          <w:fldChar w:fldCharType="separate"/>
+        </w:r>
+        <w:r>
+          <w:rPr>
+            <w:noProof/>
+            <w:webHidden/>
+          </w:rPr>
+          <w:t>2</w:t>
+        </w:r>
+        <w:r>
+          <w:rPr>
+            <w:noProof/>
+            <w:webHidden/>
+          </w:rPr>
+          <w:fldChar w:fldCharType="end"/>
+        </w:r>
+      </w:hyperlink>
+    </w:p>
+    <w:p>
+      <w:pPr>
+        <w:pStyle w:val="TDC2"/>
+        <w:tabs>
+          <w:tab w:val="left" w:pos="800"/>
+          <w:tab w:val="right" w:leader="dot" w:pos="8494"/>
+        </w:tabs>
+        <w:rPr>
+          <w:rFonts w:eastAsiaTheme="minorEastAsia" w:cstheme="minorBidi"/>
+          <w:smallCaps w:val="0"/>
+          <w:noProof/>
+          <w:sz w:val="24"/>
+          <w:szCs w:val="24"/>
+          <w:lang w:val="es-ES" w:eastAsia="es-ES_tradnl"/>
+        </w:rPr>
+      </w:pPr>
+      <w:hyperlink w:anchor="_Toc104129871" w:history="1">
+        <w:r>
+          <w:rPr>
+            <w:rStyle w:val="Hipervnculo"/>
+            <w:noProof/>
+          </w:rPr>
+          <w:t>1.3</w:t>
+        </w:r>
+        <w:r>
+          <w:rPr>
+            <w:rFonts w:eastAsiaTheme="minorEastAsia" w:cstheme="minorBidi"/>
+            <w:smallCaps w:val="0"/>
+            <w:noProof/>
+            <w:sz w:val="24"/>
+            <w:szCs w:val="24"/>
+            <w:lang w:val="es-ES" w:eastAsia="es-ES_tradnl"/>
+          </w:rPr>
+          <w:tab/>
+        </w:r>
+        <w:r>
+          <w:rPr>
+            <w:rStyle w:val="Hipervnculo"/>
+            <w:noProof/>
+          </w:rPr>
+          <w:t>Estado del arte</w:t>
+        </w:r>
+        <w:r>
+          <w:rPr>
+            <w:noProof/>
+            <w:webHidden/>
+          </w:rPr>
+          <w:tab/>
+        </w:r>
+        <w:r>
+          <w:rPr>
+            <w:noProof/>
+            <w:webHidden/>
+          </w:rPr>
+          <w:fldChar w:fldCharType="begin"/>
+        </w:r>
+        <w:r>
+          <w:rPr>
+            <w:noProof/>
+            <w:webHidden/>
+          </w:rPr>
+          <w:instrText xml:space="preserve"> PAGEREF _Toc104129871 \h </w:instrText>
+        </w:r>
+        <w:r>
+          <w:rPr>
+            <w:noProof/>
+            <w:webHidden/>
+          </w:rPr>
+        </w:r>
+        <w:r>
+          <w:rPr>
+            <w:noProof/>
+            <w:webHidden/>
+          </w:rPr>
+          <w:fldChar w:fldCharType="separate"/>
+        </w:r>
+        <w:r>
+          <w:rPr>
+            <w:noProof/>
+            <w:webHidden/>
+          </w:rPr>
+          <w:t>3</w:t>
+        </w:r>
+        <w:r>
+          <w:rPr>
+            <w:noProof/>
+            <w:webHidden/>
+          </w:rPr>
+          <w:fldChar w:fldCharType="end"/>
+        </w:r>
+      </w:hyperlink>
+    </w:p>
+    <w:p>
+      <w:pPr>
+        <w:pStyle w:val="TDC3"/>
+        <w:tabs>
+          <w:tab w:val="left" w:pos="1200"/>
+          <w:tab w:val="right" w:leader="dot" w:pos="8494"/>
+        </w:tabs>
+        <w:rPr>
+          <w:rFonts w:eastAsiaTheme="minorEastAsia" w:cstheme="minorBidi"/>
+          <w:i w:val="0"/>
+          <w:iCs w:val="0"/>
+          <w:noProof/>
+          <w:sz w:val="24"/>
+          <w:szCs w:val="24"/>
+          <w:lang w:val="es-ES" w:eastAsia="es-ES_tradnl"/>
+        </w:rPr>
+      </w:pPr>
+      <w:hyperlink w:anchor="_Toc104129872" w:history="1">
+        <w:r>
+          <w:rPr>
+            <w:rStyle w:val="Hipervnculo"/>
+            <w:noProof/>
+          </w:rPr>
+          <w:t>1.3.1</w:t>
+        </w:r>
+        <w:r>
+          <w:rPr>
+            <w:rFonts w:eastAsiaTheme="minorEastAsia" w:cstheme="minorBidi"/>
+            <w:i w:val="0"/>
+            <w:iCs w:val="0"/>
+            <w:noProof/>
+            <w:sz w:val="24"/>
+            <w:szCs w:val="24"/>
+            <w:lang w:val="es-ES" w:eastAsia="es-ES_tradnl"/>
+          </w:rPr>
+          <w:tab/>
+        </w:r>
+        <w:r>
+          <w:rPr>
+            <w:rStyle w:val="Hipervnculo"/>
+            <w:noProof/>
+          </w:rPr>
+          <w:t>Factor Psicológico</w:t>
+        </w:r>
+        <w:r>
+          <w:rPr>
+            <w:noProof/>
+            <w:webHidden/>
+          </w:rPr>
+          <w:tab/>
+        </w:r>
+        <w:r>
+          <w:rPr>
+            <w:noProof/>
+            <w:webHidden/>
+          </w:rPr>
+          <w:fldChar w:fldCharType="begin"/>
+        </w:r>
+        <w:r>
+          <w:rPr>
+            <w:noProof/>
+            <w:webHidden/>
+          </w:rPr>
+          <w:instrText xml:space="preserve"> PAGEREF _Toc104129872 \h </w:instrText>
+        </w:r>
+        <w:r>
+          <w:rPr>
+            <w:noProof/>
+            <w:webHidden/>
+          </w:rPr>
+        </w:r>
+        <w:r>
+          <w:rPr>
+            <w:noProof/>
+            <w:webHidden/>
+          </w:rPr>
+          <w:fldChar w:fldCharType="separate"/>
+        </w:r>
+        <w:r>
+          <w:rPr>
+            <w:noProof/>
+            <w:webHidden/>
+          </w:rPr>
+          <w:t>3</w:t>
+        </w:r>
+        <w:r>
+          <w:rPr>
+            <w:noProof/>
+            <w:webHidden/>
+          </w:rPr>
+          <w:fldChar w:fldCharType="end"/>
+        </w:r>
+      </w:hyperlink>
+    </w:p>
+    <w:p>
+      <w:pPr>
+        <w:pStyle w:val="TDC3"/>
+        <w:tabs>
+          <w:tab w:val="left" w:pos="1200"/>
+          <w:tab w:val="right" w:leader="dot" w:pos="8494"/>
+        </w:tabs>
+        <w:rPr>
+          <w:rFonts w:eastAsiaTheme="minorEastAsia" w:cstheme="minorBidi"/>
+          <w:i w:val="0"/>
+          <w:iCs w:val="0"/>
+          <w:noProof/>
+          <w:sz w:val="24"/>
+          <w:szCs w:val="24"/>
+          <w:lang w:val="es-ES" w:eastAsia="es-ES_tradnl"/>
+        </w:rPr>
+      </w:pPr>
+      <w:hyperlink w:anchor="_Toc104129873" w:history="1">
+        <w:r>
+          <w:rPr>
+            <w:rStyle w:val="Hipervnculo"/>
+            <w:noProof/>
+          </w:rPr>
+          <w:t>1.3.2</w:t>
+        </w:r>
+        <w:r>
+          <w:rPr>
+            <w:rFonts w:eastAsiaTheme="minorEastAsia" w:cstheme="minorBidi"/>
+            <w:i w:val="0"/>
+            <w:iCs w:val="0"/>
+            <w:noProof/>
+            <w:sz w:val="24"/>
+            <w:szCs w:val="24"/>
+            <w:lang w:val="es-ES" w:eastAsia="es-ES_tradnl"/>
+          </w:rPr>
+          <w:tab/>
+        </w:r>
+        <w:r>
+          <w:rPr>
+            <w:rStyle w:val="Hipervnculo"/>
+            <w:noProof/>
+          </w:rPr>
+          <w:t>Antecedentes tecnológicos</w:t>
+        </w:r>
+        <w:r>
+          <w:rPr>
+            <w:noProof/>
+            <w:webHidden/>
+          </w:rPr>
+          <w:tab/>
+        </w:r>
+        <w:r>
+          <w:rPr>
+            <w:noProof/>
+            <w:webHidden/>
+          </w:rPr>
+          <w:fldChar w:fldCharType="begin"/>
+        </w:r>
+        <w:r>
+          <w:rPr>
+            <w:noProof/>
+            <w:webHidden/>
+          </w:rPr>
+          <w:instrText xml:space="preserve"> PAGEREF _Toc104129873 \h </w:instrText>
+        </w:r>
+        <w:r>
+          <w:rPr>
+            <w:noProof/>
+            <w:webHidden/>
+          </w:rPr>
+        </w:r>
+        <w:r>
+          <w:rPr>
+            <w:noProof/>
+            <w:webHidden/>
+          </w:rPr>
+          <w:fldChar w:fldCharType="separate"/>
+        </w:r>
+        <w:r>
+          <w:rPr>
+            <w:noProof/>
+            <w:webHidden/>
+          </w:rPr>
+          <w:t>5</w:t>
+        </w:r>
+        <w:r>
+          <w:rPr>
+            <w:noProof/>
+            <w:webHidden/>
+          </w:rPr>
+          <w:fldChar w:fldCharType="end"/>
+        </w:r>
+      </w:hyperlink>
+    </w:p>
+    <w:p>
+      <w:pPr>
+        <w:pStyle w:val="TDC3"/>
+        <w:tabs>
+          <w:tab w:val="left" w:pos="1200"/>
+          <w:tab w:val="right" w:leader="dot" w:pos="8494"/>
+        </w:tabs>
+        <w:rPr>
+          <w:rFonts w:eastAsiaTheme="minorEastAsia" w:cstheme="minorBidi"/>
+          <w:i w:val="0"/>
+          <w:iCs w:val="0"/>
+          <w:noProof/>
+          <w:sz w:val="24"/>
+          <w:szCs w:val="24"/>
+          <w:lang w:val="es-ES" w:eastAsia="es-ES_tradnl"/>
+        </w:rPr>
+      </w:pPr>
+      <w:hyperlink w:anchor="_Toc104129874" w:history="1">
+        <w:r>
+          <w:rPr>
+            <w:rStyle w:val="Hipervnculo"/>
+            <w:noProof/>
+          </w:rPr>
+          <w:t>1.3.3</w:t>
+        </w:r>
+        <w:r>
+          <w:rPr>
+            <w:rFonts w:eastAsiaTheme="minorEastAsia" w:cstheme="minorBidi"/>
+            <w:i w:val="0"/>
+            <w:iCs w:val="0"/>
+            <w:noProof/>
+            <w:sz w:val="24"/>
+            <w:szCs w:val="24"/>
+            <w:lang w:val="es-ES" w:eastAsia="es-ES_tradnl"/>
+          </w:rPr>
+          <w:tab/>
+        </w:r>
+        <w:r>
+          <w:rPr>
+            <w:rStyle w:val="Hipervnculo"/>
+            <w:noProof/>
+          </w:rPr>
+          <w:t>Estado del desarrollo de las aplicaciones de control parental</w:t>
+        </w:r>
+        <w:r>
+          <w:rPr>
+            <w:noProof/>
+            <w:webHidden/>
+          </w:rPr>
+          <w:tab/>
+        </w:r>
+        <w:r>
+          <w:rPr>
+            <w:noProof/>
+            <w:webHidden/>
+          </w:rPr>
+          <w:fldChar w:fldCharType="begin"/>
+        </w:r>
+        <w:r>
+          <w:rPr>
+            <w:noProof/>
+            <w:webHidden/>
+          </w:rPr>
+          <w:instrText xml:space="preserve"> PAGEREF _Toc104129874 \h </w:instrText>
+        </w:r>
+        <w:r>
+          <w:rPr>
+            <w:noProof/>
+            <w:webHidden/>
+          </w:rPr>
+        </w:r>
+        <w:r>
+          <w:rPr>
+            <w:noProof/>
+            <w:webHidden/>
+          </w:rPr>
+          <w:fldChar w:fldCharType="separate"/>
+        </w:r>
+        <w:r>
+          <w:rPr>
+            <w:noProof/>
+            <w:webHidden/>
+          </w:rPr>
+          <w:t>10</w:t>
         </w:r>
         <w:r>
           <w:rPr>
@@ -306,7 +866,7 @@
           <w:lang w:val="es-ES" w:eastAsia="es-ES_tradnl"/>
         </w:rPr>
       </w:pPr>
-      <w:hyperlink w:anchor="_Toc103763573" w:history="1">
+      <w:hyperlink w:anchor="_Toc104129875" w:history="1">
         <w:r>
           <w:rPr>
             <w:rStyle w:val="Hipervnculo"/>
@@ -332,7 +892,7 @@
             <w:rStyle w:val="Hipervnculo"/>
             <w:noProof/>
           </w:rPr>
-          <w:t>Objetivos, alcance y antecedentes</w:t>
+          <w:t>Objetivos y alcance</w:t>
         </w:r>
         <w:r>
           <w:rPr>
@@ -353,7 +913,7 @@
             <w:noProof/>
             <w:webHidden/>
           </w:rPr>
-          <w:instrText xml:space="preserve"> PAGEREF _Toc103763573 \h </w:instrText>
+          <w:instrText xml:space="preserve"> PAGEREF _Toc104129875 \h </w:instrText>
         </w:r>
         <w:r>
           <w:rPr>
@@ -373,7 +933,7 @@
             <w:noProof/>
             <w:webHidden/>
           </w:rPr>
-          <w:t>2</w:t>
+          <w:t>11</w:t>
         </w:r>
         <w:r>
           <w:rPr>
@@ -402,7 +962,7 @@
           <w:lang w:val="es-ES" w:eastAsia="es-ES_tradnl"/>
         </w:rPr>
       </w:pPr>
-      <w:hyperlink w:anchor="_Toc103763574" w:history="1">
+      <w:hyperlink w:anchor="_Toc104129876" w:history="1">
         <w:r>
           <w:rPr>
             <w:rStyle w:val="Hipervnculo"/>
@@ -449,7 +1009,7 @@
             <w:noProof/>
             <w:webHidden/>
           </w:rPr>
-          <w:instrText xml:space="preserve"> PAGEREF _Toc103763574 \h </w:instrText>
+          <w:instrText xml:space="preserve"> PAGEREF _Toc104129876 \h </w:instrText>
         </w:r>
         <w:r>
           <w:rPr>
@@ -469,7 +1029,7 @@
             <w:noProof/>
             <w:webHidden/>
           </w:rPr>
-          <w:t>3</w:t>
+          <w:t>12</w:t>
         </w:r>
         <w:r>
           <w:rPr>
@@ -498,7 +1058,7 @@
           <w:lang w:val="es-ES" w:eastAsia="es-ES_tradnl"/>
         </w:rPr>
       </w:pPr>
-      <w:hyperlink w:anchor="_Toc103763575" w:history="1">
+      <w:hyperlink w:anchor="_Toc104129877" w:history="1">
         <w:r>
           <w:rPr>
             <w:rStyle w:val="Hipervnculo"/>
@@ -547,7 +1107,7 @@
             <w:noProof/>
             <w:webHidden/>
           </w:rPr>
-          <w:instrText xml:space="preserve"> PAGEREF _Toc103763575 \h </w:instrText>
+          <w:instrText xml:space="preserve"> PAGEREF _Toc104129877 \h </w:instrText>
         </w:r>
         <w:r>
           <w:rPr>
@@ -567,7 +1127,7 @@
             <w:noProof/>
             <w:webHidden/>
           </w:rPr>
-          <w:t>4</w:t>
+          <w:t>14</w:t>
         </w:r>
         <w:r>
           <w:rPr>
@@ -607,7 +1167,7 @@
       <w:pPr>
         <w:pStyle w:val="Ttulo1"/>
       </w:pPr>
-      <w:bookmarkStart w:id="0" w:name="_Toc103763571"/>
+      <w:bookmarkStart w:id="0" w:name="_Toc104129867"/>
       <w:r>
         <w:t>Introducción</w:t>
       </w:r>
@@ -617,7 +1177,7 @@
       <w:pPr>
         <w:pStyle w:val="Ttulo2"/>
       </w:pPr>
-      <w:bookmarkStart w:id="1" w:name="_Toc103763572"/>
+      <w:bookmarkStart w:id="1" w:name="_Toc104129868"/>
       <w:r>
         <w:t>Presentación del documento</w:t>
       </w:r>
@@ -1242,26 +1802,112 @@
       <w:pPr>
         <w:pStyle w:val="Ttulo2"/>
       </w:pPr>
+      <w:bookmarkStart w:id="2" w:name="_Toc104129869"/>
       <w:r>
         <w:lastRenderedPageBreak/>
         <w:t>Motivación</w:t>
       </w:r>
+      <w:bookmarkEnd w:id="2"/>
+    </w:p>
+    <w:p>
+      <w:pPr>
+        <w:ind w:firstLine="708"/>
+      </w:pPr>
+      <w:r>
+        <w:t xml:space="preserve">En este apartado se definen </w:t>
+      </w:r>
+      <w:r>
+        <w:t>la motivación principal para llevar a cabo el proyecto.</w:t>
+      </w:r>
+    </w:p>
+    <w:p>
+      <w:pPr>
+        <w:pStyle w:val="Ttulo3"/>
+      </w:pPr>
+      <w:bookmarkStart w:id="3" w:name="_Toc104129870"/>
+      <w:r>
+        <w:t>Motivación del proyecto</w:t>
+      </w:r>
+      <w:bookmarkEnd w:id="3"/>
+    </w:p>
+    <w:p>
+      <w:r>
+        <w:t>La mayor</w:t>
+      </w:r>
+      <w:r>
+        <w:t xml:space="preserve"> motivación para el llevar a cabo el desarrollo del proyecto</w:t>
+      </w:r>
+      <w:r>
+        <w:t xml:space="preserve"> ha sido el poder plasmar todos los conocimientos que he ido adquiriendo a lo largo de la carrera en un solo proyecto. El poder demostrar a todo el mundo que ha creído en mí de todo lo que soy capaz de hacer con todas las habilidades aprendidas a lo largo de estos maravillosos 6 años, llenos de momentos tanto buenos como no tan buenos</w:t>
+      </w:r>
+      <w:r>
+        <w:t>, los cuales me han enseñado mucho.</w:t>
+      </w:r>
+    </w:p>
+    <w:p>
+      <w:r>
+        <w:t>Así mismo, también he podido llevar a cabo una de las ideas que siempre he tenido en mente, la de poder desarrollar mi propia solución tecnológica, la cual se detalla tanto en el resumen, como a lo largo de todo el documento.</w:t>
+      </w:r>
+    </w:p>
+    <w:p>
+      <w:r>
+        <w:t>Por otro lado, pa</w:t>
+      </w:r>
+      <w:r>
+        <w:t>r</w:t>
+      </w:r>
+      <w:r>
+        <w:t xml:space="preserve">a el correcto desarrollo de esta solución tecnológica, se ha necesitado hacer uso de varias </w:t>
+      </w:r>
+      <w:r>
+        <w:t>tecnologías</w:t>
+      </w:r>
+      <w:r>
+        <w:t xml:space="preserve">, que ya sea </w:t>
+      </w:r>
+      <w:r>
+        <w:t>porque</w:t>
+      </w:r>
+      <w:r>
+        <w:t xml:space="preserve"> son demasiado nuevas en el marcado, aún están en desarrollo o </w:t>
+      </w:r>
+      <w:r>
+        <w:t>porque</w:t>
+      </w:r>
+      <w:r>
+        <w:t xml:space="preserve"> no ha dado tiempo material a enseñarlas a lo largo de la carrera, </w:t>
+      </w:r>
+      <w:r>
+        <w:t xml:space="preserve">he tenido que aprenderlas desde cero, como por ejemplo la creación de una extensión de Google Chrome. Esto me ha ofrecido una base sólida de cara a en un futuro seguir aprendiendo esta tecnología y hacer uso de </w:t>
+      </w:r>
+      <w:proofErr w:type="gramStart"/>
+      <w:r>
+        <w:t>la misma</w:t>
+      </w:r>
+      <w:proofErr w:type="gramEnd"/>
+      <w:r>
+        <w:t xml:space="preserve"> en otros proyectos. A parte, de que este era uno de mis objetivos al empezar el proyecto, profundizar mis conocimientos en la informática y el desarrollo de software.</w:t>
+      </w:r>
+    </w:p>
+    <w:p>
+      <w:pPr>
+        <w:spacing w:before="0" w:line="240" w:lineRule="auto"/>
+        <w:jc w:val="left"/>
+      </w:pPr>
+      <w:r>
+        <w:br w:type="page"/>
+      </w:r>
     </w:p>
     <w:p>
       <w:pPr>
         <w:pStyle w:val="Ttulo2"/>
       </w:pPr>
-      <w:r>
-        <w:t>ACCESSIA</w:t>
-      </w:r>
-    </w:p>
-    <w:p>
-      <w:pPr>
-        <w:pStyle w:val="Ttulo2"/>
-      </w:pPr>
-      <w:r>
+      <w:bookmarkStart w:id="4" w:name="_Toc104129871"/>
+      <w:r>
+        <w:lastRenderedPageBreak/>
         <w:t>Estado del arte</w:t>
       </w:r>
+      <w:bookmarkEnd w:id="4"/>
     </w:p>
     <w:p>
       <w:pPr>
@@ -1275,62 +1921,2500 @@
     <w:p>
       <w:pPr>
         <w:spacing w:before="0" w:line="240" w:lineRule="auto"/>
+        <w:rPr>
+          <w:bCs/>
+        </w:rPr>
+      </w:pPr>
+      <w:r>
+        <w:rPr>
+          <w:bCs/>
+        </w:rPr>
+        <w:t>En este capítul</w:t>
+      </w:r>
+      <w:r>
+        <w:rPr>
+          <w:bCs/>
+        </w:rPr>
+        <w:t xml:space="preserve">o </w:t>
+      </w:r>
+      <w:r>
+        <w:rPr>
+          <w:bCs/>
+        </w:rPr>
+        <w:t>se detall</w:t>
+      </w:r>
+      <w:r>
+        <w:rPr>
+          <w:bCs/>
+        </w:rPr>
+        <w:t xml:space="preserve">an los factores más importantes a la hora de hacer uso de esta tecnología y por qué un porcentaje alto de los usuarios no suele hacer uso de dicha tecnología hasta que saben cómo se usa correctamente y los beneficios que tiene esta. Así mismo, he analizado las causas y consecuencias de cada factor y como he enfocado esta solución para ayudar a los usuarios a hacer uso de </w:t>
+      </w:r>
+      <w:proofErr w:type="gramStart"/>
+      <w:r>
+        <w:rPr>
+          <w:bCs/>
+        </w:rPr>
+        <w:t>la misma</w:t>
+      </w:r>
+      <w:proofErr w:type="gramEnd"/>
+      <w:r>
+        <w:rPr>
+          <w:bCs/>
+        </w:rPr>
+        <w:t xml:space="preserve">.  </w:t>
+      </w:r>
+    </w:p>
+    <w:p>
+      <w:pPr>
+        <w:spacing w:before="0" w:line="240" w:lineRule="auto"/>
+        <w:rPr>
+          <w:bCs/>
+        </w:rPr>
+      </w:pPr>
+    </w:p>
+    <w:p>
+      <w:pPr>
+        <w:spacing w:before="0" w:line="240" w:lineRule="auto"/>
+        <w:rPr>
+          <w:bCs/>
+        </w:rPr>
+      </w:pPr>
+      <w:r>
+        <w:rPr>
+          <w:bCs/>
+        </w:rPr>
+        <w:t xml:space="preserve">Así mismo, también se detalla el estado actual de desarrollo de la tecnología de control parental, el uso que se le puede dar a esta y los beneficios de </w:t>
+      </w:r>
+      <w:proofErr w:type="gramStart"/>
+      <w:r>
+        <w:rPr>
+          <w:bCs/>
+        </w:rPr>
+        <w:t>la misma</w:t>
+      </w:r>
+      <w:proofErr w:type="gramEnd"/>
+      <w:r>
+        <w:rPr>
+          <w:bCs/>
+        </w:rPr>
+        <w:t xml:space="preserve">. </w:t>
+      </w:r>
+    </w:p>
+    <w:p>
+      <w:pPr>
+        <w:spacing w:before="0" w:line="240" w:lineRule="auto"/>
         <w:jc w:val="left"/>
         <w:rPr>
+          <w:bCs/>
+        </w:rPr>
+      </w:pPr>
+    </w:p>
+    <w:p>
+      <w:pPr>
+        <w:pStyle w:val="Ttulo3"/>
+      </w:pPr>
+      <w:bookmarkStart w:id="5" w:name="_Toc104129872"/>
+      <w:r>
+        <w:t>Factor Psicológico</w:t>
+      </w:r>
+      <w:bookmarkEnd w:id="5"/>
+    </w:p>
+    <w:p>
+      <w:r>
+        <w:t xml:space="preserve">Este factor es uno de los más principales por los que el usuario no hace uso de esta tecnología, más conocida como control parental. </w:t>
+      </w:r>
+    </w:p>
+    <w:p>
+      <w:pPr>
+        <w:spacing w:before="0" w:line="240" w:lineRule="auto"/>
+        <w:jc w:val="left"/>
+        <w:rPr>
+          <w:bCs/>
+        </w:rPr>
+      </w:pPr>
+    </w:p>
+    <w:p>
+      <w:pPr>
+        <w:spacing w:before="0" w:line="240" w:lineRule="auto"/>
+        <w:jc w:val="left"/>
+        <w:rPr>
+          <w:bCs/>
+        </w:rPr>
+      </w:pPr>
+      <w:r>
+        <w:rPr>
+          <w:bCs/>
+        </w:rPr>
+        <w:t xml:space="preserve">Actualmente, con las nuevas tendencias </w:t>
+      </w:r>
+      <w:r>
+        <w:rPr>
+          <w:bCs/>
+        </w:rPr>
+        <w:t>postmodernas</w:t>
+      </w:r>
+      <w:r>
+        <w:rPr>
+          <w:bCs/>
+        </w:rPr>
+        <w:t xml:space="preserve"> que hay, se está tendiendo a dejar más libertad, en todos los ámbitos, a los jóvenes adolescentes con los riesgos que esto conlleva. Esto es algo positivo, ya que hay numerosos estudios, abalados por entidades muy importantes </w:t>
+      </w:r>
+      <w:r>
+        <w:rPr>
+          <w:bCs/>
+        </w:rPr>
+        <w:t>como,</w:t>
+      </w:r>
+      <w:r>
+        <w:rPr>
+          <w:bCs/>
+        </w:rPr>
+        <w:t xml:space="preserve"> por ejemplo, ‘</w:t>
+      </w:r>
+      <w:r>
+        <w:rPr>
+          <w:bCs/>
+        </w:rPr>
+        <w:t>Menores-Ley</w:t>
+      </w:r>
+      <w:r>
+        <w:rPr>
+          <w:bCs/>
+        </w:rPr>
+        <w:t>’</w:t>
+      </w:r>
+      <w:r>
+        <w:rPr>
+          <w:bCs/>
+        </w:rPr>
+        <w:t>, que muestran que la libertad en la infancia es un factor muy importante en su desarrollo adolescente y posterior desarrollo como persona adulta. Sin embargo, otras asociaciones como, por ejemplo, ‘</w:t>
+      </w:r>
+      <w:proofErr w:type="spellStart"/>
+      <w:r>
+        <w:rPr>
+          <w:bCs/>
+        </w:rPr>
+        <w:t>AyudaLey</w:t>
+      </w:r>
+      <w:proofErr w:type="spellEnd"/>
+      <w:r>
+        <w:rPr>
+          <w:bCs/>
+        </w:rPr>
+        <w:t xml:space="preserve">’, relatan que un uso indebido de la libertad en el desarrollo de los jóvenes, también es algo muy peligroso, ya que, cuando los infantes son </w:t>
+      </w:r>
+      <w:r>
+        <w:rPr>
+          <w:bCs/>
+        </w:rPr>
+        <w:t>aún</w:t>
+      </w:r>
+      <w:r>
+        <w:rPr>
+          <w:bCs/>
+        </w:rPr>
+        <w:t xml:space="preserve"> demasiado jóvenes como para entender el mundo moderno, pueden ser </w:t>
+      </w:r>
+      <w:r>
+        <w:rPr>
+          <w:bCs/>
+        </w:rPr>
+        <w:t>influenciados</w:t>
+      </w:r>
+      <w:r>
+        <w:rPr>
+          <w:bCs/>
+        </w:rPr>
+        <w:t xml:space="preserve"> por terceros para que caigan en las trampas como el ‘grooming’, </w:t>
+      </w:r>
+      <w:r>
+        <w:rPr>
+          <w:bCs/>
+        </w:rPr>
+        <w:t xml:space="preserve">‘sexting’, ‘ciberbullyng’ o por otra parte ser víctimas de foros, páginas web o grupos de terceros que fomentan las autolesiones, anorexia, bulimia, ideas suicidas o de autolesión. </w:t>
+      </w:r>
+    </w:p>
+    <w:p>
+      <w:pPr>
+        <w:spacing w:before="0" w:line="240" w:lineRule="auto"/>
+        <w:jc w:val="left"/>
+        <w:rPr>
+          <w:bCs/>
+        </w:rPr>
+      </w:pPr>
+    </w:p>
+    <w:p>
+      <w:pPr>
+        <w:spacing w:before="0" w:line="240" w:lineRule="auto"/>
+        <w:jc w:val="left"/>
+        <w:rPr>
+          <w:bCs/>
+        </w:rPr>
+      </w:pPr>
+      <w:r>
+        <w:rPr>
+          <w:bCs/>
+        </w:rPr>
+        <w:t>P</w:t>
+      </w:r>
+      <w:r>
+        <w:rPr>
+          <w:bCs/>
+        </w:rPr>
+        <w:t xml:space="preserve">or otra parte, existen las figuras, tanto paternas como maternas, que con el ideal de </w:t>
+      </w:r>
+      <w:proofErr w:type="spellStart"/>
+      <w:r>
+        <w:rPr>
+          <w:bCs/>
+        </w:rPr>
+        <w:t>críar</w:t>
+      </w:r>
+      <w:proofErr w:type="spellEnd"/>
+      <w:r>
+        <w:rPr>
+          <w:bCs/>
+        </w:rPr>
+        <w:t xml:space="preserve"> a sus hijos o hijas en valores como la libertad, no hacen uso de ninguna medida de control hacia estos, sobre todo en medios de internet, aun sabiendo todas las contraindicaciones de esto y sobre exponiéndolos al mundo a todas esas personas cuya única intención en el mundo es hacer el mal.</w:t>
+      </w:r>
+    </w:p>
+    <w:p>
+      <w:pPr>
+        <w:spacing w:before="0" w:line="240" w:lineRule="auto"/>
+        <w:jc w:val="left"/>
+        <w:rPr>
+          <w:bCs/>
+        </w:rPr>
+      </w:pPr>
+    </w:p>
+    <w:p>
+      <w:pPr>
+        <w:spacing w:before="0" w:line="240" w:lineRule="auto"/>
+        <w:jc w:val="left"/>
+        <w:rPr>
+          <w:bCs/>
+        </w:rPr>
+      </w:pPr>
+      <w:r>
+        <w:rPr>
+          <w:bCs/>
+        </w:rPr>
+        <w:t>Habiendo sentado ya este precedente y queriendo luchar contra el factor psicológico de los padres de hoy en día de no vigilar la sobre exposición de sus hijos en internet, se ha desarrollado esta solución tecnológica.</w:t>
+      </w:r>
+      <w:r>
+        <w:rPr>
+          <w:bCs/>
+        </w:rPr>
+        <w:t xml:space="preserve"> Como se puede ver en el grafico 1.3.1.1, a medida que van pasando los años, la disponibilidad de los hogares a internet ha ido aumentando.</w:t>
+      </w:r>
+      <w:r>
+        <w:rPr>
+          <w:bCs/>
+        </w:rPr>
+        <w:t xml:space="preserve"> Esto es debido a los avances en la tecnología y en la calidad de vida del español medio.</w:t>
+      </w:r>
+    </w:p>
+    <w:p>
+      <w:pPr>
+        <w:spacing w:before="0" w:line="240" w:lineRule="auto"/>
+        <w:jc w:val="left"/>
+        <w:rPr>
+          <w:bCs/>
+        </w:rPr>
+      </w:pPr>
+    </w:p>
+    <w:p>
+      <w:pPr>
+        <w:spacing w:before="0" w:line="240" w:lineRule="auto"/>
+        <w:jc w:val="left"/>
+        <w:rPr>
+          <w:bCs/>
+        </w:rPr>
+      </w:pPr>
+    </w:p>
+    <w:p>
+      <w:pPr>
+        <w:spacing w:before="0" w:line="240" w:lineRule="auto"/>
+        <w:jc w:val="center"/>
+        <w:rPr>
+          <w:rFonts w:ascii="Times New Roman" w:hAnsi="Times New Roman"/>
+          <w:sz w:val="24"/>
+          <w:szCs w:val="24"/>
+          <w:lang w:val="es-ES" w:eastAsia="es-ES_tradnl"/>
+        </w:rPr>
+      </w:pPr>
+      <w:r>
+        <w:rPr>
+          <w:rFonts w:ascii="Times New Roman" w:hAnsi="Times New Roman"/>
+          <w:sz w:val="24"/>
+          <w:szCs w:val="24"/>
+          <w:lang w:val="es-ES" w:eastAsia="es-ES_tradnl"/>
+        </w:rPr>
+        <w:lastRenderedPageBreak/>
+        <w:fldChar w:fldCharType="begin"/>
+      </w:r>
+      <w:r>
+        <w:rPr>
+          <w:rFonts w:ascii="Times New Roman" w:hAnsi="Times New Roman"/>
+          <w:sz w:val="24"/>
+          <w:szCs w:val="24"/>
+          <w:lang w:val="es-ES" w:eastAsia="es-ES_tradnl"/>
+        </w:rPr>
+        <w:instrText xml:space="preserve"> INCLUDEPICTURE "/var/folders/mg/htss8t0n0cdcmg3415nsds0w0000gn/T/com.microsoft.Word/WebArchiveCopyPasteTempFiles/6671.jpeg" \* MERGEFORMATINET </w:instrText>
+      </w:r>
+      <w:r>
+        <w:rPr>
+          <w:rFonts w:ascii="Times New Roman" w:hAnsi="Times New Roman"/>
+          <w:sz w:val="24"/>
+          <w:szCs w:val="24"/>
+          <w:lang w:val="es-ES" w:eastAsia="es-ES_tradnl"/>
+        </w:rPr>
+        <w:fldChar w:fldCharType="separate"/>
+      </w:r>
+      <w:r>
+        <w:rPr>
+          <w:rFonts w:ascii="Times New Roman" w:hAnsi="Times New Roman"/>
+          <w:noProof/>
+          <w:sz w:val="24"/>
+          <w:szCs w:val="24"/>
+          <w:lang w:val="es-ES" w:eastAsia="es-ES_tradnl"/>
+        </w:rPr>
+        <w:pict w14:anchorId="27D6F160">
+          <v:shapetype id="_x0000_t75" coordsize="21600,21600" o:spt="75" o:preferrelative="t" path="m@4@5l@4@11@9@11@9@5xe" filled="f" stroked="f">
+            <v:stroke joinstyle="miter"/>
+            <v:formulas>
+              <v:f eqn="if lineDrawn pixelLineWidth 0"/>
+              <v:f eqn="sum @0 1 0"/>
+              <v:f eqn="sum 0 0 @1"/>
+              <v:f eqn="prod @2 1 2"/>
+              <v:f eqn="prod @3 21600 pixelWidth"/>
+              <v:f eqn="prod @3 21600 pixelHeight"/>
+              <v:f eqn="sum @0 0 1"/>
+              <v:f eqn="prod @6 1 2"/>
+              <v:f eqn="prod @7 21600 pixelWidth"/>
+              <v:f eqn="sum @8 21600 0"/>
+              <v:f eqn="prod @7 21600 pixelHeight"/>
+              <v:f eqn="sum @10 21600 0"/>
+            </v:formulas>
+            <v:path o:extrusionok="f" gradientshapeok="t" o:connecttype="rect"/>
+            <o:lock v:ext="edit" aspectratio="t"/>
+          </v:shapetype>
+          <v:shape id="_x0000_i1031" type="#_x0000_t75" alt="Gráfico: 7 de cada 10 hogares tienen Internet en España | Statista" style="width:398.65pt;height:284pt;mso-width-percent:0;mso-height-percent:0;mso-width-percent:0;mso-height-percent:0">
+            <v:imagedata r:id="rId11" r:href="rId12"/>
+          </v:shape>
+        </w:pict>
+      </w:r>
+      <w:r>
+        <w:rPr>
+          <w:rFonts w:ascii="Times New Roman" w:hAnsi="Times New Roman"/>
+          <w:sz w:val="24"/>
+          <w:szCs w:val="24"/>
+          <w:lang w:val="es-ES" w:eastAsia="es-ES_tradnl"/>
+        </w:rPr>
+        <w:fldChar w:fldCharType="end"/>
+      </w:r>
+    </w:p>
+    <w:p>
+      <w:pPr>
+        <w:spacing w:before="0" w:line="240" w:lineRule="auto"/>
+        <w:jc w:val="center"/>
+        <w:rPr>
+          <w:rFonts w:ascii="Times New Roman" w:hAnsi="Times New Roman"/>
+          <w:i/>
+          <w:iCs/>
+          <w:lang w:val="es-ES" w:eastAsia="es-ES_tradnl"/>
+        </w:rPr>
+      </w:pPr>
+      <w:r>
+        <w:rPr>
+          <w:rFonts w:ascii="Times New Roman" w:hAnsi="Times New Roman"/>
+          <w:i/>
+          <w:iCs/>
+          <w:lang w:val="es-ES" w:eastAsia="es-ES_tradnl"/>
+        </w:rPr>
+        <w:t>Figura 1.3.1.1 El avance de internet en hogares de España</w:t>
+      </w:r>
+    </w:p>
+    <w:p>
+      <w:pPr>
+        <w:spacing w:before="0" w:line="240" w:lineRule="auto"/>
+        <w:jc w:val="center"/>
+        <w:rPr>
+          <w:rFonts w:ascii="Times New Roman" w:hAnsi="Times New Roman"/>
+          <w:i/>
+          <w:iCs/>
+          <w:lang w:val="es-ES" w:eastAsia="es-ES_tradnl"/>
+        </w:rPr>
+      </w:pPr>
+    </w:p>
+    <w:p>
+      <w:pPr>
+        <w:spacing w:before="0" w:line="240" w:lineRule="auto"/>
+        <w:jc w:val="center"/>
+        <w:rPr>
+          <w:rFonts w:ascii="Times New Roman" w:hAnsi="Times New Roman"/>
+          <w:i/>
+          <w:iCs/>
+          <w:lang w:val="es-ES" w:eastAsia="es-ES_tradnl"/>
+        </w:rPr>
+      </w:pPr>
+    </w:p>
+    <w:p>
+      <w:pPr>
+        <w:spacing w:before="0" w:line="240" w:lineRule="auto"/>
+        <w:jc w:val="left"/>
+        <w:rPr>
+          <w:bCs/>
+        </w:rPr>
+      </w:pPr>
+      <w:r>
+        <w:rPr>
+          <w:bCs/>
+        </w:rPr>
+        <w:t>Además, como se puede observar en la figura 1.3.1.2, existe una gran tendencia al alza de los casos de acoso en internet a menores, por el más uso que le dan estos al acceso a internet y la poca o inexistente vigilancia que sus padres brindas a sus hijos, por el factor psicológico de que no deben violar ni coartar su libertad.</w:t>
+      </w:r>
+    </w:p>
+    <w:p>
+      <w:pPr>
+        <w:spacing w:before="0" w:line="240" w:lineRule="auto"/>
+        <w:jc w:val="left"/>
+        <w:rPr>
+          <w:bCs/>
+        </w:rPr>
+      </w:pPr>
+    </w:p>
+    <w:p>
+      <w:pPr>
+        <w:spacing w:before="0" w:line="240" w:lineRule="auto"/>
+        <w:jc w:val="left"/>
+        <w:rPr>
+          <w:bCs/>
+        </w:rPr>
+      </w:pPr>
+      <w:r>
+        <w:rPr>
+          <w:bCs/>
+        </w:rPr>
+        <w:t xml:space="preserve">Con el objetivo de poder solventar esta problemática, ha nacido ACCESSIA, un proyecto desarrollado por Aitor Piris Caballero con el objetivo de vigilar de un modo practico, resolutivo y con información verídica basada en una recopilación de diversos datos generados por el usuario menor. </w:t>
+      </w:r>
+    </w:p>
+    <w:p>
+      <w:pPr>
+        <w:spacing w:before="0" w:line="240" w:lineRule="auto"/>
+        <w:jc w:val="center"/>
+        <w:rPr>
+          <w:rFonts w:ascii="Times New Roman" w:hAnsi="Times New Roman"/>
+          <w:sz w:val="24"/>
+          <w:szCs w:val="24"/>
+          <w:lang w:val="es-ES" w:eastAsia="es-ES_tradnl"/>
+        </w:rPr>
+      </w:pPr>
+    </w:p>
+    <w:p>
+      <w:pPr>
+        <w:spacing w:before="0" w:line="240" w:lineRule="auto"/>
+        <w:jc w:val="left"/>
+        <w:rPr>
+          <w:rFonts w:ascii="Times New Roman" w:hAnsi="Times New Roman"/>
+          <w:sz w:val="24"/>
+          <w:szCs w:val="24"/>
+          <w:lang w:val="es-ES" w:eastAsia="es-ES_tradnl"/>
+        </w:rPr>
+      </w:pPr>
+    </w:p>
+    <w:p>
+      <w:pPr>
+        <w:spacing w:before="0" w:line="240" w:lineRule="auto"/>
+        <w:jc w:val="center"/>
+        <w:rPr>
+          <w:rFonts w:ascii="Times New Roman" w:hAnsi="Times New Roman"/>
+          <w:sz w:val="24"/>
+          <w:szCs w:val="24"/>
+          <w:lang w:val="es-ES" w:eastAsia="es-ES_tradnl"/>
+        </w:rPr>
+      </w:pPr>
+    </w:p>
+    <w:p>
+      <w:pPr>
+        <w:spacing w:before="0" w:line="240" w:lineRule="auto"/>
+        <w:jc w:val="left"/>
+        <w:rPr>
+          <w:bCs/>
+        </w:rPr>
+      </w:pPr>
+    </w:p>
+    <w:p>
+      <w:pPr>
+        <w:spacing w:before="0" w:line="240" w:lineRule="auto"/>
+        <w:jc w:val="center"/>
+        <w:rPr>
           <w:b/>
         </w:rPr>
       </w:pPr>
+      <w:r>
+        <w:rPr>
+          <w:b/>
+          <w:noProof/>
+        </w:rPr>
+        <w:drawing>
+          <wp:inline distT="0" distB="0" distL="0" distR="0" wp14:anchorId="5AE238AB" wp14:editId="1B907949">
+            <wp:extent cx="2650067" cy="2102540"/>
+            <wp:effectExtent l="0" t="0" r="0" b="0"/>
+            <wp:docPr id="2" name="Imagen 2" descr="Gráfico, Gráfico de líneas&#10;&#10;Descripción generada automáticamente"/>
+            <wp:cNvGraphicFramePr>
+              <a:graphicFrameLocks xmlns:a="http://schemas.openxmlformats.org/drawingml/2006/main" noChangeAspect="1"/>
+            </wp:cNvGraphicFramePr>
+            <a:graphic xmlns:a="http://schemas.openxmlformats.org/drawingml/2006/main">
+              <a:graphicData uri="http://schemas.openxmlformats.org/drawingml/2006/picture">
+                <pic:pic xmlns:pic="http://schemas.openxmlformats.org/drawingml/2006/picture">
+                  <pic:nvPicPr>
+                    <pic:cNvPr id="2" name="Imagen 2" descr="Gráfico, Gráfico de líneas&#10;&#10;Descripción generada automáticamente"/>
+                    <pic:cNvPicPr/>
+                  </pic:nvPicPr>
+                  <pic:blipFill>
+                    <a:blip r:embed="rId13" cstate="print">
+                      <a:extLst>
+                        <a:ext uri="{28A0092B-C50C-407E-A947-70E740481C1C}">
+                          <a14:useLocalDpi xmlns:a14="http://schemas.microsoft.com/office/drawing/2010/main" val="0"/>
+                        </a:ext>
+                      </a:extLst>
+                    </a:blip>
+                    <a:stretch>
+                      <a:fillRect/>
+                    </a:stretch>
+                  </pic:blipFill>
+                  <pic:spPr>
+                    <a:xfrm>
+                      <a:off x="0" y="0"/>
+                      <a:ext cx="2666004" cy="2115184"/>
+                    </a:xfrm>
+                    <a:prstGeom prst="rect">
+                      <a:avLst/>
+                    </a:prstGeom>
+                  </pic:spPr>
+                </pic:pic>
+              </a:graphicData>
+            </a:graphic>
+          </wp:inline>
+        </w:drawing>
+      </w:r>
+    </w:p>
+    <w:p>
+      <w:pPr>
+        <w:spacing w:before="0" w:line="240" w:lineRule="auto"/>
+        <w:jc w:val="center"/>
+        <w:rPr>
+          <w:b/>
+        </w:rPr>
+      </w:pPr>
+    </w:p>
+    <w:p>
+      <w:pPr>
+        <w:spacing w:before="0" w:line="240" w:lineRule="auto"/>
+        <w:jc w:val="center"/>
+        <w:rPr>
+          <w:rFonts w:ascii="Times New Roman" w:hAnsi="Times New Roman"/>
+          <w:bCs/>
+          <w:i/>
+          <w:iCs/>
+        </w:rPr>
+      </w:pPr>
+      <w:r>
+        <w:rPr>
+          <w:rFonts w:ascii="Times New Roman" w:hAnsi="Times New Roman"/>
+          <w:bCs/>
+          <w:i/>
+          <w:iCs/>
+        </w:rPr>
+        <w:t>Figura 1.3.1.2 Aumento de casos de acoso en internet a menores</w:t>
+      </w:r>
+    </w:p>
+    <w:p>
+      <w:pPr>
+        <w:pStyle w:val="Ttulo3"/>
+      </w:pPr>
+      <w:bookmarkStart w:id="6" w:name="_Toc104129873"/>
+      <w:r>
+        <w:lastRenderedPageBreak/>
+        <w:t>Antecedentes tecnológicos</w:t>
+      </w:r>
+      <w:bookmarkEnd w:id="6"/>
+    </w:p>
+    <w:p>
+      <w:r>
+        <w:t xml:space="preserve">Como os podéis imaginar no soy de las primeras personas que quiere ayudar a implementar un control parental para ayudar y proteger a las personas menoras y más vulnerables, pero sí que creo que puedo ayudar aportando un enfoque distinto. A continuación, mostraré las páginas webs y aplicaciones más conocidas en el mercado y porque creo </w:t>
+      </w:r>
+      <w:proofErr w:type="gramStart"/>
+      <w:r>
+        <w:t>que</w:t>
+      </w:r>
+      <w:proofErr w:type="gramEnd"/>
+      <w:r>
+        <w:t xml:space="preserve"> aun así, ACCESSIA es mejor opción. </w:t>
+      </w:r>
+    </w:p>
+    <w:p>
+      <w:pPr>
+        <w:pStyle w:val="Ttulo4"/>
+      </w:pPr>
+      <w:r>
+        <w:t>Qustodio</w:t>
+      </w:r>
+    </w:p>
+    <w:p/>
+    <w:p>
+      <w:pPr>
+        <w:spacing w:before="0" w:line="240" w:lineRule="auto"/>
+        <w:jc w:val="left"/>
+        <w:rPr>
+          <w:rFonts w:ascii="Times New Roman" w:hAnsi="Times New Roman"/>
+          <w:sz w:val="24"/>
+          <w:szCs w:val="24"/>
+          <w:lang w:val="es-ES" w:eastAsia="es-ES_tradnl"/>
+        </w:rPr>
+      </w:pPr>
+      <w:r>
+        <w:rPr>
+          <w:rFonts w:ascii="Times New Roman" w:hAnsi="Times New Roman"/>
+          <w:sz w:val="24"/>
+          <w:szCs w:val="24"/>
+          <w:lang w:val="es-ES" w:eastAsia="es-ES_tradnl"/>
+        </w:rPr>
+        <w:fldChar w:fldCharType="begin"/>
+      </w:r>
+      <w:r>
+        <w:rPr>
+          <w:rFonts w:ascii="Times New Roman" w:hAnsi="Times New Roman"/>
+          <w:sz w:val="24"/>
+          <w:szCs w:val="24"/>
+          <w:lang w:val="es-ES" w:eastAsia="es-ES_tradnl"/>
+        </w:rPr>
+        <w:instrText xml:space="preserve"> INCLUDEPICTURE "/var/folders/mg/htss8t0n0cdcmg3415nsds0w0000gn/T/com.microsoft.Word/WebArchiveCopyPasteTempFiles/Screenshot_2020-07-31_at_17.21.51.png" \* MERGEFORMATINET </w:instrText>
+      </w:r>
+      <w:r>
+        <w:rPr>
+          <w:rFonts w:ascii="Times New Roman" w:hAnsi="Times New Roman"/>
+          <w:sz w:val="24"/>
+          <w:szCs w:val="24"/>
+          <w:lang w:val="es-ES" w:eastAsia="es-ES_tradnl"/>
+        </w:rPr>
+        <w:fldChar w:fldCharType="separate"/>
+      </w:r>
+      <w:r>
+        <w:rPr>
+          <w:rFonts w:ascii="Times New Roman" w:hAnsi="Times New Roman"/>
+          <w:noProof/>
+          <w:sz w:val="24"/>
+          <w:szCs w:val="24"/>
+          <w:lang w:val="es-ES" w:eastAsia="es-ES_tradnl"/>
+        </w:rPr>
+        <w:pict w14:anchorId="2EBBE3BA">
+          <v:shape id="_x0000_i1030" type="#_x0000_t75" alt="Qué es la Nueva Aplicación para Padres de Qustodio? – Ayuda Qustodio" style="width:425.35pt;height:218.65pt;mso-width-percent:0;mso-height-percent:0;mso-width-percent:0;mso-height-percent:0">
+            <v:imagedata r:id="rId14" r:href="rId15"/>
+          </v:shape>
+        </w:pict>
+      </w:r>
+      <w:r>
+        <w:rPr>
+          <w:rFonts w:ascii="Times New Roman" w:hAnsi="Times New Roman"/>
+          <w:sz w:val="24"/>
+          <w:szCs w:val="24"/>
+          <w:lang w:val="es-ES" w:eastAsia="es-ES_tradnl"/>
+        </w:rPr>
+        <w:fldChar w:fldCharType="end"/>
+      </w:r>
+    </w:p>
+    <w:p>
+      <w:pPr>
+        <w:jc w:val="center"/>
+        <w:rPr>
+          <w:rFonts w:ascii="Times New Roman" w:hAnsi="Times New Roman"/>
+          <w:i/>
+          <w:iCs/>
+          <w:lang w:val="es-ES" w:eastAsia="es-ES_tradnl"/>
+        </w:rPr>
+      </w:pPr>
+      <w:r>
+        <w:rPr>
+          <w:rFonts w:ascii="Times New Roman" w:hAnsi="Times New Roman"/>
+          <w:i/>
+          <w:iCs/>
+          <w:lang w:val="es-ES" w:eastAsia="es-ES_tradnl"/>
+        </w:rPr>
+        <w:t>Figura 1.3.2.1.1 Qustodio</w:t>
+      </w:r>
+    </w:p>
+    <w:p>
+      <w:pPr>
+        <w:jc w:val="center"/>
+        <w:rPr>
+          <w:rFonts w:ascii="Times New Roman" w:hAnsi="Times New Roman"/>
+          <w:i/>
+          <w:iCs/>
+          <w:lang w:val="es-ES" w:eastAsia="es-ES_tradnl"/>
+        </w:rPr>
+      </w:pPr>
+    </w:p>
+    <w:p>
+      <w:pPr>
+        <w:rPr>
+          <w:lang w:val="es-ES" w:eastAsia="es-ES_tradnl"/>
+        </w:rPr>
+      </w:pPr>
+      <w:r>
+        <w:rPr>
+          <w:lang w:val="es-ES" w:eastAsia="es-ES_tradnl"/>
+        </w:rPr>
+        <w:t xml:space="preserve">Qustodio es una de las aplicaciones más conocidas a la hora de configurar un control parental en un dispositivo. Provee de muchos servicios tales como la geolocalización de los menores, </w:t>
+      </w:r>
+      <w:r>
+        <w:rPr>
+          <w:lang w:val="es-ES" w:eastAsia="es-ES_tradnl"/>
+        </w:rPr>
+        <w:t xml:space="preserve">monitorización de la actividad, temporizador de uso y filtración de contenido y aplicaciones además de estar disponible en varios idiomas. </w:t>
+      </w:r>
+    </w:p>
+    <w:p>
+      <w:pPr>
+        <w:rPr>
+          <w:lang w:val="es-ES" w:eastAsia="es-ES_tradnl"/>
+        </w:rPr>
+      </w:pPr>
+      <w:r>
+        <w:rPr>
+          <w:lang w:val="es-ES" w:eastAsia="es-ES_tradnl"/>
+        </w:rPr>
+        <w:t>Inconvenientes:</w:t>
+      </w:r>
     </w:p>
     <w:p>
       <w:pPr>
         <w:pStyle w:val="Prrafodelista"/>
         <w:numPr>
           <w:ilvl w:val="0"/>
-          <w:numId w:val="3"/>
+          <w:numId w:val="4"/>
         </w:numPr>
+        <w:rPr>
+          <w:lang w:val="es-ES" w:eastAsia="es-ES_tradnl"/>
+        </w:rPr>
+      </w:pPr>
+      <w:r>
+        <w:rPr>
+          <w:b/>
+          <w:bCs/>
+          <w:lang w:val="es-ES" w:eastAsia="es-ES_tradnl"/>
+        </w:rPr>
+        <w:t>Visibilidad</w:t>
+      </w:r>
+      <w:r>
+        <w:rPr>
+          <w:lang w:val="es-ES" w:eastAsia="es-ES_tradnl"/>
+        </w:rPr>
+        <w:t xml:space="preserve">: Uno de los principales inconvenientes es que es visible, es decir, el propio usuario que está siendo ‘custodiado’ en palabras de los propios desarrolladores de la aplicación, es que este puede y sabe que está siendo custodiado. </w:t>
+      </w:r>
+    </w:p>
+    <w:p>
+      <w:pPr>
+        <w:pStyle w:val="Prrafodelista"/>
+        <w:numPr>
+          <w:ilvl w:val="0"/>
+          <w:numId w:val="4"/>
+        </w:numPr>
+        <w:rPr>
+          <w:lang w:val="es-ES" w:eastAsia="es-ES_tradnl"/>
+        </w:rPr>
+      </w:pPr>
+      <w:r>
+        <w:rPr>
+          <w:b/>
+          <w:bCs/>
+          <w:lang w:val="es-ES" w:eastAsia="es-ES_tradnl"/>
+        </w:rPr>
+        <w:t>Precio</w:t>
+      </w:r>
+      <w:r>
+        <w:rPr>
+          <w:lang w:val="es-ES" w:eastAsia="es-ES_tradnl"/>
+        </w:rPr>
+        <w:t>: Otro inconveniente es que es de pago, es decir, para poder hacer uso de esta aplicación hay que pagar una suscripción que puede ser mensual, trimestral o anual.</w:t>
+      </w:r>
+    </w:p>
+    <w:p>
+      <w:pPr>
+        <w:pStyle w:val="Prrafodelista"/>
+        <w:numPr>
+          <w:ilvl w:val="0"/>
+          <w:numId w:val="4"/>
+        </w:numPr>
+        <w:rPr>
+          <w:lang w:val="es-ES" w:eastAsia="es-ES_tradnl"/>
+        </w:rPr>
+      </w:pPr>
+      <w:r>
+        <w:rPr>
+          <w:b/>
+          <w:bCs/>
+          <w:lang w:val="es-ES" w:eastAsia="es-ES_tradnl"/>
+        </w:rPr>
+        <w:lastRenderedPageBreak/>
+        <w:t>Micro pagos</w:t>
+      </w:r>
+      <w:r>
+        <w:rPr>
+          <w:lang w:val="es-ES" w:eastAsia="es-ES_tradnl"/>
+        </w:rPr>
+        <w:t xml:space="preserve">: </w:t>
+      </w:r>
+      <w:r>
+        <w:rPr>
+          <w:lang w:val="es-ES" w:eastAsia="es-ES_tradnl"/>
+        </w:rPr>
+        <w:t>Otro inconveniente</w:t>
+      </w:r>
+      <w:r>
+        <w:rPr>
+          <w:lang w:val="es-ES" w:eastAsia="es-ES_tradnl"/>
+        </w:rPr>
+        <w:t xml:space="preserve"> </w:t>
+      </w:r>
+      <w:r>
+        <w:rPr>
+          <w:lang w:val="es-ES" w:eastAsia="es-ES_tradnl"/>
+        </w:rPr>
+        <w:t>más</w:t>
+      </w:r>
+      <w:r>
+        <w:rPr>
+          <w:lang w:val="es-ES" w:eastAsia="es-ES_tradnl"/>
+        </w:rPr>
+        <w:t xml:space="preserve"> es que hay servicios que aun estando </w:t>
+      </w:r>
+      <w:r>
+        <w:rPr>
+          <w:lang w:val="es-ES" w:eastAsia="es-ES_tradnl"/>
+        </w:rPr>
+        <w:t xml:space="preserve">suscrito, no se pueden hacer uso de ellos ya que requieren de hacer un pago más a parte de la propia suscripción. </w:t>
+      </w:r>
+    </w:p>
+    <w:p>
+      <w:pPr>
+        <w:pStyle w:val="Prrafodelista"/>
+        <w:numPr>
+          <w:ilvl w:val="0"/>
+          <w:numId w:val="4"/>
+        </w:numPr>
+        <w:rPr>
+          <w:lang w:val="es-ES" w:eastAsia="es-ES_tradnl"/>
+        </w:rPr>
+      </w:pPr>
+      <w:r>
+        <w:rPr>
+          <w:b/>
+          <w:bCs/>
+          <w:lang w:val="es-ES" w:eastAsia="es-ES_tradnl"/>
+        </w:rPr>
+        <w:t>Alcance</w:t>
+      </w:r>
+      <w:r>
+        <w:rPr>
+          <w:lang w:val="es-ES" w:eastAsia="es-ES_tradnl"/>
+        </w:rPr>
+        <w:t xml:space="preserve">: </w:t>
+      </w:r>
+      <w:r>
+        <w:rPr>
+          <w:lang w:val="es-ES" w:eastAsia="es-ES_tradnl"/>
+        </w:rPr>
+        <w:t xml:space="preserve">Y otro inconveniente más es que solo esta para dispositivos móviles de Android, no hay versiones web ni e IOS. </w:t>
+      </w:r>
+    </w:p>
+    <w:p/>
+    <w:p>
+      <w:pPr>
+        <w:pStyle w:val="Ttulo4"/>
+      </w:pPr>
+      <w:r>
+        <w:t>Net Nanny</w:t>
+      </w:r>
+    </w:p>
+    <w:p/>
+    <w:p>
+      <w:pPr>
         <w:spacing w:before="0" w:line="240" w:lineRule="auto"/>
         <w:jc w:val="left"/>
         <w:rPr>
+          <w:rFonts w:ascii="Times New Roman" w:hAnsi="Times New Roman"/>
+          <w:sz w:val="24"/>
+          <w:szCs w:val="24"/>
+          <w:lang w:val="es-ES" w:eastAsia="es-ES_tradnl"/>
+        </w:rPr>
+      </w:pPr>
+      <w:r>
+        <w:rPr>
+          <w:rFonts w:ascii="Times New Roman" w:hAnsi="Times New Roman"/>
+          <w:sz w:val="24"/>
+          <w:szCs w:val="24"/>
+          <w:lang w:val="es-ES" w:eastAsia="es-ES_tradnl"/>
+        </w:rPr>
+        <w:fldChar w:fldCharType="begin"/>
+      </w:r>
+      <w:r>
+        <w:rPr>
+          <w:rFonts w:ascii="Times New Roman" w:hAnsi="Times New Roman"/>
+          <w:sz w:val="24"/>
+          <w:szCs w:val="24"/>
+          <w:lang w:val="es-ES" w:eastAsia="es-ES_tradnl"/>
+        </w:rPr>
+        <w:instrText xml:space="preserve"> INCLUDEPICTURE "/var/folders/mg/htss8t0n0cdcmg3415nsds0w0000gn/T/com.microsoft.Word/WebArchiveCopyPasteTempFiles/qyDmBxogXiLvV5L37nVLYn.jpg" \* MERGEFORMATINET </w:instrText>
+      </w:r>
+      <w:r>
+        <w:rPr>
+          <w:rFonts w:ascii="Times New Roman" w:hAnsi="Times New Roman"/>
+          <w:sz w:val="24"/>
+          <w:szCs w:val="24"/>
+          <w:lang w:val="es-ES" w:eastAsia="es-ES_tradnl"/>
+        </w:rPr>
+        <w:fldChar w:fldCharType="separate"/>
+      </w:r>
+      <w:r>
+        <w:rPr>
+          <w:rFonts w:ascii="Times New Roman" w:hAnsi="Times New Roman"/>
+          <w:noProof/>
+          <w:sz w:val="24"/>
+          <w:szCs w:val="24"/>
+          <w:lang w:val="es-ES" w:eastAsia="es-ES_tradnl"/>
+        </w:rPr>
+        <w:pict w14:anchorId="480CEB57">
+          <v:shape id="_x0000_i1029" type="#_x0000_t75" alt="Net Nanny Family Protection Pass Review | Top Ten Reviews" style="width:425.35pt;height:239.35pt;mso-width-percent:0;mso-height-percent:0;mso-width-percent:0;mso-height-percent:0">
+            <v:imagedata r:id="rId16" r:href="rId17"/>
+          </v:shape>
+        </w:pict>
+      </w:r>
+      <w:r>
+        <w:rPr>
+          <w:rFonts w:ascii="Times New Roman" w:hAnsi="Times New Roman"/>
+          <w:sz w:val="24"/>
+          <w:szCs w:val="24"/>
+          <w:lang w:val="es-ES" w:eastAsia="es-ES_tradnl"/>
+        </w:rPr>
+        <w:fldChar w:fldCharType="end"/>
+      </w:r>
+    </w:p>
+    <w:p>
+      <w:pPr>
+        <w:spacing w:before="0" w:line="240" w:lineRule="auto"/>
+        <w:jc w:val="center"/>
+        <w:rPr>
+          <w:rFonts w:ascii="Times New Roman" w:hAnsi="Times New Roman"/>
+          <w:i/>
+          <w:iCs/>
+          <w:lang w:val="es-ES" w:eastAsia="es-ES_tradnl"/>
+        </w:rPr>
+      </w:pPr>
+      <w:r>
+        <w:rPr>
+          <w:rFonts w:ascii="Times New Roman" w:hAnsi="Times New Roman"/>
+          <w:i/>
+          <w:iCs/>
+          <w:lang w:val="es-ES" w:eastAsia="es-ES_tradnl"/>
+        </w:rPr>
+        <w:t>Figura 1.3.2.2.1 Imagen de Net Nanny</w:t>
+      </w:r>
+    </w:p>
+    <w:p>
+      <w:pPr>
+        <w:spacing w:before="0" w:line="240" w:lineRule="auto"/>
+        <w:jc w:val="center"/>
+        <w:rPr>
+          <w:rFonts w:ascii="Times New Roman" w:hAnsi="Times New Roman"/>
+          <w:i/>
+          <w:iCs/>
+          <w:lang w:val="es-ES" w:eastAsia="es-ES_tradnl"/>
+        </w:rPr>
+      </w:pPr>
+    </w:p>
+    <w:p>
+      <w:pPr>
+        <w:rPr>
+          <w:lang w:val="es-ES" w:eastAsia="es-ES_tradnl"/>
+        </w:rPr>
+      </w:pPr>
+      <w:r>
+        <w:rPr>
+          <w:lang w:val="es-ES" w:eastAsia="es-ES_tradnl"/>
+        </w:rPr>
+        <w:t>Net Nanny es una</w:t>
+      </w:r>
+      <w:r>
+        <w:rPr>
+          <w:lang w:val="es-ES" w:eastAsia="es-ES_tradnl"/>
+        </w:rPr>
+        <w:t xml:space="preserve"> aplicación que sirve tanto para dispositivos móviles como teléfonos Android como IOS y para ordenadores tanto portátiles como de sobre mesa que usen una versión de Windows por encima de la séptima. Es una aplicación que permite el monitoreo y control parental total.</w:t>
+      </w:r>
+    </w:p>
+    <w:p>
+      <w:pPr>
+        <w:rPr>
+          <w:lang w:val="es-ES" w:eastAsia="es-ES_tradnl"/>
+        </w:rPr>
+      </w:pPr>
+      <w:r>
+        <w:rPr>
+          <w:lang w:val="es-ES" w:eastAsia="es-ES_tradnl"/>
+        </w:rPr>
+        <w:t>Inconvenientes:</w:t>
+      </w:r>
+    </w:p>
+    <w:p>
+      <w:pPr>
+        <w:pStyle w:val="Prrafodelista"/>
+        <w:numPr>
+          <w:ilvl w:val="0"/>
+          <w:numId w:val="5"/>
+        </w:numPr>
+        <w:rPr>
+          <w:lang w:val="es-ES" w:eastAsia="es-ES_tradnl"/>
+        </w:rPr>
+      </w:pPr>
+      <w:r>
+        <w:rPr>
           <w:b/>
+          <w:bCs/>
+          <w:lang w:val="es-ES" w:eastAsia="es-ES_tradnl"/>
+        </w:rPr>
+        <w:t>Precio</w:t>
+      </w:r>
+      <w:r>
+        <w:rPr>
+          <w:lang w:val="es-ES" w:eastAsia="es-ES_tradnl"/>
+        </w:rPr>
+        <w:t xml:space="preserve">: El principal inconveniente de esta aplicación es su elevado precio, a pesar de que carece de micro pagos dentro de la plataforma, su suscripción, ya sea mensual, la </w:t>
+      </w:r>
+      <w:r>
+        <w:rPr>
+          <w:lang w:val="es-ES" w:eastAsia="es-ES_tradnl"/>
+        </w:rPr>
+        <w:t>más</w:t>
+      </w:r>
+      <w:r>
+        <w:rPr>
+          <w:lang w:val="es-ES" w:eastAsia="es-ES_tradnl"/>
+        </w:rPr>
+        <w:t xml:space="preserve"> cara, como anual, </w:t>
+      </w:r>
+      <w:r>
+        <w:rPr>
+          <w:lang w:val="es-ES" w:eastAsia="es-ES_tradnl"/>
+        </w:rPr>
+        <w:t>más</w:t>
+      </w:r>
+      <w:r>
+        <w:rPr>
+          <w:lang w:val="es-ES" w:eastAsia="es-ES_tradnl"/>
+        </w:rPr>
+        <w:t xml:space="preserve"> barata, oscilan en un rango de precios muy elevado para el tipo de software que son. </w:t>
+      </w:r>
+    </w:p>
+    <w:p>
+      <w:pPr>
+        <w:pStyle w:val="Prrafodelista"/>
+        <w:numPr>
+          <w:ilvl w:val="0"/>
+          <w:numId w:val="5"/>
+        </w:numPr>
+        <w:rPr>
+          <w:lang w:val="es-ES" w:eastAsia="es-ES_tradnl"/>
         </w:rPr>
       </w:pPr>
       <w:r>
         <w:rPr>
           <w:b/>
-        </w:rPr>
+          <w:bCs/>
+          <w:lang w:val="es-ES" w:eastAsia="es-ES_tradnl"/>
+        </w:rPr>
+        <w:t>Idioma</w:t>
+      </w:r>
+      <w:r>
+        <w:rPr>
+          <w:lang w:val="es-ES" w:eastAsia="es-ES_tradnl"/>
+        </w:rPr>
+        <w:t xml:space="preserve">: Otro </w:t>
+      </w:r>
+      <w:r>
+        <w:rPr>
+          <w:lang w:val="es-ES" w:eastAsia="es-ES_tradnl"/>
+        </w:rPr>
+        <w:t>inconveniente</w:t>
+      </w:r>
+      <w:r>
+        <w:rPr>
+          <w:lang w:val="es-ES" w:eastAsia="es-ES_tradnl"/>
+        </w:rPr>
+        <w:t xml:space="preserve"> de esta aplicación es el idioma en el que trabaja, el cual es el </w:t>
+      </w:r>
+      <w:r>
+        <w:rPr>
+          <w:lang w:val="es-ES" w:eastAsia="es-ES_tradnl"/>
+        </w:rPr>
+        <w:t>inglés</w:t>
+      </w:r>
+      <w:r>
+        <w:rPr>
+          <w:lang w:val="es-ES" w:eastAsia="es-ES_tradnl"/>
+        </w:rPr>
+        <w:t xml:space="preserve">. Esto significa </w:t>
+      </w:r>
+      <w:r>
+        <w:rPr>
+          <w:lang w:val="es-ES" w:eastAsia="es-ES_tradnl"/>
+        </w:rPr>
+        <w:t>que,</w:t>
+      </w:r>
+      <w:r>
+        <w:rPr>
+          <w:lang w:val="es-ES" w:eastAsia="es-ES_tradnl"/>
+        </w:rPr>
+        <w:t xml:space="preserve"> si el usuario supervisor no tiene un nivel avanzado o al menos medio del idioma, podría no entender todos los servicios</w:t>
+      </w:r>
+      <w:r>
+        <w:rPr>
+          <w:lang w:val="es-ES" w:eastAsia="es-ES_tradnl"/>
+        </w:rPr>
+        <w:t xml:space="preserve"> que ofrece esta aplicación. </w:t>
+      </w:r>
+    </w:p>
+    <w:p>
+      <w:pPr>
+        <w:pStyle w:val="Prrafodelista"/>
+        <w:numPr>
+          <w:ilvl w:val="0"/>
+          <w:numId w:val="5"/>
+        </w:numPr>
+        <w:rPr>
+          <w:lang w:val="es-ES" w:eastAsia="es-ES_tradnl"/>
+        </w:rPr>
+      </w:pPr>
+      <w:r>
+        <w:rPr>
+          <w:b/>
+          <w:bCs/>
+          <w:lang w:val="es-ES" w:eastAsia="es-ES_tradnl"/>
+        </w:rPr>
+        <w:lastRenderedPageBreak/>
+        <w:t>Alcance</w:t>
+      </w:r>
+      <w:r>
+        <w:rPr>
+          <w:lang w:val="es-ES" w:eastAsia="es-ES_tradnl"/>
+        </w:rPr>
+        <w:t xml:space="preserve">: El último inconveniente que presenta esta aplicación es que de momento solo está disponible para equipos tanto portátiles como de sobre mesa que usen versiones posteriores a Windows 7, dejando de lado el mercado de los dispositivos de Apple y Linux. </w:t>
+      </w:r>
+    </w:p>
+    <w:p>
+      <w:pPr>
+        <w:pStyle w:val="Ttulo4"/>
+      </w:pPr>
+      <w:r>
+        <w:t>Bark</w:t>
+      </w:r>
+    </w:p>
+    <w:p/>
+    <w:p>
+      <w:pPr>
+        <w:spacing w:before="0" w:line="240" w:lineRule="auto"/>
+        <w:jc w:val="left"/>
+        <w:rPr>
+          <w:rFonts w:ascii="Times New Roman" w:hAnsi="Times New Roman"/>
+          <w:sz w:val="24"/>
+          <w:szCs w:val="24"/>
+          <w:lang w:val="es-ES" w:eastAsia="es-ES_tradnl"/>
+        </w:rPr>
+      </w:pPr>
+      <w:r>
+        <w:rPr>
+          <w:rFonts w:ascii="Times New Roman" w:hAnsi="Times New Roman"/>
+          <w:sz w:val="24"/>
+          <w:szCs w:val="24"/>
+          <w:lang w:val="es-ES" w:eastAsia="es-ES_tradnl"/>
+        </w:rPr>
+        <w:fldChar w:fldCharType="begin"/>
+      </w:r>
+      <w:r>
+        <w:rPr>
+          <w:rFonts w:ascii="Times New Roman" w:hAnsi="Times New Roman"/>
+          <w:sz w:val="24"/>
+          <w:szCs w:val="24"/>
+          <w:lang w:val="es-ES" w:eastAsia="es-ES_tradnl"/>
+        </w:rPr>
+        <w:instrText xml:space="preserve"> INCLUDEPICTURE "/var/folders/mg/htss8t0n0cdcmg3415nsds0w0000gn/T/com.microsoft.Word/WebArchiveCopyPasteTempFiles/1623776586_Revision-del-software-de-control-parental-Bark.jpg" \* MERGEFORMATINET </w:instrText>
+      </w:r>
+      <w:r>
+        <w:rPr>
+          <w:rFonts w:ascii="Times New Roman" w:hAnsi="Times New Roman"/>
+          <w:sz w:val="24"/>
+          <w:szCs w:val="24"/>
+          <w:lang w:val="es-ES" w:eastAsia="es-ES_tradnl"/>
+        </w:rPr>
+        <w:fldChar w:fldCharType="separate"/>
+      </w:r>
+      <w:r>
+        <w:rPr>
+          <w:rFonts w:ascii="Times New Roman" w:hAnsi="Times New Roman"/>
+          <w:noProof/>
+          <w:sz w:val="24"/>
+          <w:szCs w:val="24"/>
+          <w:lang w:val="es-ES" w:eastAsia="es-ES_tradnl"/>
+        </w:rPr>
+        <w:pict w14:anchorId="26478EDB">
+          <v:shape id="_x0000_i1028" type="#_x0000_t75" alt="▷ Revisión Del Software De Control Parental Bark - 【 LaComparación 】 2022" style="width:425.35pt;height:182pt;mso-width-percent:0;mso-height-percent:0;mso-width-percent:0;mso-height-percent:0">
+            <v:imagedata r:id="rId18" r:href="rId19"/>
+          </v:shape>
+        </w:pict>
+      </w:r>
+      <w:r>
+        <w:rPr>
+          <w:rFonts w:ascii="Times New Roman" w:hAnsi="Times New Roman"/>
+          <w:sz w:val="24"/>
+          <w:szCs w:val="24"/>
+          <w:lang w:val="es-ES" w:eastAsia="es-ES_tradnl"/>
+        </w:rPr>
+        <w:fldChar w:fldCharType="end"/>
+      </w:r>
+    </w:p>
+    <w:p>
+      <w:pPr>
+        <w:jc w:val="center"/>
+        <w:rPr>
+          <w:rFonts w:ascii="Times New Roman" w:hAnsi="Times New Roman"/>
+          <w:i/>
+          <w:iCs/>
+        </w:rPr>
+      </w:pPr>
+      <w:r>
+        <w:rPr>
+          <w:rFonts w:ascii="Times New Roman" w:hAnsi="Times New Roman"/>
+          <w:i/>
+          <w:iCs/>
+        </w:rPr>
+        <w:t>Figura 1.3.2.3 Imagen de Bark</w:t>
+      </w:r>
+    </w:p>
+    <w:p>
+      <w:r>
+        <w:t xml:space="preserve">Esta es una aplicación, galardonada con varios premios, de control parental, multiplataforma e intuitiva de usar. </w:t>
+      </w:r>
+      <w:proofErr w:type="gramStart"/>
+      <w:r>
+        <w:t>Sus punto fuerte</w:t>
+      </w:r>
+      <w:proofErr w:type="gramEnd"/>
+      <w:r>
+        <w:t xml:space="preserve"> se basa en que trabaja como si fuese una auditoria, es decir, es compatible con la mayoría de aplicaciones más corrientes del mercado y su funcionalidad de basa es capturar datos del usuario monitoreado y mandar alertas en el momento en el que salta la alarma de uno o varios filtros configurados. </w:t>
+      </w:r>
+    </w:p>
+    <w:p>
+      <w:r>
+        <w:t>Inconvenientes:</w:t>
+      </w:r>
+    </w:p>
+    <w:p>
+      <w:pPr>
+        <w:pStyle w:val="Prrafodelista"/>
+        <w:numPr>
+          <w:ilvl w:val="0"/>
+          <w:numId w:val="6"/>
+        </w:numPr>
+      </w:pPr>
+      <w:r>
+        <w:rPr>
+          <w:b/>
+          <w:bCs/>
+        </w:rPr>
+        <w:t>Idioma</w:t>
+      </w:r>
+      <w:r>
+        <w:t>: Uno de sus principales puntos débiles es que solo esta disponible la versión en inglés, con lo cual, si el usuario supervisor no controla bien dicho idioma, podría llegar a no entender de todo el funcionamiento de la aplicación.</w:t>
+      </w:r>
+    </w:p>
+    <w:p>
+      <w:pPr>
+        <w:pStyle w:val="Prrafodelista"/>
+        <w:numPr>
+          <w:ilvl w:val="0"/>
+          <w:numId w:val="6"/>
+        </w:numPr>
+      </w:pPr>
+      <w:r>
+        <w:rPr>
+          <w:b/>
+          <w:bCs/>
+        </w:rPr>
+        <w:t>Alcance</w:t>
+      </w:r>
+      <w:r>
+        <w:t xml:space="preserve">: Otro inconveniente es que solo esta su versión para dispositivos móviles, aunque puedes acceder a los datos vía web. </w:t>
+      </w:r>
+    </w:p>
+    <w:p>
+      <w:pPr>
+        <w:pStyle w:val="Prrafodelista"/>
+        <w:numPr>
+          <w:ilvl w:val="0"/>
+          <w:numId w:val="6"/>
+        </w:numPr>
+      </w:pPr>
+      <w:r>
+        <w:rPr>
+          <w:b/>
+          <w:bCs/>
+        </w:rPr>
+        <w:t>Precio</w:t>
+      </w:r>
+      <w:r>
+        <w:t xml:space="preserve">: Otro inconveniente es su elevado precio, ya que como he mencionado anteriormente, esa galardonada con diversos premios, y eso incremente su valor. </w:t>
+      </w:r>
+    </w:p>
+    <w:p/>
+    <w:p/>
+    <w:p/>
+    <w:p>
+      <w:pPr>
+        <w:pStyle w:val="Ttulo4"/>
+      </w:pPr>
+      <w:r>
+        <w:lastRenderedPageBreak/>
+        <w:t xml:space="preserve">Kaspersky </w:t>
+      </w:r>
+      <w:r>
+        <w:t>S</w:t>
+      </w:r>
+      <w:r>
+        <w:t xml:space="preserve">afe </w:t>
+      </w:r>
+      <w:r>
+        <w:t>K</w:t>
+      </w:r>
+      <w:r>
+        <w:t>ids</w:t>
+      </w:r>
+    </w:p>
+    <w:p/>
+    <w:p>
+      <w:pPr>
+        <w:spacing w:before="0" w:line="240" w:lineRule="auto"/>
+        <w:jc w:val="left"/>
+        <w:rPr>
+          <w:rFonts w:ascii="Times New Roman" w:hAnsi="Times New Roman"/>
+          <w:sz w:val="24"/>
+          <w:szCs w:val="24"/>
+          <w:lang w:val="es-ES" w:eastAsia="es-ES_tradnl"/>
+        </w:rPr>
+      </w:pPr>
+      <w:r>
+        <w:rPr>
+          <w:rFonts w:ascii="Times New Roman" w:hAnsi="Times New Roman"/>
+          <w:sz w:val="24"/>
+          <w:szCs w:val="24"/>
+          <w:lang w:val="es-ES" w:eastAsia="es-ES_tradnl"/>
+        </w:rPr>
+        <w:fldChar w:fldCharType="begin"/>
+      </w:r>
+      <w:r>
+        <w:rPr>
+          <w:rFonts w:ascii="Times New Roman" w:hAnsi="Times New Roman"/>
+          <w:sz w:val="24"/>
+          <w:szCs w:val="24"/>
+          <w:lang w:val="es-ES" w:eastAsia="es-ES_tradnl"/>
+        </w:rPr>
+        <w:instrText xml:space="preserve"> INCLUDEPICTURE "/var/folders/mg/htss8t0n0cdcmg3415nsds0w0000gn/T/com.microsoft.Word/WebArchiveCopyPasteTempFiles/safe_kids_time1_en.png" \* MERGEFORMATINET </w:instrText>
+      </w:r>
+      <w:r>
+        <w:rPr>
+          <w:rFonts w:ascii="Times New Roman" w:hAnsi="Times New Roman"/>
+          <w:sz w:val="24"/>
+          <w:szCs w:val="24"/>
+          <w:lang w:val="es-ES" w:eastAsia="es-ES_tradnl"/>
+        </w:rPr>
+        <w:fldChar w:fldCharType="separate"/>
+      </w:r>
+      <w:r>
+        <w:rPr>
+          <w:rFonts w:ascii="Times New Roman" w:hAnsi="Times New Roman"/>
+          <w:noProof/>
+          <w:sz w:val="24"/>
+          <w:szCs w:val="24"/>
+          <w:lang w:val="es-ES" w:eastAsia="es-ES_tradnl"/>
+        </w:rPr>
+        <w:pict w14:anchorId="4FF25680">
+          <v:shape id="_x0000_i1027" type="#_x0000_t75" alt="Gestiona el tiempo que emplean tus hijos frente a la pantalla con Safe Kids  | Blog oficial de Kaspersky" style="width:425.35pt;height:364.65pt;mso-width-percent:0;mso-height-percent:0;mso-width-percent:0;mso-height-percent:0">
+            <v:imagedata r:id="rId20" r:href="rId21"/>
+          </v:shape>
+        </w:pict>
+      </w:r>
+      <w:r>
+        <w:rPr>
+          <w:rFonts w:ascii="Times New Roman" w:hAnsi="Times New Roman"/>
+          <w:sz w:val="24"/>
+          <w:szCs w:val="24"/>
+          <w:lang w:val="es-ES" w:eastAsia="es-ES_tradnl"/>
+        </w:rPr>
+        <w:fldChar w:fldCharType="end"/>
+      </w:r>
+    </w:p>
+    <w:p>
+      <w:pPr>
+        <w:jc w:val="center"/>
+        <w:rPr>
+          <w:rFonts w:ascii="Times New Roman" w:hAnsi="Times New Roman"/>
+          <w:i/>
+          <w:iCs/>
+        </w:rPr>
+      </w:pPr>
+      <w:r>
+        <w:rPr>
+          <w:rFonts w:ascii="Times New Roman" w:hAnsi="Times New Roman"/>
+          <w:i/>
+          <w:iCs/>
+        </w:rPr>
+        <w:t>Figura 1.3.2.4.1 KasperSKy Safe Kids</w:t>
+      </w:r>
+    </w:p>
+    <w:p>
+      <w:pPr>
+        <w:jc w:val="center"/>
+        <w:rPr>
+          <w:rFonts w:ascii="Times New Roman" w:hAnsi="Times New Roman"/>
+          <w:i/>
+          <w:iCs/>
+        </w:rPr>
+      </w:pPr>
+    </w:p>
+    <w:p>
+      <w:r>
+        <w:t xml:space="preserve">Esta es una aplicación de control parental cuya fuerza reside en su configuración, es decir, </w:t>
+      </w:r>
+      <w:r>
+        <w:t>en su capacidad de configurar filtros y alertas para cuando la persona supervisada realice ‘X’ actividad salte y mande una alerta.</w:t>
+      </w:r>
+    </w:p>
+    <w:p>
+      <w:r>
+        <w:t>Inconvenientes:</w:t>
+      </w:r>
+    </w:p>
+    <w:p>
+      <w:pPr>
+        <w:pStyle w:val="Prrafodelista"/>
+        <w:numPr>
+          <w:ilvl w:val="0"/>
+          <w:numId w:val="7"/>
+        </w:numPr>
+      </w:pPr>
+      <w:r>
+        <w:rPr>
+          <w:b/>
+          <w:bCs/>
+        </w:rPr>
+        <w:t>Idioma</w:t>
+      </w:r>
+      <w:r>
+        <w:t xml:space="preserve">: Uno de sus principales </w:t>
+      </w:r>
+      <w:r>
+        <w:t>inconvenientes</w:t>
+      </w:r>
+      <w:r>
+        <w:t xml:space="preserve"> es que solo </w:t>
+      </w:r>
+      <w:r>
+        <w:t>está</w:t>
+      </w:r>
+      <w:r>
+        <w:t xml:space="preserve"> disponible en los idiomas </w:t>
+      </w:r>
+      <w:r>
+        <w:t>inglés</w:t>
+      </w:r>
+      <w:r>
+        <w:t xml:space="preserve"> y </w:t>
+      </w:r>
+      <w:r>
+        <w:t>c</w:t>
+      </w:r>
+      <w:r>
+        <w:t xml:space="preserve">hino, luego si el usuario supervisor no tiene conocimientos en estos dos idiomas, puede que no pueda llegar a comprender o usar todas las funcionalidades de esta </w:t>
+      </w:r>
+      <w:r>
+        <w:t>aplicación.</w:t>
+      </w:r>
+    </w:p>
+    <w:p>
+      <w:pPr>
+        <w:pStyle w:val="Prrafodelista"/>
+        <w:numPr>
+          <w:ilvl w:val="0"/>
+          <w:numId w:val="7"/>
+        </w:numPr>
+      </w:pPr>
+      <w:r>
+        <w:rPr>
+          <w:b/>
+          <w:bCs/>
+        </w:rPr>
+        <w:t>Informes</w:t>
+      </w:r>
+      <w:r>
+        <w:t xml:space="preserve">: </w:t>
+      </w:r>
+      <w:r>
+        <w:t>Otro de los inconvenientes de esta aplicación es que los informes de datos e información que recopila son bastante escasos o poco descriptivos.</w:t>
+      </w:r>
+    </w:p>
+    <w:p>
+      <w:pPr>
+        <w:pStyle w:val="Prrafodelista"/>
+        <w:numPr>
+          <w:ilvl w:val="0"/>
+          <w:numId w:val="7"/>
+        </w:numPr>
+      </w:pPr>
+      <w:r>
+        <w:rPr>
+          <w:b/>
+          <w:bCs/>
+        </w:rPr>
+        <w:lastRenderedPageBreak/>
+        <w:t>Precio</w:t>
+      </w:r>
+      <w:r>
+        <w:t xml:space="preserve">: </w:t>
+      </w:r>
+      <w:r>
+        <w:t>Finalmente y según varias fuentes de internet, se estima que el precio de esta aplicación es demasiado elevado para las funcionalidades que oferta.</w:t>
+      </w:r>
+    </w:p>
+    <w:p/>
+    <w:p>
+      <w:pPr>
+        <w:pStyle w:val="Ttulo4"/>
+      </w:pPr>
+      <w:r>
+        <w:t>Norton family</w:t>
+      </w:r>
+    </w:p>
+    <w:p/>
+    <w:p>
+      <w:pPr>
+        <w:spacing w:before="0" w:line="240" w:lineRule="auto"/>
+        <w:jc w:val="left"/>
+        <w:rPr>
+          <w:rFonts w:ascii="Times New Roman" w:hAnsi="Times New Roman"/>
+          <w:sz w:val="24"/>
+          <w:szCs w:val="24"/>
+          <w:lang w:val="es-ES" w:eastAsia="es-ES_tradnl"/>
+        </w:rPr>
+      </w:pPr>
+      <w:r>
+        <w:rPr>
+          <w:rFonts w:ascii="Times New Roman" w:hAnsi="Times New Roman"/>
+          <w:sz w:val="24"/>
+          <w:szCs w:val="24"/>
+          <w:lang w:val="es-ES" w:eastAsia="es-ES_tradnl"/>
+        </w:rPr>
+        <w:fldChar w:fldCharType="begin"/>
+      </w:r>
+      <w:r>
+        <w:rPr>
+          <w:rFonts w:ascii="Times New Roman" w:hAnsi="Times New Roman"/>
+          <w:sz w:val="24"/>
+          <w:szCs w:val="24"/>
+          <w:lang w:val="es-ES" w:eastAsia="es-ES_tradnl"/>
+        </w:rPr>
+        <w:instrText xml:space="preserve"> INCLUDEPICTURE "/var/folders/mg/htss8t0n0cdcmg3415nsds0w0000gn/T/com.microsoft.Word/WebArchiveCopyPasteTempFiles/Norton%20family.jpg?fit=max&amp;s=cd2f836324c78bc87f05f718bdf32105" \* MERGEFORMATINET </w:instrText>
+      </w:r>
+      <w:r>
+        <w:rPr>
+          <w:rFonts w:ascii="Times New Roman" w:hAnsi="Times New Roman"/>
+          <w:sz w:val="24"/>
+          <w:szCs w:val="24"/>
+          <w:lang w:val="es-ES" w:eastAsia="es-ES_tradnl"/>
+        </w:rPr>
+        <w:fldChar w:fldCharType="separate"/>
+      </w:r>
+      <w:r>
+        <w:rPr>
+          <w:rFonts w:ascii="Times New Roman" w:hAnsi="Times New Roman"/>
+          <w:noProof/>
+          <w:sz w:val="24"/>
+          <w:szCs w:val="24"/>
+          <w:lang w:val="es-ES" w:eastAsia="es-ES_tradnl"/>
+        </w:rPr>
+        <w:pict w14:anchorId="54FE8B58">
+          <v:shape id="_x0000_i1026" type="#_x0000_t75" alt="Norton Family | Control Parental" style="width:425.35pt;height:284pt;mso-width-percent:0;mso-height-percent:0;mso-width-percent:0;mso-height-percent:0">
+            <v:imagedata r:id="rId22" r:href="rId23"/>
+          </v:shape>
+        </w:pict>
+      </w:r>
+      <w:r>
+        <w:rPr>
+          <w:rFonts w:ascii="Times New Roman" w:hAnsi="Times New Roman"/>
+          <w:sz w:val="24"/>
+          <w:szCs w:val="24"/>
+          <w:lang w:val="es-ES" w:eastAsia="es-ES_tradnl"/>
+        </w:rPr>
+        <w:fldChar w:fldCharType="end"/>
+      </w:r>
+    </w:p>
+    <w:p>
+      <w:pPr>
+        <w:spacing w:before="0" w:line="240" w:lineRule="auto"/>
+        <w:jc w:val="center"/>
+        <w:rPr>
+          <w:rFonts w:ascii="Times New Roman" w:hAnsi="Times New Roman"/>
+          <w:i/>
+          <w:iCs/>
+          <w:lang w:val="es-ES" w:eastAsia="es-ES_tradnl"/>
+        </w:rPr>
+      </w:pPr>
+      <w:r>
+        <w:rPr>
+          <w:rFonts w:ascii="Times New Roman" w:hAnsi="Times New Roman"/>
+          <w:i/>
+          <w:iCs/>
+          <w:lang w:val="es-ES" w:eastAsia="es-ES_tradnl"/>
+        </w:rPr>
+        <w:t>Figura 1.3.2.5.1 Norton Family</w:t>
+      </w:r>
+    </w:p>
+    <w:p>
+      <w:pPr>
+        <w:spacing w:before="0" w:line="240" w:lineRule="auto"/>
+        <w:jc w:val="center"/>
+        <w:rPr>
+          <w:rFonts w:ascii="Times New Roman" w:hAnsi="Times New Roman"/>
+          <w:i/>
+          <w:iCs/>
+          <w:lang w:val="es-ES" w:eastAsia="es-ES_tradnl"/>
+        </w:rPr>
+      </w:pPr>
+    </w:p>
+    <w:p>
+      <w:pPr>
+        <w:rPr>
+          <w:lang w:val="es-ES" w:eastAsia="es-ES_tradnl"/>
+        </w:rPr>
+      </w:pPr>
+      <w:r>
+        <w:rPr>
+          <w:lang w:val="es-ES" w:eastAsia="es-ES_tradnl"/>
+        </w:rPr>
+        <w:t>Una de las peculiaridades de este software es que esta embebido en el ecosistema de Norton Antivirus, es decir, partiendo de la base de que todo el mundo conoce el famoso antivirus Norton, este mismo, ofrece un</w:t>
+      </w:r>
+      <w:r>
+        <w:rPr>
+          <w:lang w:val="es-ES" w:eastAsia="es-ES_tradnl"/>
+        </w:rPr>
+        <w:t>a serie de funcionalidades extras en su plan de pago, entre las cuales se haya la de Norton Family. Esta funcionalidad es el control parental.</w:t>
+      </w:r>
+    </w:p>
+    <w:p>
+      <w:pPr>
+        <w:rPr>
+          <w:lang w:val="es-ES" w:eastAsia="es-ES_tradnl"/>
+        </w:rPr>
+      </w:pPr>
+      <w:r>
+        <w:rPr>
+          <w:lang w:val="es-ES" w:eastAsia="es-ES_tradnl"/>
+        </w:rPr>
+        <w:t>Inconvenientes:</w:t>
+      </w:r>
+    </w:p>
+    <w:p>
+      <w:pPr>
+        <w:pStyle w:val="Prrafodelista"/>
+        <w:numPr>
+          <w:ilvl w:val="0"/>
+          <w:numId w:val="8"/>
+        </w:numPr>
+        <w:rPr>
+          <w:lang w:val="es-ES" w:eastAsia="es-ES_tradnl"/>
+        </w:rPr>
+      </w:pPr>
+      <w:r>
+        <w:rPr>
+          <w:b/>
+          <w:bCs/>
+          <w:lang w:val="es-ES" w:eastAsia="es-ES_tradnl"/>
+        </w:rPr>
+        <w:t>Precio</w:t>
+      </w:r>
+      <w:r>
+        <w:rPr>
+          <w:lang w:val="es-ES" w:eastAsia="es-ES_tradnl"/>
+        </w:rPr>
+        <w:t>: Partiendo de la base de que el antivirus de Norton ya es de pago, la funcionalidad de control parental, para poder hacer uso de ella, hay que suscribirse, ya sea mensual, trimestral o anual.</w:t>
+      </w:r>
+    </w:p>
+    <w:p>
+      <w:pPr>
+        <w:pStyle w:val="Prrafodelista"/>
+        <w:numPr>
+          <w:ilvl w:val="0"/>
+          <w:numId w:val="8"/>
+        </w:numPr>
+        <w:rPr>
+          <w:lang w:val="es-ES" w:eastAsia="es-ES_tradnl"/>
+        </w:rPr>
+      </w:pPr>
+      <w:r>
+        <w:rPr>
+          <w:b/>
+          <w:bCs/>
+          <w:lang w:val="es-ES" w:eastAsia="es-ES_tradnl"/>
+        </w:rPr>
+        <w:t>Micro pagos</w:t>
+      </w:r>
+      <w:r>
+        <w:rPr>
+          <w:lang w:val="es-ES" w:eastAsia="es-ES_tradnl"/>
+        </w:rPr>
+        <w:t>:</w:t>
+      </w:r>
+      <w:r>
+        <w:rPr>
+          <w:lang w:val="es-ES" w:eastAsia="es-ES_tradnl"/>
+        </w:rPr>
+        <w:t xml:space="preserve"> Otro inconveniente de Norton Family, es que </w:t>
+      </w:r>
+      <w:r>
+        <w:rPr>
+          <w:lang w:val="es-ES" w:eastAsia="es-ES_tradnl"/>
+        </w:rPr>
+        <w:t>aun</w:t>
+      </w:r>
+      <w:r>
+        <w:rPr>
+          <w:lang w:val="es-ES" w:eastAsia="es-ES_tradnl"/>
+        </w:rPr>
+        <w:t xml:space="preserve"> habiendo pagado y a por cualquier de los tipos de suscripciones, para poder hacer uso del control parental, hay que pagar por el servicio extra, además que este mismo servicio de control parental, también incluye </w:t>
+      </w:r>
+      <w:r>
+        <w:rPr>
+          <w:lang w:val="es-ES" w:eastAsia="es-ES_tradnl"/>
+        </w:rPr>
+        <w:t>más</w:t>
+      </w:r>
+      <w:r>
+        <w:rPr>
+          <w:lang w:val="es-ES" w:eastAsia="es-ES_tradnl"/>
+        </w:rPr>
+        <w:t xml:space="preserve"> </w:t>
+      </w:r>
+      <w:r>
+        <w:rPr>
+          <w:lang w:val="es-ES" w:eastAsia="es-ES_tradnl"/>
+        </w:rPr>
+        <w:t>servicios</w:t>
+      </w:r>
+      <w:r>
+        <w:rPr>
+          <w:lang w:val="es-ES" w:eastAsia="es-ES_tradnl"/>
+        </w:rPr>
+        <w:t xml:space="preserve"> de pago no incluidos en la </w:t>
+      </w:r>
+      <w:r>
+        <w:rPr>
+          <w:lang w:val="es-ES" w:eastAsia="es-ES_tradnl"/>
+        </w:rPr>
+        <w:t xml:space="preserve">suscripción. </w:t>
+      </w:r>
+    </w:p>
+    <w:p>
+      <w:pPr>
+        <w:pStyle w:val="Prrafodelista"/>
+        <w:numPr>
+          <w:ilvl w:val="0"/>
+          <w:numId w:val="8"/>
+        </w:numPr>
+        <w:rPr>
+          <w:lang w:val="es-ES" w:eastAsia="es-ES_tradnl"/>
+        </w:rPr>
+      </w:pPr>
+      <w:r>
+        <w:rPr>
+          <w:b/>
+          <w:bCs/>
+          <w:lang w:val="es-ES" w:eastAsia="es-ES_tradnl"/>
+        </w:rPr>
+        <w:lastRenderedPageBreak/>
+        <w:t>Funcionalidades</w:t>
+      </w:r>
+      <w:r>
+        <w:rPr>
+          <w:lang w:val="es-ES" w:eastAsia="es-ES_tradnl"/>
+        </w:rPr>
+        <w:t>:</w:t>
+      </w:r>
+      <w:r>
+        <w:rPr>
+          <w:lang w:val="es-ES" w:eastAsia="es-ES_tradnl"/>
+        </w:rPr>
+        <w:t xml:space="preserve"> </w:t>
+      </w:r>
+      <w:r>
+        <w:rPr>
+          <w:lang w:val="es-ES" w:eastAsia="es-ES_tradnl"/>
+        </w:rPr>
+        <w:t xml:space="preserve">Finalmente y bajo mi punto de vista, el que creo que es el inconveniente más importante es el de la poca posibilidad de configuración, es decir, si bien incluye una retahíla de servicios, la configuración de </w:t>
+      </w:r>
+      <w:proofErr w:type="gramStart"/>
+      <w:r>
+        <w:rPr>
+          <w:lang w:val="es-ES" w:eastAsia="es-ES_tradnl"/>
+        </w:rPr>
+        <w:t>los mismos</w:t>
+      </w:r>
+      <w:proofErr w:type="gramEnd"/>
+      <w:r>
+        <w:rPr>
+          <w:lang w:val="es-ES" w:eastAsia="es-ES_tradnl"/>
+        </w:rPr>
+        <w:t xml:space="preserve"> se resume a encender o apagar el filtro de dicha funcionalidad. </w:t>
+      </w:r>
+    </w:p>
+    <w:p/>
+    <w:p/>
+    <w:p>
+      <w:pPr>
+        <w:pStyle w:val="Ttulo3"/>
+      </w:pPr>
+      <w:bookmarkStart w:id="7" w:name="_Toc104129874"/>
+      <w:r>
+        <w:t>Estado del desarrollo de las aplicaciones de control parental</w:t>
+      </w:r>
+      <w:bookmarkEnd w:id="7"/>
+    </w:p>
+    <w:p>
+      <w:pPr>
+        <w:spacing w:before="0" w:line="240" w:lineRule="auto"/>
+        <w:jc w:val="left"/>
+        <w:rPr>
+          <w:b/>
+        </w:rPr>
+      </w:pPr>
+    </w:p>
+    <w:p>
+      <w:pPr>
+        <w:spacing w:before="0" w:line="240" w:lineRule="auto"/>
+        <w:jc w:val="left"/>
+        <w:rPr>
+          <w:b/>
+        </w:rPr>
+      </w:pPr>
+    </w:p>
+    <w:p>
+      <w:pPr>
+        <w:spacing w:before="0" w:line="240" w:lineRule="auto"/>
+        <w:jc w:val="left"/>
+        <w:rPr>
+          <w:bCs/>
+        </w:rPr>
+      </w:pPr>
+      <w:r>
+        <w:rPr>
+          <w:bCs/>
+        </w:rPr>
+        <w:t xml:space="preserve">Debido a la rápida evolución de la tecnología, es evidente que cada vez mas hogares tienen acceso a internet, esto implica que los menores residentes de </w:t>
+      </w:r>
+      <w:r>
+        <w:rPr>
+          <w:bCs/>
+        </w:rPr>
+        <w:t xml:space="preserve">estos hogares también lo tienen. </w:t>
+      </w:r>
+      <w:r>
+        <w:rPr>
+          <w:bCs/>
+        </w:rPr>
+        <w:t>Este crecimiento se puede observar en la figura 1.3.3.1.</w:t>
+      </w:r>
+    </w:p>
+    <w:p>
+      <w:pPr>
+        <w:spacing w:before="0" w:line="240" w:lineRule="auto"/>
+        <w:jc w:val="left"/>
+        <w:rPr>
+          <w:bCs/>
+        </w:rPr>
+      </w:pPr>
+    </w:p>
+    <w:p>
+      <w:pPr>
+        <w:spacing w:before="0" w:line="240" w:lineRule="auto"/>
+        <w:jc w:val="center"/>
+        <w:rPr>
+          <w:rFonts w:ascii="Times New Roman" w:hAnsi="Times New Roman"/>
+          <w:sz w:val="24"/>
+          <w:szCs w:val="24"/>
+          <w:lang w:val="es-ES" w:eastAsia="es-ES_tradnl"/>
+        </w:rPr>
+      </w:pPr>
+      <w:r>
+        <w:rPr>
+          <w:rFonts w:ascii="Times New Roman" w:hAnsi="Times New Roman"/>
+          <w:sz w:val="24"/>
+          <w:szCs w:val="24"/>
+          <w:lang w:val="es-ES" w:eastAsia="es-ES_tradnl"/>
+        </w:rPr>
+        <w:fldChar w:fldCharType="begin"/>
+      </w:r>
+      <w:r>
+        <w:rPr>
+          <w:rFonts w:ascii="Times New Roman" w:hAnsi="Times New Roman"/>
+          <w:sz w:val="24"/>
+          <w:szCs w:val="24"/>
+          <w:lang w:val="es-ES" w:eastAsia="es-ES_tradnl"/>
+        </w:rPr>
+        <w:instrText xml:space="preserve"> INCLUDEPICTURE "/var/folders/mg/htss8t0n0cdcmg3415nsds0w0000gn/T/com.microsoft.Word/WebArchiveCopyPasteTempFiles/508197-blank-355.png" \* MERGEFORMATINET </w:instrText>
+      </w:r>
+      <w:r>
+        <w:rPr>
+          <w:rFonts w:ascii="Times New Roman" w:hAnsi="Times New Roman"/>
+          <w:sz w:val="24"/>
+          <w:szCs w:val="24"/>
+          <w:lang w:val="es-ES" w:eastAsia="es-ES_tradnl"/>
+        </w:rPr>
+        <w:fldChar w:fldCharType="separate"/>
+      </w:r>
+      <w:r>
+        <w:rPr>
+          <w:rFonts w:ascii="Times New Roman" w:hAnsi="Times New Roman"/>
+          <w:noProof/>
+          <w:sz w:val="24"/>
+          <w:szCs w:val="24"/>
+          <w:lang w:val="es-ES" w:eastAsia="es-ES_tradnl"/>
+        </w:rPr>
+        <w:pict w14:anchorId="512BE292">
+          <v:shape id="_x0000_i1025" type="#_x0000_t75" alt="Internet: hogares con conexión en España en 2021 | Statista" style="width:355.35pt;height:252.65pt;mso-width-percent:0;mso-height-percent:0;mso-width-percent:0;mso-height-percent:0">
+            <v:imagedata r:id="rId24" r:href="rId25"/>
+          </v:shape>
+        </w:pict>
+      </w:r>
+      <w:r>
+        <w:rPr>
+          <w:rFonts w:ascii="Times New Roman" w:hAnsi="Times New Roman"/>
+          <w:sz w:val="24"/>
+          <w:szCs w:val="24"/>
+          <w:lang w:val="es-ES" w:eastAsia="es-ES_tradnl"/>
+        </w:rPr>
+        <w:fldChar w:fldCharType="end"/>
+      </w:r>
+    </w:p>
+    <w:p>
+      <w:pPr>
+        <w:spacing w:before="0" w:line="240" w:lineRule="auto"/>
+        <w:jc w:val="center"/>
+        <w:rPr>
+          <w:rFonts w:ascii="Times New Roman" w:hAnsi="Times New Roman"/>
+          <w:i/>
+          <w:iCs/>
+          <w:lang w:val="es-ES" w:eastAsia="es-ES_tradnl"/>
+        </w:rPr>
+      </w:pPr>
+      <w:r>
+        <w:rPr>
+          <w:rFonts w:ascii="Times New Roman" w:hAnsi="Times New Roman"/>
+          <w:i/>
+          <w:iCs/>
+          <w:lang w:val="es-ES" w:eastAsia="es-ES_tradnl"/>
+        </w:rPr>
+        <w:t>Figura 1.3.3.1 Acceso a internet de los hogares españoles</w:t>
+      </w:r>
+    </w:p>
+    <w:p>
+      <w:pPr>
+        <w:spacing w:before="0" w:line="240" w:lineRule="auto"/>
+        <w:jc w:val="left"/>
+        <w:rPr>
+          <w:bCs/>
+        </w:rPr>
+      </w:pPr>
+    </w:p>
+    <w:p>
+      <w:pPr>
+        <w:spacing w:before="0" w:line="240" w:lineRule="auto"/>
+        <w:jc w:val="left"/>
+        <w:rPr>
+          <w:bCs/>
+        </w:rPr>
+      </w:pPr>
+    </w:p>
+    <w:p>
+      <w:pPr>
+        <w:spacing w:before="0" w:line="240" w:lineRule="auto"/>
+        <w:jc w:val="left"/>
+        <w:rPr>
+          <w:bCs/>
+        </w:rPr>
+      </w:pPr>
+      <w:r>
+        <w:rPr>
+          <w:bCs/>
+        </w:rPr>
+        <w:t xml:space="preserve">Por una </w:t>
+      </w:r>
+      <w:proofErr w:type="gramStart"/>
+      <w:r>
+        <w:rPr>
+          <w:bCs/>
+        </w:rPr>
+        <w:t>parte</w:t>
+      </w:r>
+      <w:proofErr w:type="gramEnd"/>
+      <w:r>
+        <w:rPr>
+          <w:bCs/>
+        </w:rPr>
+        <w:t xml:space="preserve"> esto es bueno, ya que ahora los actuales jóvenes cuentan con </w:t>
+      </w:r>
+      <w:r>
+        <w:rPr>
+          <w:bCs/>
+        </w:rPr>
+        <w:t>más</w:t>
+      </w:r>
+      <w:r>
+        <w:rPr>
+          <w:bCs/>
+        </w:rPr>
+        <w:t xml:space="preserve"> medios para su formación </w:t>
+      </w:r>
+      <w:r>
+        <w:rPr>
+          <w:bCs/>
+        </w:rPr>
+        <w:t>académica</w:t>
+      </w:r>
+      <w:r>
+        <w:rPr>
+          <w:bCs/>
+        </w:rPr>
+        <w:t xml:space="preserve">, es decir, cuando hace décadas, si tenían dudas o preguntas que sus progenitores no podían responder, tenían que consultar una enciclopedia o ir a la biblioteca municipal y consultar dicha duda, pero hoy en </w:t>
+      </w:r>
+      <w:r>
+        <w:rPr>
+          <w:bCs/>
+        </w:rPr>
+        <w:t>día</w:t>
+      </w:r>
+      <w:r>
+        <w:rPr>
+          <w:bCs/>
+        </w:rPr>
+        <w:t xml:space="preserve">, con el poder de internet y el ‘fácil’ acceso de este a los hogares, los jóvenes pueden resolver sus dudas con la facilidad de un </w:t>
+      </w:r>
+      <w:r>
+        <w:rPr>
+          <w:bCs/>
+        </w:rPr>
+        <w:t>clic</w:t>
+      </w:r>
+      <w:r>
+        <w:rPr>
+          <w:bCs/>
+        </w:rPr>
+        <w:t xml:space="preserve">. </w:t>
+      </w:r>
+    </w:p>
+    <w:p>
+      <w:pPr>
+        <w:spacing w:before="0" w:line="240" w:lineRule="auto"/>
+        <w:jc w:val="left"/>
+        <w:rPr>
+          <w:bCs/>
+        </w:rPr>
+      </w:pPr>
+    </w:p>
+    <w:p>
+      <w:pPr>
+        <w:spacing w:before="0" w:line="240" w:lineRule="auto"/>
+        <w:jc w:val="left"/>
+        <w:rPr>
+          <w:bCs/>
+        </w:rPr>
+      </w:pPr>
+      <w:r>
+        <w:rPr>
+          <w:bCs/>
+        </w:rPr>
+        <w:t>Así mismo, aparte de la posibilidad de la formación, internet también ofrece diversas</w:t>
+      </w:r>
+      <w:r>
+        <w:rPr>
+          <w:bCs/>
+        </w:rPr>
+        <w:t xml:space="preserve"> opciones para los jóvenes, por ejemplo y el más evidente, es el del entretenimiento, ya sea por vídeos online, como por ejemplo los de las plataformas de YouTube o Twitch o por los videojuegos. </w:t>
+      </w:r>
+    </w:p>
+    <w:p>
+      <w:pPr>
+        <w:spacing w:before="0" w:line="240" w:lineRule="auto"/>
+        <w:jc w:val="left"/>
+        <w:rPr>
+          <w:bCs/>
+        </w:rPr>
+      </w:pPr>
+    </w:p>
+    <w:p>
+      <w:pPr>
+        <w:spacing w:before="0" w:line="240" w:lineRule="auto"/>
+        <w:jc w:val="left"/>
+        <w:rPr>
+          <w:bCs/>
+        </w:rPr>
+      </w:pPr>
+    </w:p>
+    <w:p>
+      <w:pPr>
+        <w:spacing w:before="0" w:line="240" w:lineRule="auto"/>
+        <w:jc w:val="left"/>
+        <w:rPr>
+          <w:bCs/>
+        </w:rPr>
+      </w:pPr>
+    </w:p>
+    <w:p>
+      <w:pPr>
+        <w:spacing w:before="0" w:line="240" w:lineRule="auto"/>
+        <w:jc w:val="left"/>
+        <w:rPr>
+          <w:bCs/>
+        </w:rPr>
+      </w:pPr>
+    </w:p>
+    <w:p>
+      <w:pPr>
+        <w:spacing w:before="0" w:line="240" w:lineRule="auto"/>
+        <w:jc w:val="left"/>
+        <w:rPr>
+          <w:bCs/>
+        </w:rPr>
+      </w:pPr>
+      <w:r>
+        <w:rPr>
+          <w:bCs/>
+        </w:rPr>
+        <w:lastRenderedPageBreak/>
+        <w:t xml:space="preserve">Por una </w:t>
+      </w:r>
+      <w:r>
+        <w:rPr>
+          <w:bCs/>
+        </w:rPr>
+        <w:t>parte,</w:t>
+      </w:r>
+      <w:r>
+        <w:rPr>
+          <w:bCs/>
+        </w:rPr>
+        <w:t xml:space="preserve"> esto es malo, ya que esas personan con malas intenciones</w:t>
+      </w:r>
+      <w:r>
+        <w:rPr>
+          <w:bCs/>
+        </w:rPr>
+        <w:t xml:space="preserve"> como por ejemplo pedófilos</w:t>
+      </w:r>
+      <w:r>
+        <w:rPr>
+          <w:bCs/>
+        </w:rPr>
+        <w:t xml:space="preserve">, acosadores, </w:t>
+      </w:r>
+      <w:r>
+        <w:rPr>
+          <w:bCs/>
+        </w:rPr>
+        <w:t>mentirosos</w:t>
+      </w:r>
+      <w:r>
+        <w:rPr>
+          <w:bCs/>
+        </w:rPr>
+        <w:t xml:space="preserve">, extorsionistas </w:t>
+      </w:r>
+      <w:r>
+        <w:rPr>
+          <w:bCs/>
+        </w:rPr>
+        <w:t>etc.…</w:t>
+      </w:r>
+      <w:r>
+        <w:rPr>
+          <w:bCs/>
+        </w:rPr>
+        <w:t xml:space="preserve"> que siempre han existido y han sido una lacra para la sociedad, ahora cuentan con muchos </w:t>
+      </w:r>
+      <w:r>
+        <w:rPr>
+          <w:bCs/>
+        </w:rPr>
+        <w:t>más</w:t>
+      </w:r>
+      <w:r>
+        <w:rPr>
+          <w:bCs/>
+        </w:rPr>
+        <w:t xml:space="preserve"> medios</w:t>
+      </w:r>
+      <w:r>
+        <w:rPr>
+          <w:bCs/>
+        </w:rPr>
+        <w:t xml:space="preserve"> para poder acceder a los nuestros jóvenes, lo cual representa una gran amenaza de la cual hay que protegerles.</w:t>
+      </w:r>
+    </w:p>
+    <w:p>
+      <w:pPr>
+        <w:spacing w:before="0" w:line="240" w:lineRule="auto"/>
+        <w:jc w:val="left"/>
+        <w:rPr>
+          <w:bCs/>
+        </w:rPr>
+      </w:pPr>
+    </w:p>
+    <w:p>
+      <w:pPr>
+        <w:spacing w:before="0" w:line="240" w:lineRule="auto"/>
+        <w:jc w:val="left"/>
+        <w:rPr>
+          <w:bCs/>
+        </w:rPr>
+      </w:pPr>
+      <w:r>
+        <w:rPr>
+          <w:bCs/>
+        </w:rPr>
+        <w:t>Precisamente por esa gran amenaza</w:t>
+      </w:r>
+      <w:r>
+        <w:rPr>
+          <w:bCs/>
+        </w:rPr>
+        <w:t>,</w:t>
+      </w:r>
+      <w:r>
+        <w:rPr>
+          <w:bCs/>
+        </w:rPr>
+        <w:t xml:space="preserve"> es que el software de control parental cada día cobra más relevancia en nuestro día a día. </w:t>
+      </w:r>
+      <w:r>
+        <w:rPr>
+          <w:bCs/>
+        </w:rPr>
+        <w:t xml:space="preserve">Actualmente y según fuentes como por ejemplo ‘El Heraldo de León’, </w:t>
+      </w:r>
+      <w:r>
+        <w:rPr>
+          <w:bCs/>
+        </w:rPr>
+        <w:t xml:space="preserve">la cuota de mercado de este tipo de software puede llegar hasta el 15%, es decir, que hasta un 15% de todo el software que se oferta, a nivel mundial, es de control parental. </w:t>
+      </w:r>
+    </w:p>
+    <w:p>
+      <w:pPr>
+        <w:spacing w:before="0" w:line="240" w:lineRule="auto"/>
+        <w:jc w:val="left"/>
+        <w:rPr>
+          <w:bCs/>
+        </w:rPr>
+      </w:pPr>
+    </w:p>
+    <w:p>
+      <w:pPr>
+        <w:spacing w:before="0" w:line="240" w:lineRule="auto"/>
+        <w:jc w:val="left"/>
+        <w:rPr>
+          <w:bCs/>
+        </w:rPr>
+      </w:pPr>
+      <w:r>
+        <w:rPr>
+          <w:bCs/>
+        </w:rPr>
+        <w:t xml:space="preserve">Esto se puede traducir, en que, debido a la incipiente demanda, este tipo de software está sufriendo un gran desarrollo, para que las cada vez más empresas que ofertan este </w:t>
+      </w:r>
+      <w:r>
+        <w:rPr>
+          <w:bCs/>
+        </w:rPr>
+        <w:t>software</w:t>
+      </w:r>
+      <w:r>
+        <w:rPr>
+          <w:bCs/>
+        </w:rPr>
+        <w:t xml:space="preserve"> puedan ser más competitivas ofreciendo una, cada vez mejor, herramienta para proteger a nuestros jóvenes.</w:t>
+      </w:r>
+    </w:p>
+    <w:p>
+      <w:pPr>
+        <w:spacing w:before="0" w:line="240" w:lineRule="auto"/>
+        <w:jc w:val="left"/>
+        <w:rPr>
+          <w:bCs/>
+        </w:rPr>
+      </w:pPr>
+    </w:p>
+    <w:p>
+      <w:pPr>
+        <w:spacing w:before="0" w:line="240" w:lineRule="auto"/>
+        <w:jc w:val="left"/>
+        <w:rPr>
+          <w:bCs/>
+        </w:rPr>
+      </w:pPr>
+      <w:r>
+        <w:rPr>
+          <w:bCs/>
+        </w:rPr>
+        <w:t xml:space="preserve">En definitiva, se puede decir, con una gran base de estudio, que las herramientas con las que contamos hoy en </w:t>
+      </w:r>
+      <w:proofErr w:type="gramStart"/>
+      <w:r>
+        <w:rPr>
+          <w:bCs/>
+        </w:rPr>
+        <w:t>día,</w:t>
+      </w:r>
+      <w:proofErr w:type="gramEnd"/>
+      <w:r>
+        <w:rPr>
+          <w:bCs/>
+        </w:rPr>
+        <w:t xml:space="preserve"> son muy buenas y bastante mejor que de las que disponíamos hace, por ejemplo, dos décadas. Sin embargo, como hemos podido ver en el punto anterior, aún queda un gran recorrido hasta llegar a ese estado de pleno desarrollo, ya que</w:t>
+      </w:r>
+      <w:r>
+        <w:rPr>
+          <w:bCs/>
+        </w:rPr>
+        <w:t xml:space="preserve"> a pesar de que hay mucha oferta, nunca una herramienta es capaz de suplir todas las necesidades.</w:t>
+      </w:r>
+    </w:p>
+    <w:p>
+      <w:pPr>
+        <w:spacing w:before="0" w:line="240" w:lineRule="auto"/>
+        <w:jc w:val="left"/>
+        <w:rPr>
+          <w:bCs/>
+        </w:rPr>
+      </w:pPr>
+    </w:p>
+    <w:p>
+      <w:pPr>
+        <w:spacing w:before="0" w:line="240" w:lineRule="auto"/>
+        <w:jc w:val="left"/>
+        <w:rPr>
+          <w:bCs/>
+        </w:rPr>
+      </w:pPr>
+      <w:r>
+        <w:rPr>
+          <w:bCs/>
+        </w:rPr>
+        <w:t xml:space="preserve">Es decir, podemos super la herramienta ‘X’, con unas muy buenas funcionalidades, y también podemos asumir la herramienta ‘Y’, que también ofrece muy buenas funcionalidades. El problema de esto es que las características que le pueden faltar a ‘X’ las tiene ‘Y’ y viceversa, con lo que, de momento, no se está pudiendo tener todas las funcionalidades en una sola aplicación. </w:t>
+      </w:r>
+    </w:p>
+    <w:p>
+      <w:pPr>
+        <w:spacing w:before="0" w:line="240" w:lineRule="auto"/>
+        <w:jc w:val="left"/>
+        <w:rPr>
+          <w:bCs/>
+        </w:rPr>
+      </w:pPr>
+    </w:p>
+    <w:p>
+      <w:pPr>
+        <w:spacing w:before="0" w:line="240" w:lineRule="auto"/>
+        <w:jc w:val="left"/>
+        <w:rPr>
+          <w:bCs/>
+        </w:rPr>
+      </w:pPr>
+      <w:r>
+        <w:rPr>
+          <w:bCs/>
+        </w:rPr>
+        <w:t xml:space="preserve">Debido a todo lo anteriormente mencionado, se puede decir que aún estamos en un estadio de desarrollo medio, es decir, ya se están ofertando diferentes soluciones, pero no están del todo completas, por eso creo que es importante desarrollar una aplicación que reúna todas las funcionalidades comunes, que además integre las cualidades específicas de cada una y resuelva los posibles errores e inconvenientes de todas ellas, pudiendo así proteger y blindar la seguridad de nuestros jóvenes. </w:t>
+      </w:r>
+    </w:p>
+    <w:p>
+      <w:r>
         <w:br w:type="page"/>
       </w:r>
     </w:p>
     <w:p>
       <w:pPr>
+        <w:spacing w:before="0" w:line="240" w:lineRule="auto"/>
+        <w:jc w:val="left"/>
+        <w:rPr>
+          <w:b/>
+        </w:rPr>
+      </w:pPr>
+      <w:r>
+        <w:rPr>
+          <w:b/>
+        </w:rPr>
+        <w:lastRenderedPageBreak/>
+        <w:br w:type="page"/>
+      </w:r>
+    </w:p>
+    <w:p>
+      <w:pPr>
+        <w:spacing w:before="0" w:line="240" w:lineRule="auto"/>
+        <w:jc w:val="left"/>
+        <w:rPr>
+          <w:b/>
+        </w:rPr>
+      </w:pPr>
+    </w:p>
+    <w:p>
+      <w:pPr>
         <w:pStyle w:val="Ttulo1"/>
       </w:pPr>
-      <w:bookmarkStart w:id="2" w:name="_Toc103763573"/>
-      <w:r>
-        <w:lastRenderedPageBreak/>
-        <w:t>Objetivos, alcance y antecedentes</w:t>
-      </w:r>
-      <w:bookmarkEnd w:id="2"/>
+      <w:bookmarkStart w:id="8" w:name="_Toc104129875"/>
+      <w:r>
+        <w:t>Objetivos</w:t>
+      </w:r>
+      <w:r>
+        <w:t xml:space="preserve"> y</w:t>
+      </w:r>
+      <w:r>
+        <w:t xml:space="preserve"> alcance</w:t>
+      </w:r>
+      <w:bookmarkEnd w:id="8"/>
     </w:p>
     <w:p>
       <w:r>
         <w:t xml:space="preserve">En este </w:t>
       </w:r>
-      <w:proofErr w:type="spellStart"/>
-      <w:r>
-        <w:t>cápitulo</w:t>
-      </w:r>
-      <w:proofErr w:type="spellEnd"/>
+      <w:r>
+        <w:t>capítulo</w:t>
+      </w:r>
       <w:r>
         <w:t xml:space="preserve"> se va a </w:t>
       </w:r>
-      <w:proofErr w:type="spellStart"/>
-      <w:r>
-        <w:t>ahblar</w:t>
-      </w:r>
-      <w:proofErr w:type="spellEnd"/>
-      <w:r>
-        <w:t xml:space="preserve"> sobre el estado del arte</w:t>
+      <w:r>
+        <w:t>hablar</w:t>
+      </w:r>
+      <w:r>
+        <w:t xml:space="preserve"> sobre </w:t>
+      </w:r>
+      <w:r>
+        <w:t xml:space="preserve">los objetivos principales del proyecto y el alcance que va a tener este. </w:t>
       </w:r>
     </w:p>
     <w:p>
@@ -1350,11 +4434,11 @@
         <w:lastRenderedPageBreak/>
         <w:t xml:space="preserve"> </w:t>
       </w:r>
-      <w:bookmarkStart w:id="3" w:name="_Toc103763574"/>
+      <w:bookmarkStart w:id="9" w:name="_Toc104129876"/>
       <w:r>
         <w:t>Bibliografía</w:t>
       </w:r>
-      <w:bookmarkEnd w:id="3"/>
+      <w:bookmarkEnd w:id="9"/>
     </w:p>
     <w:p>
       <w:pPr>
@@ -1744,7 +4828,7 @@
           <w:lang w:val="es-ES"/>
         </w:rPr>
       </w:pPr>
-      <w:hyperlink r:id="rId11" w:history="1">
+      <w:hyperlink r:id="rId26" w:history="1">
         <w:r>
           <w:rPr>
             <w:lang w:val="es-ES"/>
@@ -1761,6 +4845,321 @@
     </w:p>
     <w:p>
       <w:pPr>
+        <w:pStyle w:val="Prrafodelista"/>
+        <w:spacing w:before="0" w:line="240" w:lineRule="auto"/>
+        <w:rPr>
+          <w:lang w:val="es-ES"/>
+        </w:rPr>
+      </w:pPr>
+    </w:p>
+    <w:p>
+      <w:pPr>
+        <w:pStyle w:val="Prrafodelista"/>
+        <w:spacing w:before="0" w:line="240" w:lineRule="auto"/>
+        <w:rPr>
+          <w:lang w:val="es-ES"/>
+        </w:rPr>
+      </w:pPr>
+      <w:hyperlink r:id="rId27" w:history="1">
+        <w:r>
+          <w:rPr>
+            <w:rStyle w:val="Hipervnculo"/>
+            <w:lang w:val="es-ES"/>
+          </w:rPr>
+          <w:t>https://ayudaleyprotecciondatos.es/2019/07/30/derechos-digitales-menores/</w:t>
+        </w:r>
+      </w:hyperlink>
+    </w:p>
+    <w:p>
+      <w:pPr>
+        <w:pStyle w:val="Prrafodelista"/>
+        <w:spacing w:before="0" w:line="240" w:lineRule="auto"/>
+        <w:rPr>
+          <w:lang w:val="es-ES"/>
+        </w:rPr>
+      </w:pPr>
+    </w:p>
+    <w:p>
+      <w:pPr>
+        <w:pStyle w:val="Prrafodelista"/>
+        <w:spacing w:before="0" w:line="240" w:lineRule="auto"/>
+        <w:rPr>
+          <w:lang w:val="es-ES"/>
+        </w:rPr>
+      </w:pPr>
+      <w:hyperlink r:id="rId28" w:history="1">
+        <w:r>
+          <w:rPr>
+            <w:rStyle w:val="Hipervnculo"/>
+            <w:lang w:val="es-ES"/>
+          </w:rPr>
+          <w:t>https://help.qustodio.com/hc/article_attachments/360010358637/Screenshot_2020-07-31_at_17.21.51.png</w:t>
+        </w:r>
+      </w:hyperlink>
+      <w:r>
+        <w:rPr>
+          <w:lang w:val="es-ES"/>
+        </w:rPr>
+        <w:t xml:space="preserve"> imagen de </w:t>
+      </w:r>
+      <w:proofErr w:type="spellStart"/>
+      <w:r>
+        <w:rPr>
+          <w:lang w:val="es-ES"/>
+        </w:rPr>
+        <w:t>qustodio</w:t>
+      </w:r>
+      <w:proofErr w:type="spellEnd"/>
+    </w:p>
+    <w:p>
+      <w:pPr>
+        <w:pStyle w:val="Prrafodelista"/>
+        <w:spacing w:before="0" w:line="240" w:lineRule="auto"/>
+        <w:rPr>
+          <w:lang w:val="es-ES"/>
+        </w:rPr>
+      </w:pPr>
+    </w:p>
+    <w:p>
+      <w:pPr>
+        <w:pStyle w:val="Prrafodelista"/>
+        <w:spacing w:before="0" w:line="240" w:lineRule="auto"/>
+        <w:rPr>
+          <w:lang w:val="es-ES"/>
+        </w:rPr>
+      </w:pPr>
+      <w:hyperlink r:id="rId29" w:history="1">
+        <w:r>
+          <w:rPr>
+            <w:rStyle w:val="Hipervnculo"/>
+            <w:lang w:val="es-ES"/>
+          </w:rPr>
+          <w:t>https://cdn.mos.cms.futurecdn.net/qyDmBxogXiLvV5L37nVLYn.jpg</w:t>
+        </w:r>
+      </w:hyperlink>
+      <w:r>
+        <w:rPr>
+          <w:lang w:val="es-ES"/>
+        </w:rPr>
+        <w:t xml:space="preserve"> imagen de net </w:t>
+      </w:r>
+      <w:proofErr w:type="spellStart"/>
+      <w:r>
+        <w:rPr>
+          <w:lang w:val="es-ES"/>
+        </w:rPr>
+        <w:t>nanny</w:t>
+      </w:r>
+      <w:proofErr w:type="spellEnd"/>
+    </w:p>
+    <w:p>
+      <w:pPr>
+        <w:pStyle w:val="Prrafodelista"/>
+        <w:spacing w:before="0" w:line="240" w:lineRule="auto"/>
+        <w:rPr>
+          <w:lang w:val="es-ES"/>
+        </w:rPr>
+      </w:pPr>
+    </w:p>
+    <w:p>
+      <w:pPr>
+        <w:pStyle w:val="Prrafodelista"/>
+        <w:spacing w:before="0" w:line="240" w:lineRule="auto"/>
+        <w:rPr>
+          <w:lang w:val="es-ES"/>
+        </w:rPr>
+      </w:pPr>
+      <w:hyperlink r:id="rId30" w:history="1">
+        <w:r>
+          <w:rPr>
+            <w:rStyle w:val="Hipervnculo"/>
+            <w:lang w:val="es-ES"/>
+          </w:rPr>
+          <w:t>https://lacomparacion.com/wp-content/uploads/2021/06/1623776586_Revision-del-software-de-control-parental-Bark.jpg</w:t>
+        </w:r>
+      </w:hyperlink>
+      <w:r>
+        <w:rPr>
+          <w:lang w:val="es-ES"/>
+        </w:rPr>
+        <w:t xml:space="preserve"> imagen de </w:t>
+      </w:r>
+      <w:proofErr w:type="spellStart"/>
+      <w:r>
+        <w:rPr>
+          <w:lang w:val="es-ES"/>
+        </w:rPr>
+        <w:t>bark</w:t>
+      </w:r>
+      <w:proofErr w:type="spellEnd"/>
+    </w:p>
+    <w:p>
+      <w:pPr>
+        <w:pStyle w:val="Prrafodelista"/>
+        <w:spacing w:before="0" w:line="240" w:lineRule="auto"/>
+        <w:rPr>
+          <w:lang w:val="es-ES"/>
+        </w:rPr>
+      </w:pPr>
+    </w:p>
+    <w:p>
+      <w:pPr>
+        <w:pStyle w:val="Prrafodelista"/>
+        <w:spacing w:before="0" w:line="240" w:lineRule="auto"/>
+        <w:rPr>
+          <w:lang w:val="en-US"/>
+        </w:rPr>
+      </w:pPr>
+      <w:hyperlink r:id="rId31" w:history="1">
+        <w:r>
+          <w:rPr>
+            <w:rStyle w:val="Hipervnculo"/>
+            <w:b/>
+            <w:bCs/>
+            <w:lang w:val="en-US"/>
+          </w:rPr>
+          <w:t>https://media.kasperskydaily.com/wp-content/uploads/sites/88/2016/02/05220319/safe_kids_time1_en.png</w:t>
+        </w:r>
+      </w:hyperlink>
+      <w:r>
+        <w:rPr>
+          <w:b/>
+          <w:bCs/>
+          <w:lang w:val="en-US"/>
+        </w:rPr>
+        <w:t xml:space="preserve"> </w:t>
+      </w:r>
+      <w:proofErr w:type="spellStart"/>
+      <w:r>
+        <w:rPr>
+          <w:lang w:val="en-US"/>
+        </w:rPr>
+        <w:t>kaspersky</w:t>
+      </w:r>
+      <w:proofErr w:type="spellEnd"/>
+      <w:r>
+        <w:rPr>
+          <w:lang w:val="en-US"/>
+        </w:rPr>
+        <w:t xml:space="preserve"> safe child</w:t>
+      </w:r>
+    </w:p>
+    <w:p>
+      <w:pPr>
+        <w:pStyle w:val="Prrafodelista"/>
+        <w:spacing w:before="0" w:line="240" w:lineRule="auto"/>
+        <w:rPr>
+          <w:lang w:val="en-US"/>
+        </w:rPr>
+      </w:pPr>
+    </w:p>
+    <w:p>
+      <w:pPr>
+        <w:pStyle w:val="Prrafodelista"/>
+        <w:spacing w:before="0" w:line="240" w:lineRule="auto"/>
+        <w:rPr>
+          <w:lang w:val="en-US"/>
+        </w:rPr>
+      </w:pPr>
+      <w:hyperlink r:id="rId32" w:history="1">
+        <w:r>
+          <w:rPr>
+            <w:rStyle w:val="Hipervnculo"/>
+            <w:lang w:val="en-US"/>
+          </w:rPr>
+          <w:t>https://www.downloadsource.es/image/uploaded/news/Kontrola%20rodzicielska/Norton%20family.jpg?fit=max&amp;s=cd2f836324c78bc87f05f718bdf32105</w:t>
+        </w:r>
+      </w:hyperlink>
+      <w:r>
+        <w:rPr>
+          <w:lang w:val="en-US"/>
+        </w:rPr>
+        <w:t xml:space="preserve"> </w:t>
+      </w:r>
+      <w:proofErr w:type="spellStart"/>
+      <w:r>
+        <w:rPr>
+          <w:lang w:val="en-US"/>
+        </w:rPr>
+        <w:t>norton</w:t>
+      </w:r>
+      <w:proofErr w:type="spellEnd"/>
+      <w:r>
+        <w:rPr>
+          <w:lang w:val="en-US"/>
+        </w:rPr>
+        <w:t xml:space="preserve"> </w:t>
+      </w:r>
+      <w:r>
+        <w:rPr>
+          <w:lang w:val="en-US"/>
+        </w:rPr>
+        <w:t>family</w:t>
+      </w:r>
+    </w:p>
+    <w:p>
+      <w:pPr>
+        <w:pStyle w:val="Prrafodelista"/>
+        <w:spacing w:before="0" w:line="240" w:lineRule="auto"/>
+        <w:rPr>
+          <w:lang w:val="en-US"/>
+        </w:rPr>
+      </w:pPr>
+    </w:p>
+    <w:p>
+      <w:pPr>
+        <w:pStyle w:val="Prrafodelista"/>
+        <w:spacing w:before="0" w:line="240" w:lineRule="auto"/>
+        <w:rPr>
+          <w:lang w:val="es-ES"/>
+        </w:rPr>
+      </w:pPr>
+      <w:hyperlink r:id="rId33" w:history="1">
+        <w:r>
+          <w:rPr>
+            <w:rStyle w:val="Hipervnculo"/>
+            <w:lang w:val="es-ES"/>
+          </w:rPr>
+          <w:t>https://cdn.statcdn.com/Statistic/505000/508197-blank-355.png</w:t>
+        </w:r>
+      </w:hyperlink>
+      <w:r>
+        <w:rPr>
+          <w:lang w:val="es-ES"/>
+        </w:rPr>
+        <w:t xml:space="preserve"> grafico </w:t>
+      </w:r>
+      <w:r>
+        <w:rPr>
+          <w:lang w:val="es-ES"/>
+        </w:rPr>
+        <w:t xml:space="preserve">acceso a </w:t>
+      </w:r>
+      <w:proofErr w:type="spellStart"/>
+      <w:r>
+        <w:rPr>
+          <w:lang w:val="es-ES"/>
+        </w:rPr>
+        <w:t>intermet</w:t>
+      </w:r>
+      <w:proofErr w:type="spellEnd"/>
+      <w:r>
+        <w:rPr>
+          <w:lang w:val="es-ES"/>
+        </w:rPr>
+        <w:t xml:space="preserve"> en hogares de </w:t>
+      </w:r>
+      <w:proofErr w:type="spellStart"/>
+      <w:r>
+        <w:rPr>
+          <w:lang w:val="es-ES"/>
+        </w:rPr>
+        <w:t>españa</w:t>
+      </w:r>
+      <w:proofErr w:type="spellEnd"/>
+    </w:p>
+    <w:p>
+      <w:pPr>
         <w:rPr>
           <w:lang w:val="es-ES"/>
         </w:rPr>
@@ -1829,6 +5228,7 @@
         <w:rPr>
           <w:lang w:val="es-ES"/>
         </w:rPr>
+        <w:lastRenderedPageBreak/>
         <w:t xml:space="preserve">El proyecto realizado comparte características con </w:t>
       </w:r>
       <w:r>
@@ -1891,7 +5291,7 @@
           <w:lang w:val="es-ES"/>
         </w:rPr>
       </w:pPr>
-      <w:bookmarkStart w:id="4" w:name="_Toc103763575"/>
+      <w:bookmarkStart w:id="10" w:name="_Toc104129877"/>
       <w:r>
         <w:rPr>
           <w:lang w:val="es-ES"/>
@@ -1899,11 +5299,11 @@
         <w:lastRenderedPageBreak/>
         <w:t>Producto final</w:t>
       </w:r>
-      <w:bookmarkEnd w:id="4"/>
+      <w:bookmarkEnd w:id="10"/>
     </w:p>
     <w:sectPr>
-      <w:headerReference w:type="even" r:id="rId12"/>
-      <w:headerReference w:type="default" r:id="rId13"/>
+      <w:headerReference w:type="even" r:id="rId34"/>
+      <w:headerReference w:type="default" r:id="rId35"/>
       <w:pgSz w:w="11907" w:h="16840" w:code="9"/>
       <w:pgMar w:top="1701" w:right="1418" w:bottom="1701" w:left="1418" w:header="567" w:footer="567" w:gutter="567"/>
       <w:pgNumType w:start="1"/>
@@ -2293,6 +5693,362 @@
     </w:lvl>
   </w:abstractNum>
   <w:abstractNum w:abstractNumId="1" w15:restartNumberingAfterBreak="0">
+    <w:nsid w:val="00B6741A"/>
+    <w:multiLevelType w:val="hybridMultilevel"/>
+    <w:tmpl w:val="71509282"/>
+    <w:lvl w:ilvl="0" w:tplc="2EF4A416">
+      <w:start w:val="1"/>
+      <w:numFmt w:val="decimal"/>
+      <w:lvlText w:val="%1-"/>
+      <w:lvlJc w:val="left"/>
+      <w:pPr>
+        <w:ind w:left="1060" w:hanging="360"/>
+      </w:pPr>
+      <w:rPr>
+        <w:rFonts w:hint="default"/>
+      </w:rPr>
+    </w:lvl>
+    <w:lvl w:ilvl="1" w:tplc="040A0019" w:tentative="1">
+      <w:start w:val="1"/>
+      <w:numFmt w:val="lowerLetter"/>
+      <w:lvlText w:val="%2."/>
+      <w:lvlJc w:val="left"/>
+      <w:pPr>
+        <w:ind w:left="1780" w:hanging="360"/>
+      </w:pPr>
+    </w:lvl>
+    <w:lvl w:ilvl="2" w:tplc="040A001B" w:tentative="1">
+      <w:start w:val="1"/>
+      <w:numFmt w:val="lowerRoman"/>
+      <w:lvlText w:val="%3."/>
+      <w:lvlJc w:val="right"/>
+      <w:pPr>
+        <w:ind w:left="2500" w:hanging="180"/>
+      </w:pPr>
+    </w:lvl>
+    <w:lvl w:ilvl="3" w:tplc="040A000F" w:tentative="1">
+      <w:start w:val="1"/>
+      <w:numFmt w:val="decimal"/>
+      <w:lvlText w:val="%4."/>
+      <w:lvlJc w:val="left"/>
+      <w:pPr>
+        <w:ind w:left="3220" w:hanging="360"/>
+      </w:pPr>
+    </w:lvl>
+    <w:lvl w:ilvl="4" w:tplc="040A0019" w:tentative="1">
+      <w:start w:val="1"/>
+      <w:numFmt w:val="lowerLetter"/>
+      <w:lvlText w:val="%5."/>
+      <w:lvlJc w:val="left"/>
+      <w:pPr>
+        <w:ind w:left="3940" w:hanging="360"/>
+      </w:pPr>
+    </w:lvl>
+    <w:lvl w:ilvl="5" w:tplc="040A001B" w:tentative="1">
+      <w:start w:val="1"/>
+      <w:numFmt w:val="lowerRoman"/>
+      <w:lvlText w:val="%6."/>
+      <w:lvlJc w:val="right"/>
+      <w:pPr>
+        <w:ind w:left="4660" w:hanging="180"/>
+      </w:pPr>
+    </w:lvl>
+    <w:lvl w:ilvl="6" w:tplc="040A000F" w:tentative="1">
+      <w:start w:val="1"/>
+      <w:numFmt w:val="decimal"/>
+      <w:lvlText w:val="%7."/>
+      <w:lvlJc w:val="left"/>
+      <w:pPr>
+        <w:ind w:left="5380" w:hanging="360"/>
+      </w:pPr>
+    </w:lvl>
+    <w:lvl w:ilvl="7" w:tplc="040A0019" w:tentative="1">
+      <w:start w:val="1"/>
+      <w:numFmt w:val="lowerLetter"/>
+      <w:lvlText w:val="%8."/>
+      <w:lvlJc w:val="left"/>
+      <w:pPr>
+        <w:ind w:left="6100" w:hanging="360"/>
+      </w:pPr>
+    </w:lvl>
+    <w:lvl w:ilvl="8" w:tplc="040A001B" w:tentative="1">
+      <w:start w:val="1"/>
+      <w:numFmt w:val="lowerRoman"/>
+      <w:lvlText w:val="%9."/>
+      <w:lvlJc w:val="right"/>
+      <w:pPr>
+        <w:ind w:left="6820" w:hanging="180"/>
+      </w:pPr>
+    </w:lvl>
+  </w:abstractNum>
+  <w:abstractNum w:abstractNumId="2" w15:restartNumberingAfterBreak="0">
+    <w:nsid w:val="12F868F3"/>
+    <w:multiLevelType w:val="hybridMultilevel"/>
+    <w:tmpl w:val="34088F28"/>
+    <w:lvl w:ilvl="0" w:tplc="1974EA12">
+      <w:start w:val="1"/>
+      <w:numFmt w:val="decimal"/>
+      <w:lvlText w:val="%1-"/>
+      <w:lvlJc w:val="left"/>
+      <w:pPr>
+        <w:ind w:left="1060" w:hanging="360"/>
+      </w:pPr>
+      <w:rPr>
+        <w:rFonts w:hint="default"/>
+      </w:rPr>
+    </w:lvl>
+    <w:lvl w:ilvl="1" w:tplc="040A0019" w:tentative="1">
+      <w:start w:val="1"/>
+      <w:numFmt w:val="lowerLetter"/>
+      <w:lvlText w:val="%2."/>
+      <w:lvlJc w:val="left"/>
+      <w:pPr>
+        <w:ind w:left="1780" w:hanging="360"/>
+      </w:pPr>
+    </w:lvl>
+    <w:lvl w:ilvl="2" w:tplc="040A001B" w:tentative="1">
+      <w:start w:val="1"/>
+      <w:numFmt w:val="lowerRoman"/>
+      <w:lvlText w:val="%3."/>
+      <w:lvlJc w:val="right"/>
+      <w:pPr>
+        <w:ind w:left="2500" w:hanging="180"/>
+      </w:pPr>
+    </w:lvl>
+    <w:lvl w:ilvl="3" w:tplc="040A000F" w:tentative="1">
+      <w:start w:val="1"/>
+      <w:numFmt w:val="decimal"/>
+      <w:lvlText w:val="%4."/>
+      <w:lvlJc w:val="left"/>
+      <w:pPr>
+        <w:ind w:left="3220" w:hanging="360"/>
+      </w:pPr>
+    </w:lvl>
+    <w:lvl w:ilvl="4" w:tplc="040A0019" w:tentative="1">
+      <w:start w:val="1"/>
+      <w:numFmt w:val="lowerLetter"/>
+      <w:lvlText w:val="%5."/>
+      <w:lvlJc w:val="left"/>
+      <w:pPr>
+        <w:ind w:left="3940" w:hanging="360"/>
+      </w:pPr>
+    </w:lvl>
+    <w:lvl w:ilvl="5" w:tplc="040A001B" w:tentative="1">
+      <w:start w:val="1"/>
+      <w:numFmt w:val="lowerRoman"/>
+      <w:lvlText w:val="%6."/>
+      <w:lvlJc w:val="right"/>
+      <w:pPr>
+        <w:ind w:left="4660" w:hanging="180"/>
+      </w:pPr>
+    </w:lvl>
+    <w:lvl w:ilvl="6" w:tplc="040A000F" w:tentative="1">
+      <w:start w:val="1"/>
+      <w:numFmt w:val="decimal"/>
+      <w:lvlText w:val="%7."/>
+      <w:lvlJc w:val="left"/>
+      <w:pPr>
+        <w:ind w:left="5380" w:hanging="360"/>
+      </w:pPr>
+    </w:lvl>
+    <w:lvl w:ilvl="7" w:tplc="040A0019" w:tentative="1">
+      <w:start w:val="1"/>
+      <w:numFmt w:val="lowerLetter"/>
+      <w:lvlText w:val="%8."/>
+      <w:lvlJc w:val="left"/>
+      <w:pPr>
+        <w:ind w:left="6100" w:hanging="360"/>
+      </w:pPr>
+    </w:lvl>
+    <w:lvl w:ilvl="8" w:tplc="040A001B" w:tentative="1">
+      <w:start w:val="1"/>
+      <w:numFmt w:val="lowerRoman"/>
+      <w:lvlText w:val="%9."/>
+      <w:lvlJc w:val="right"/>
+      <w:pPr>
+        <w:ind w:left="6820" w:hanging="180"/>
+      </w:pPr>
+    </w:lvl>
+  </w:abstractNum>
+  <w:abstractNum w:abstractNumId="3" w15:restartNumberingAfterBreak="0">
+    <w:nsid w:val="2CC6678C"/>
+    <w:multiLevelType w:val="hybridMultilevel"/>
+    <w:tmpl w:val="C6C05926"/>
+    <w:lvl w:ilvl="0" w:tplc="EF7C2056">
+      <w:start w:val="1"/>
+      <w:numFmt w:val="decimal"/>
+      <w:lvlText w:val="%1-"/>
+      <w:lvlJc w:val="left"/>
+      <w:pPr>
+        <w:ind w:left="1060" w:hanging="360"/>
+      </w:pPr>
+      <w:rPr>
+        <w:rFonts w:hint="default"/>
+      </w:rPr>
+    </w:lvl>
+    <w:lvl w:ilvl="1" w:tplc="040A0019" w:tentative="1">
+      <w:start w:val="1"/>
+      <w:numFmt w:val="lowerLetter"/>
+      <w:lvlText w:val="%2."/>
+      <w:lvlJc w:val="left"/>
+      <w:pPr>
+        <w:ind w:left="1780" w:hanging="360"/>
+      </w:pPr>
+    </w:lvl>
+    <w:lvl w:ilvl="2" w:tplc="040A001B" w:tentative="1">
+      <w:start w:val="1"/>
+      <w:numFmt w:val="lowerRoman"/>
+      <w:lvlText w:val="%3."/>
+      <w:lvlJc w:val="right"/>
+      <w:pPr>
+        <w:ind w:left="2500" w:hanging="180"/>
+      </w:pPr>
+    </w:lvl>
+    <w:lvl w:ilvl="3" w:tplc="040A000F" w:tentative="1">
+      <w:start w:val="1"/>
+      <w:numFmt w:val="decimal"/>
+      <w:lvlText w:val="%4."/>
+      <w:lvlJc w:val="left"/>
+      <w:pPr>
+        <w:ind w:left="3220" w:hanging="360"/>
+      </w:pPr>
+    </w:lvl>
+    <w:lvl w:ilvl="4" w:tplc="040A0019" w:tentative="1">
+      <w:start w:val="1"/>
+      <w:numFmt w:val="lowerLetter"/>
+      <w:lvlText w:val="%5."/>
+      <w:lvlJc w:val="left"/>
+      <w:pPr>
+        <w:ind w:left="3940" w:hanging="360"/>
+      </w:pPr>
+    </w:lvl>
+    <w:lvl w:ilvl="5" w:tplc="040A001B" w:tentative="1">
+      <w:start w:val="1"/>
+      <w:numFmt w:val="lowerRoman"/>
+      <w:lvlText w:val="%6."/>
+      <w:lvlJc w:val="right"/>
+      <w:pPr>
+        <w:ind w:left="4660" w:hanging="180"/>
+      </w:pPr>
+    </w:lvl>
+    <w:lvl w:ilvl="6" w:tplc="040A000F" w:tentative="1">
+      <w:start w:val="1"/>
+      <w:numFmt w:val="decimal"/>
+      <w:lvlText w:val="%7."/>
+      <w:lvlJc w:val="left"/>
+      <w:pPr>
+        <w:ind w:left="5380" w:hanging="360"/>
+      </w:pPr>
+    </w:lvl>
+    <w:lvl w:ilvl="7" w:tplc="040A0019" w:tentative="1">
+      <w:start w:val="1"/>
+      <w:numFmt w:val="lowerLetter"/>
+      <w:lvlText w:val="%8."/>
+      <w:lvlJc w:val="left"/>
+      <w:pPr>
+        <w:ind w:left="6100" w:hanging="360"/>
+      </w:pPr>
+    </w:lvl>
+    <w:lvl w:ilvl="8" w:tplc="040A001B" w:tentative="1">
+      <w:start w:val="1"/>
+      <w:numFmt w:val="lowerRoman"/>
+      <w:lvlText w:val="%9."/>
+      <w:lvlJc w:val="right"/>
+      <w:pPr>
+        <w:ind w:left="6820" w:hanging="180"/>
+      </w:pPr>
+    </w:lvl>
+  </w:abstractNum>
+  <w:abstractNum w:abstractNumId="4" w15:restartNumberingAfterBreak="0">
+    <w:nsid w:val="301E208E"/>
+    <w:multiLevelType w:val="hybridMultilevel"/>
+    <w:tmpl w:val="872C2F8C"/>
+    <w:lvl w:ilvl="0" w:tplc="46442EEC">
+      <w:start w:val="1"/>
+      <w:numFmt w:val="decimal"/>
+      <w:lvlText w:val="%1-"/>
+      <w:lvlJc w:val="left"/>
+      <w:pPr>
+        <w:ind w:left="720" w:hanging="360"/>
+      </w:pPr>
+      <w:rPr>
+        <w:rFonts w:hint="default"/>
+      </w:rPr>
+    </w:lvl>
+    <w:lvl w:ilvl="1" w:tplc="040A0019" w:tentative="1">
+      <w:start w:val="1"/>
+      <w:numFmt w:val="lowerLetter"/>
+      <w:lvlText w:val="%2."/>
+      <w:lvlJc w:val="left"/>
+      <w:pPr>
+        <w:ind w:left="1440" w:hanging="360"/>
+      </w:pPr>
+    </w:lvl>
+    <w:lvl w:ilvl="2" w:tplc="040A001B" w:tentative="1">
+      <w:start w:val="1"/>
+      <w:numFmt w:val="lowerRoman"/>
+      <w:lvlText w:val="%3."/>
+      <w:lvlJc w:val="right"/>
+      <w:pPr>
+        <w:ind w:left="2160" w:hanging="180"/>
+      </w:pPr>
+    </w:lvl>
+    <w:lvl w:ilvl="3" w:tplc="040A000F" w:tentative="1">
+      <w:start w:val="1"/>
+      <w:numFmt w:val="decimal"/>
+      <w:lvlText w:val="%4."/>
+      <w:lvlJc w:val="left"/>
+      <w:pPr>
+        <w:ind w:left="2880" w:hanging="360"/>
+      </w:pPr>
+    </w:lvl>
+    <w:lvl w:ilvl="4" w:tplc="040A0019" w:tentative="1">
+      <w:start w:val="1"/>
+      <w:numFmt w:val="lowerLetter"/>
+      <w:lvlText w:val="%5."/>
+      <w:lvlJc w:val="left"/>
+      <w:pPr>
+        <w:ind w:left="3600" w:hanging="360"/>
+      </w:pPr>
+    </w:lvl>
+    <w:lvl w:ilvl="5" w:tplc="040A001B" w:tentative="1">
+      <w:start w:val="1"/>
+      <w:numFmt w:val="lowerRoman"/>
+      <w:lvlText w:val="%6."/>
+      <w:lvlJc w:val="right"/>
+      <w:pPr>
+        <w:ind w:left="4320" w:hanging="180"/>
+      </w:pPr>
+    </w:lvl>
+    <w:lvl w:ilvl="6" w:tplc="040A000F" w:tentative="1">
+      <w:start w:val="1"/>
+      <w:numFmt w:val="decimal"/>
+      <w:lvlText w:val="%7."/>
+      <w:lvlJc w:val="left"/>
+      <w:pPr>
+        <w:ind w:left="5040" w:hanging="360"/>
+      </w:pPr>
+    </w:lvl>
+    <w:lvl w:ilvl="7" w:tplc="040A0019" w:tentative="1">
+      <w:start w:val="1"/>
+      <w:numFmt w:val="lowerLetter"/>
+      <w:lvlText w:val="%8."/>
+      <w:lvlJc w:val="left"/>
+      <w:pPr>
+        <w:ind w:left="5760" w:hanging="360"/>
+      </w:pPr>
+    </w:lvl>
+    <w:lvl w:ilvl="8" w:tplc="040A001B" w:tentative="1">
+      <w:start w:val="1"/>
+      <w:numFmt w:val="lowerRoman"/>
+      <w:lvlText w:val="%9."/>
+      <w:lvlJc w:val="right"/>
+      <w:pPr>
+        <w:ind w:left="6480" w:hanging="180"/>
+      </w:pPr>
+    </w:lvl>
+  </w:abstractNum>
+  <w:abstractNum w:abstractNumId="5" w15:restartNumberingAfterBreak="0">
     <w:nsid w:val="36B03A4E"/>
     <w:multiLevelType w:val="hybridMultilevel"/>
     <w:tmpl w:val="1200DDC0"/>
@@ -2381,7 +6137,7 @@
       </w:pPr>
     </w:lvl>
   </w:abstractNum>
-  <w:abstractNum w:abstractNumId="2" w15:restartNumberingAfterBreak="0">
+  <w:abstractNum w:abstractNumId="6" w15:restartNumberingAfterBreak="0">
     <w:nsid w:val="3CA551F8"/>
     <w:multiLevelType w:val="hybridMultilevel"/>
     <w:tmpl w:val="C2AE0CFA"/>
@@ -2494,13 +6250,117 @@
       </w:rPr>
     </w:lvl>
   </w:abstractNum>
+  <w:abstractNum w:abstractNumId="7" w15:restartNumberingAfterBreak="0">
+    <w:nsid w:val="3E667FF6"/>
+    <w:multiLevelType w:val="hybridMultilevel"/>
+    <w:tmpl w:val="8432FF7A"/>
+    <w:lvl w:ilvl="0" w:tplc="FACADD96">
+      <w:start w:val="1"/>
+      <w:numFmt w:val="decimal"/>
+      <w:lvlText w:val="%1-"/>
+      <w:lvlJc w:val="left"/>
+      <w:pPr>
+        <w:ind w:left="1060" w:hanging="360"/>
+      </w:pPr>
+      <w:rPr>
+        <w:rFonts w:hint="default"/>
+      </w:rPr>
+    </w:lvl>
+    <w:lvl w:ilvl="1" w:tplc="040A0019" w:tentative="1">
+      <w:start w:val="1"/>
+      <w:numFmt w:val="lowerLetter"/>
+      <w:lvlText w:val="%2."/>
+      <w:lvlJc w:val="left"/>
+      <w:pPr>
+        <w:ind w:left="1780" w:hanging="360"/>
+      </w:pPr>
+    </w:lvl>
+    <w:lvl w:ilvl="2" w:tplc="040A001B" w:tentative="1">
+      <w:start w:val="1"/>
+      <w:numFmt w:val="lowerRoman"/>
+      <w:lvlText w:val="%3."/>
+      <w:lvlJc w:val="right"/>
+      <w:pPr>
+        <w:ind w:left="2500" w:hanging="180"/>
+      </w:pPr>
+    </w:lvl>
+    <w:lvl w:ilvl="3" w:tplc="040A000F" w:tentative="1">
+      <w:start w:val="1"/>
+      <w:numFmt w:val="decimal"/>
+      <w:lvlText w:val="%4."/>
+      <w:lvlJc w:val="left"/>
+      <w:pPr>
+        <w:ind w:left="3220" w:hanging="360"/>
+      </w:pPr>
+    </w:lvl>
+    <w:lvl w:ilvl="4" w:tplc="040A0019" w:tentative="1">
+      <w:start w:val="1"/>
+      <w:numFmt w:val="lowerLetter"/>
+      <w:lvlText w:val="%5."/>
+      <w:lvlJc w:val="left"/>
+      <w:pPr>
+        <w:ind w:left="3940" w:hanging="360"/>
+      </w:pPr>
+    </w:lvl>
+    <w:lvl w:ilvl="5" w:tplc="040A001B" w:tentative="1">
+      <w:start w:val="1"/>
+      <w:numFmt w:val="lowerRoman"/>
+      <w:lvlText w:val="%6."/>
+      <w:lvlJc w:val="right"/>
+      <w:pPr>
+        <w:ind w:left="4660" w:hanging="180"/>
+      </w:pPr>
+    </w:lvl>
+    <w:lvl w:ilvl="6" w:tplc="040A000F" w:tentative="1">
+      <w:start w:val="1"/>
+      <w:numFmt w:val="decimal"/>
+      <w:lvlText w:val="%7."/>
+      <w:lvlJc w:val="left"/>
+      <w:pPr>
+        <w:ind w:left="5380" w:hanging="360"/>
+      </w:pPr>
+    </w:lvl>
+    <w:lvl w:ilvl="7" w:tplc="040A0019" w:tentative="1">
+      <w:start w:val="1"/>
+      <w:numFmt w:val="lowerLetter"/>
+      <w:lvlText w:val="%8."/>
+      <w:lvlJc w:val="left"/>
+      <w:pPr>
+        <w:ind w:left="6100" w:hanging="360"/>
+      </w:pPr>
+    </w:lvl>
+    <w:lvl w:ilvl="8" w:tplc="040A001B" w:tentative="1">
+      <w:start w:val="1"/>
+      <w:numFmt w:val="lowerRoman"/>
+      <w:lvlText w:val="%9."/>
+      <w:lvlJc w:val="right"/>
+      <w:pPr>
+        <w:ind w:left="6820" w:hanging="180"/>
+      </w:pPr>
+    </w:lvl>
+  </w:abstractNum>
   <w:num w:numId="1" w16cid:durableId="570505600">
     <w:abstractNumId w:val="0"/>
   </w:num>
   <w:num w:numId="2" w16cid:durableId="1365057768">
+    <w:abstractNumId w:val="5"/>
+  </w:num>
+  <w:num w:numId="3" w16cid:durableId="852063074">
+    <w:abstractNumId w:val="6"/>
+  </w:num>
+  <w:num w:numId="4" w16cid:durableId="721560051">
     <w:abstractNumId w:val="1"/>
   </w:num>
-  <w:num w:numId="3" w16cid:durableId="852063074">
+  <w:num w:numId="5" w16cid:durableId="337005420">
+    <w:abstractNumId w:val="4"/>
+  </w:num>
+  <w:num w:numId="6" w16cid:durableId="1246379658">
+    <w:abstractNumId w:val="3"/>
+  </w:num>
+  <w:num w:numId="7" w16cid:durableId="1795562340">
+    <w:abstractNumId w:val="7"/>
+  </w:num>
+  <w:num w:numId="8" w16cid:durableId="475955178">
     <w:abstractNumId w:val="2"/>
   </w:num>
   <w:numIdMacAtCleanup w:val="1"/>
@@ -3429,6 +7289,55 @@
       <w:szCs w:val="18"/>
     </w:rPr>
   </w:style>
+  <w:style w:type="paragraph" w:styleId="Subttulo">
+    <w:name w:val="Subtitle"/>
+    <w:basedOn w:val="Normal"/>
+    <w:next w:val="Normal"/>
+    <w:link w:val="SubttuloCar"/>
+    <w:uiPriority w:val="11"/>
+    <w:qFormat/>
+    <w:rsid w:val="00341B3A"/>
+    <w:pPr>
+      <w:numPr>
+        <w:ilvl w:val="1"/>
+      </w:numPr>
+      <w:spacing w:after="160"/>
+    </w:pPr>
+    <w:rPr>
+      <w:rFonts w:asciiTheme="minorHAnsi" w:eastAsiaTheme="minorEastAsia" w:hAnsiTheme="minorHAnsi" w:cstheme="minorBidi"/>
+      <w:color w:val="5A5A5A" w:themeColor="text1" w:themeTint="A5"/>
+      <w:spacing w:val="15"/>
+      <w:sz w:val="22"/>
+      <w:szCs w:val="22"/>
+    </w:rPr>
+  </w:style>
+  <w:style w:type="character" w:customStyle="1" w:styleId="SubttuloCar">
+    <w:name w:val="Subtítulo Car"/>
+    <w:basedOn w:val="Fuentedeprrafopredeter"/>
+    <w:link w:val="Subttulo"/>
+    <w:uiPriority w:val="11"/>
+    <w:rsid w:val="00341B3A"/>
+    <w:rPr>
+      <w:rFonts w:asciiTheme="minorHAnsi" w:eastAsiaTheme="minorEastAsia" w:hAnsiTheme="minorHAnsi" w:cstheme="minorBidi"/>
+      <w:color w:val="5A5A5A" w:themeColor="text1" w:themeTint="A5"/>
+      <w:spacing w:val="15"/>
+      <w:sz w:val="22"/>
+      <w:szCs w:val="22"/>
+      <w:lang w:val="es-ES_tradnl"/>
+    </w:rPr>
+  </w:style>
+  <w:style w:type="character" w:styleId="Mencinsinresolver">
+    <w:name w:val="Unresolved Mention"/>
+    <w:basedOn w:val="Fuentedeprrafopredeter"/>
+    <w:uiPriority w:val="99"/>
+    <w:semiHidden/>
+    <w:unhideWhenUsed/>
+    <w:rsid w:val="00FB64FC"/>
+    <w:rPr>
+      <w:color w:val="605E5C"/>
+      <w:shd w:val="clear" w:color="auto" w:fill="E1DFDD"/>
+    </w:rPr>
+  </w:style>
 </w:styles>
 </file>
 

</xml_diff>

<commit_message>
Punto segundo, objetivos alcance y justificacion
</commit_message>
<xml_diff>
--- a/TFG_AITOR_PIRIS.docx
+++ b/TFG_AITOR_PIRIS.docx
@@ -118,7 +118,7 @@
         </w:rPr>
         <w:fldChar w:fldCharType="separate"/>
       </w:r>
-      <w:hyperlink w:anchor="_Toc104129867" w:history="1">
+      <w:hyperlink w:anchor="_Toc104244110" w:history="1">
         <w:r>
           <w:rPr>
             <w:rStyle w:val="Hipervnculo"/>
@@ -165,7 +165,7 @@
             <w:noProof/>
             <w:webHidden/>
           </w:rPr>
-          <w:instrText xml:space="preserve"> PAGEREF _Toc104129867 \h </w:instrText>
+          <w:instrText xml:space="preserve"> PAGEREF _Toc104244110 \h </w:instrText>
         </w:r>
         <w:r>
           <w:rPr>
@@ -212,7 +212,7 @@
           <w:lang w:val="es-ES" w:eastAsia="es-ES_tradnl"/>
         </w:rPr>
       </w:pPr>
-      <w:hyperlink w:anchor="_Toc104129868" w:history="1">
+      <w:hyperlink w:anchor="_Toc104244111" w:history="1">
         <w:r>
           <w:rPr>
             <w:rStyle w:val="Hipervnculo"/>
@@ -257,7 +257,7 @@
             <w:noProof/>
             <w:webHidden/>
           </w:rPr>
-          <w:instrText xml:space="preserve"> PAGEREF _Toc104129868 \h </w:instrText>
+          <w:instrText xml:space="preserve"> PAGEREF _Toc104244111 \h </w:instrText>
         </w:r>
         <w:r>
           <w:rPr>
@@ -304,7 +304,7 @@
           <w:lang w:val="es-ES" w:eastAsia="es-ES_tradnl"/>
         </w:rPr>
       </w:pPr>
-      <w:hyperlink w:anchor="_Toc104129869" w:history="1">
+      <w:hyperlink w:anchor="_Toc104244112" w:history="1">
         <w:r>
           <w:rPr>
             <w:rStyle w:val="Hipervnculo"/>
@@ -349,7 +349,7 @@
             <w:noProof/>
             <w:webHidden/>
           </w:rPr>
-          <w:instrText xml:space="preserve"> PAGEREF _Toc104129869 \h </w:instrText>
+          <w:instrText xml:space="preserve"> PAGEREF _Toc104244112 \h </w:instrText>
         </w:r>
         <w:r>
           <w:rPr>
@@ -397,7 +397,7 @@
           <w:lang w:val="es-ES" w:eastAsia="es-ES_tradnl"/>
         </w:rPr>
       </w:pPr>
-      <w:hyperlink w:anchor="_Toc104129870" w:history="1">
+      <w:hyperlink w:anchor="_Toc104244113" w:history="1">
         <w:r>
           <w:rPr>
             <w:rStyle w:val="Hipervnculo"/>
@@ -443,7 +443,7 @@
             <w:noProof/>
             <w:webHidden/>
           </w:rPr>
-          <w:instrText xml:space="preserve"> PAGEREF _Toc104129870 \h </w:instrText>
+          <w:instrText xml:space="preserve"> PAGEREF _Toc104244113 \h </w:instrText>
         </w:r>
         <w:r>
           <w:rPr>
@@ -490,7 +490,7 @@
           <w:lang w:val="es-ES" w:eastAsia="es-ES_tradnl"/>
         </w:rPr>
       </w:pPr>
-      <w:hyperlink w:anchor="_Toc104129871" w:history="1">
+      <w:hyperlink w:anchor="_Toc104244114" w:history="1">
         <w:r>
           <w:rPr>
             <w:rStyle w:val="Hipervnculo"/>
@@ -535,7 +535,7 @@
             <w:noProof/>
             <w:webHidden/>
           </w:rPr>
-          <w:instrText xml:space="preserve"> PAGEREF _Toc104129871 \h </w:instrText>
+          <w:instrText xml:space="preserve"> PAGEREF _Toc104244114 \h </w:instrText>
         </w:r>
         <w:r>
           <w:rPr>
@@ -583,7 +583,7 @@
           <w:lang w:val="es-ES" w:eastAsia="es-ES_tradnl"/>
         </w:rPr>
       </w:pPr>
-      <w:hyperlink w:anchor="_Toc104129872" w:history="1">
+      <w:hyperlink w:anchor="_Toc104244115" w:history="1">
         <w:r>
           <w:rPr>
             <w:rStyle w:val="Hipervnculo"/>
@@ -629,7 +629,7 @@
             <w:noProof/>
             <w:webHidden/>
           </w:rPr>
-          <w:instrText xml:space="preserve"> PAGEREF _Toc104129872 \h </w:instrText>
+          <w:instrText xml:space="preserve"> PAGEREF _Toc104244115 \h </w:instrText>
         </w:r>
         <w:r>
           <w:rPr>
@@ -677,7 +677,7 @@
           <w:lang w:val="es-ES" w:eastAsia="es-ES_tradnl"/>
         </w:rPr>
       </w:pPr>
-      <w:hyperlink w:anchor="_Toc104129873" w:history="1">
+      <w:hyperlink w:anchor="_Toc104244116" w:history="1">
         <w:r>
           <w:rPr>
             <w:rStyle w:val="Hipervnculo"/>
@@ -723,7 +723,7 @@
             <w:noProof/>
             <w:webHidden/>
           </w:rPr>
-          <w:instrText xml:space="preserve"> PAGEREF _Toc104129873 \h </w:instrText>
+          <w:instrText xml:space="preserve"> PAGEREF _Toc104244116 \h </w:instrText>
         </w:r>
         <w:r>
           <w:rPr>
@@ -771,7 +771,7 @@
           <w:lang w:val="es-ES" w:eastAsia="es-ES_tradnl"/>
         </w:rPr>
       </w:pPr>
-      <w:hyperlink w:anchor="_Toc104129874" w:history="1">
+      <w:hyperlink w:anchor="_Toc104244117" w:history="1">
         <w:r>
           <w:rPr>
             <w:rStyle w:val="Hipervnculo"/>
@@ -817,7 +817,7 @@
             <w:noProof/>
             <w:webHidden/>
           </w:rPr>
-          <w:instrText xml:space="preserve"> PAGEREF _Toc104129874 \h </w:instrText>
+          <w:instrText xml:space="preserve"> PAGEREF _Toc104244117 \h </w:instrText>
         </w:r>
         <w:r>
           <w:rPr>
@@ -866,7 +866,7 @@
           <w:lang w:val="es-ES" w:eastAsia="es-ES_tradnl"/>
         </w:rPr>
       </w:pPr>
-      <w:hyperlink w:anchor="_Toc104129875" w:history="1">
+      <w:hyperlink w:anchor="_Toc104244118" w:history="1">
         <w:r>
           <w:rPr>
             <w:rStyle w:val="Hipervnculo"/>
@@ -892,7 +892,7 @@
             <w:rStyle w:val="Hipervnculo"/>
             <w:noProof/>
           </w:rPr>
-          <w:t>Objetivos y alcance</w:t>
+          <w:t>Objetivos, alcance y justificación</w:t>
         </w:r>
         <w:r>
           <w:rPr>
@@ -913,7 +913,7 @@
             <w:noProof/>
             <w:webHidden/>
           </w:rPr>
-          <w:instrText xml:space="preserve"> PAGEREF _Toc104129875 \h </w:instrText>
+          <w:instrText xml:space="preserve"> PAGEREF _Toc104244118 \h </w:instrText>
         </w:r>
         <w:r>
           <w:rPr>
@@ -933,7 +933,939 @@
             <w:noProof/>
             <w:webHidden/>
           </w:rPr>
-          <w:t>11</w:t>
+          <w:t>13</w:t>
+        </w:r>
+        <w:r>
+          <w:rPr>
+            <w:noProof/>
+            <w:webHidden/>
+          </w:rPr>
+          <w:fldChar w:fldCharType="end"/>
+        </w:r>
+      </w:hyperlink>
+    </w:p>
+    <w:p>
+      <w:pPr>
+        <w:pStyle w:val="TDC2"/>
+        <w:tabs>
+          <w:tab w:val="left" w:pos="800"/>
+          <w:tab w:val="right" w:leader="dot" w:pos="8494"/>
+        </w:tabs>
+        <w:rPr>
+          <w:rFonts w:eastAsiaTheme="minorEastAsia" w:cstheme="minorBidi"/>
+          <w:smallCaps w:val="0"/>
+          <w:noProof/>
+          <w:sz w:val="24"/>
+          <w:szCs w:val="24"/>
+          <w:lang w:val="es-ES" w:eastAsia="es-ES_tradnl"/>
+        </w:rPr>
+      </w:pPr>
+      <w:hyperlink w:anchor="_Toc104244119" w:history="1">
+        <w:r>
+          <w:rPr>
+            <w:rStyle w:val="Hipervnculo"/>
+            <w:noProof/>
+          </w:rPr>
+          <w:t>2.1</w:t>
+        </w:r>
+        <w:r>
+          <w:rPr>
+            <w:rFonts w:eastAsiaTheme="minorEastAsia" w:cstheme="minorBidi"/>
+            <w:smallCaps w:val="0"/>
+            <w:noProof/>
+            <w:sz w:val="24"/>
+            <w:szCs w:val="24"/>
+            <w:lang w:val="es-ES" w:eastAsia="es-ES_tradnl"/>
+          </w:rPr>
+          <w:tab/>
+        </w:r>
+        <w:r>
+          <w:rPr>
+            <w:rStyle w:val="Hipervnculo"/>
+            <w:noProof/>
+          </w:rPr>
+          <w:t>Punto de partida</w:t>
+        </w:r>
+        <w:r>
+          <w:rPr>
+            <w:noProof/>
+            <w:webHidden/>
+          </w:rPr>
+          <w:tab/>
+        </w:r>
+        <w:r>
+          <w:rPr>
+            <w:noProof/>
+            <w:webHidden/>
+          </w:rPr>
+          <w:fldChar w:fldCharType="begin"/>
+        </w:r>
+        <w:r>
+          <w:rPr>
+            <w:noProof/>
+            <w:webHidden/>
+          </w:rPr>
+          <w:instrText xml:space="preserve"> PAGEREF _Toc104244119 \h </w:instrText>
+        </w:r>
+        <w:r>
+          <w:rPr>
+            <w:noProof/>
+            <w:webHidden/>
+          </w:rPr>
+        </w:r>
+        <w:r>
+          <w:rPr>
+            <w:noProof/>
+            <w:webHidden/>
+          </w:rPr>
+          <w:fldChar w:fldCharType="separate"/>
+        </w:r>
+        <w:r>
+          <w:rPr>
+            <w:noProof/>
+            <w:webHidden/>
+          </w:rPr>
+          <w:t>13</w:t>
+        </w:r>
+        <w:r>
+          <w:rPr>
+            <w:noProof/>
+            <w:webHidden/>
+          </w:rPr>
+          <w:fldChar w:fldCharType="end"/>
+        </w:r>
+      </w:hyperlink>
+    </w:p>
+    <w:p>
+      <w:pPr>
+        <w:pStyle w:val="TDC2"/>
+        <w:tabs>
+          <w:tab w:val="left" w:pos="800"/>
+          <w:tab w:val="right" w:leader="dot" w:pos="8494"/>
+        </w:tabs>
+        <w:rPr>
+          <w:rFonts w:eastAsiaTheme="minorEastAsia" w:cstheme="minorBidi"/>
+          <w:smallCaps w:val="0"/>
+          <w:noProof/>
+          <w:sz w:val="24"/>
+          <w:szCs w:val="24"/>
+          <w:lang w:val="es-ES" w:eastAsia="es-ES_tradnl"/>
+        </w:rPr>
+      </w:pPr>
+      <w:hyperlink w:anchor="_Toc104244120" w:history="1">
+        <w:r>
+          <w:rPr>
+            <w:rStyle w:val="Hipervnculo"/>
+            <w:noProof/>
+          </w:rPr>
+          <w:t>2.2</w:t>
+        </w:r>
+        <w:r>
+          <w:rPr>
+            <w:rFonts w:eastAsiaTheme="minorEastAsia" w:cstheme="minorBidi"/>
+            <w:smallCaps w:val="0"/>
+            <w:noProof/>
+            <w:sz w:val="24"/>
+            <w:szCs w:val="24"/>
+            <w:lang w:val="es-ES" w:eastAsia="es-ES_tradnl"/>
+          </w:rPr>
+          <w:tab/>
+        </w:r>
+        <w:r>
+          <w:rPr>
+            <w:rStyle w:val="Hipervnculo"/>
+            <w:noProof/>
+          </w:rPr>
+          <w:t>Alcance</w:t>
+        </w:r>
+        <w:r>
+          <w:rPr>
+            <w:noProof/>
+            <w:webHidden/>
+          </w:rPr>
+          <w:tab/>
+        </w:r>
+        <w:r>
+          <w:rPr>
+            <w:noProof/>
+            <w:webHidden/>
+          </w:rPr>
+          <w:fldChar w:fldCharType="begin"/>
+        </w:r>
+        <w:r>
+          <w:rPr>
+            <w:noProof/>
+            <w:webHidden/>
+          </w:rPr>
+          <w:instrText xml:space="preserve"> PAGEREF _Toc104244120 \h </w:instrText>
+        </w:r>
+        <w:r>
+          <w:rPr>
+            <w:noProof/>
+            <w:webHidden/>
+          </w:rPr>
+        </w:r>
+        <w:r>
+          <w:rPr>
+            <w:noProof/>
+            <w:webHidden/>
+          </w:rPr>
+          <w:fldChar w:fldCharType="separate"/>
+        </w:r>
+        <w:r>
+          <w:rPr>
+            <w:noProof/>
+            <w:webHidden/>
+          </w:rPr>
+          <w:t>14</w:t>
+        </w:r>
+        <w:r>
+          <w:rPr>
+            <w:noProof/>
+            <w:webHidden/>
+          </w:rPr>
+          <w:fldChar w:fldCharType="end"/>
+        </w:r>
+      </w:hyperlink>
+    </w:p>
+    <w:p>
+      <w:pPr>
+        <w:pStyle w:val="TDC3"/>
+        <w:tabs>
+          <w:tab w:val="left" w:pos="1200"/>
+          <w:tab w:val="right" w:leader="dot" w:pos="8494"/>
+        </w:tabs>
+        <w:rPr>
+          <w:rFonts w:eastAsiaTheme="minorEastAsia" w:cstheme="minorBidi"/>
+          <w:i w:val="0"/>
+          <w:iCs w:val="0"/>
+          <w:noProof/>
+          <w:sz w:val="24"/>
+          <w:szCs w:val="24"/>
+          <w:lang w:val="es-ES" w:eastAsia="es-ES_tradnl"/>
+        </w:rPr>
+      </w:pPr>
+      <w:hyperlink w:anchor="_Toc104244121" w:history="1">
+        <w:r>
+          <w:rPr>
+            <w:rStyle w:val="Hipervnculo"/>
+            <w:noProof/>
+          </w:rPr>
+          <w:t>2.2.1</w:t>
+        </w:r>
+        <w:r>
+          <w:rPr>
+            <w:rFonts w:eastAsiaTheme="minorEastAsia" w:cstheme="minorBidi"/>
+            <w:i w:val="0"/>
+            <w:iCs w:val="0"/>
+            <w:noProof/>
+            <w:sz w:val="24"/>
+            <w:szCs w:val="24"/>
+            <w:lang w:val="es-ES" w:eastAsia="es-ES_tradnl"/>
+          </w:rPr>
+          <w:tab/>
+        </w:r>
+        <w:r>
+          <w:rPr>
+            <w:rStyle w:val="Hipervnculo"/>
+            <w:noProof/>
+          </w:rPr>
+          <w:t>Alcance del producto</w:t>
+        </w:r>
+        <w:r>
+          <w:rPr>
+            <w:noProof/>
+            <w:webHidden/>
+          </w:rPr>
+          <w:tab/>
+        </w:r>
+        <w:r>
+          <w:rPr>
+            <w:noProof/>
+            <w:webHidden/>
+          </w:rPr>
+          <w:fldChar w:fldCharType="begin"/>
+        </w:r>
+        <w:r>
+          <w:rPr>
+            <w:noProof/>
+            <w:webHidden/>
+          </w:rPr>
+          <w:instrText xml:space="preserve"> PAGEREF _Toc104244121 \h </w:instrText>
+        </w:r>
+        <w:r>
+          <w:rPr>
+            <w:noProof/>
+            <w:webHidden/>
+          </w:rPr>
+        </w:r>
+        <w:r>
+          <w:rPr>
+            <w:noProof/>
+            <w:webHidden/>
+          </w:rPr>
+          <w:fldChar w:fldCharType="separate"/>
+        </w:r>
+        <w:r>
+          <w:rPr>
+            <w:noProof/>
+            <w:webHidden/>
+          </w:rPr>
+          <w:t>15</w:t>
+        </w:r>
+        <w:r>
+          <w:rPr>
+            <w:noProof/>
+            <w:webHidden/>
+          </w:rPr>
+          <w:fldChar w:fldCharType="end"/>
+        </w:r>
+      </w:hyperlink>
+    </w:p>
+    <w:p>
+      <w:pPr>
+        <w:pStyle w:val="TDC3"/>
+        <w:tabs>
+          <w:tab w:val="left" w:pos="1200"/>
+          <w:tab w:val="right" w:leader="dot" w:pos="8494"/>
+        </w:tabs>
+        <w:rPr>
+          <w:rFonts w:eastAsiaTheme="minorEastAsia" w:cstheme="minorBidi"/>
+          <w:i w:val="0"/>
+          <w:iCs w:val="0"/>
+          <w:noProof/>
+          <w:sz w:val="24"/>
+          <w:szCs w:val="24"/>
+          <w:lang w:val="es-ES" w:eastAsia="es-ES_tradnl"/>
+        </w:rPr>
+      </w:pPr>
+      <w:hyperlink w:anchor="_Toc104244122" w:history="1">
+        <w:r>
+          <w:rPr>
+            <w:rStyle w:val="Hipervnculo"/>
+            <w:noProof/>
+          </w:rPr>
+          <w:t>2.2.2</w:t>
+        </w:r>
+        <w:r>
+          <w:rPr>
+            <w:rFonts w:eastAsiaTheme="minorEastAsia" w:cstheme="minorBidi"/>
+            <w:i w:val="0"/>
+            <w:iCs w:val="0"/>
+            <w:noProof/>
+            <w:sz w:val="24"/>
+            <w:szCs w:val="24"/>
+            <w:lang w:val="es-ES" w:eastAsia="es-ES_tradnl"/>
+          </w:rPr>
+          <w:tab/>
+        </w:r>
+        <w:r>
+          <w:rPr>
+            <w:rStyle w:val="Hipervnculo"/>
+            <w:noProof/>
+          </w:rPr>
+          <w:t>Requisitos</w:t>
+        </w:r>
+        <w:r>
+          <w:rPr>
+            <w:noProof/>
+            <w:webHidden/>
+          </w:rPr>
+          <w:tab/>
+        </w:r>
+        <w:r>
+          <w:rPr>
+            <w:noProof/>
+            <w:webHidden/>
+          </w:rPr>
+          <w:fldChar w:fldCharType="begin"/>
+        </w:r>
+        <w:r>
+          <w:rPr>
+            <w:noProof/>
+            <w:webHidden/>
+          </w:rPr>
+          <w:instrText xml:space="preserve"> PAGEREF _Toc104244122 \h </w:instrText>
+        </w:r>
+        <w:r>
+          <w:rPr>
+            <w:noProof/>
+            <w:webHidden/>
+          </w:rPr>
+        </w:r>
+        <w:r>
+          <w:rPr>
+            <w:noProof/>
+            <w:webHidden/>
+          </w:rPr>
+          <w:fldChar w:fldCharType="separate"/>
+        </w:r>
+        <w:r>
+          <w:rPr>
+            <w:noProof/>
+            <w:webHidden/>
+          </w:rPr>
+          <w:t>15</w:t>
+        </w:r>
+        <w:r>
+          <w:rPr>
+            <w:noProof/>
+            <w:webHidden/>
+          </w:rPr>
+          <w:fldChar w:fldCharType="end"/>
+        </w:r>
+      </w:hyperlink>
+    </w:p>
+    <w:p>
+      <w:pPr>
+        <w:pStyle w:val="TDC3"/>
+        <w:tabs>
+          <w:tab w:val="left" w:pos="1200"/>
+          <w:tab w:val="right" w:leader="dot" w:pos="8494"/>
+        </w:tabs>
+        <w:rPr>
+          <w:rFonts w:eastAsiaTheme="minorEastAsia" w:cstheme="minorBidi"/>
+          <w:i w:val="0"/>
+          <w:iCs w:val="0"/>
+          <w:noProof/>
+          <w:sz w:val="24"/>
+          <w:szCs w:val="24"/>
+          <w:lang w:val="es-ES" w:eastAsia="es-ES_tradnl"/>
+        </w:rPr>
+      </w:pPr>
+      <w:hyperlink w:anchor="_Toc104244123" w:history="1">
+        <w:r>
+          <w:rPr>
+            <w:rStyle w:val="Hipervnculo"/>
+            <w:noProof/>
+          </w:rPr>
+          <w:t>2.2.3</w:t>
+        </w:r>
+        <w:r>
+          <w:rPr>
+            <w:rFonts w:eastAsiaTheme="minorEastAsia" w:cstheme="minorBidi"/>
+            <w:i w:val="0"/>
+            <w:iCs w:val="0"/>
+            <w:noProof/>
+            <w:sz w:val="24"/>
+            <w:szCs w:val="24"/>
+            <w:lang w:val="es-ES" w:eastAsia="es-ES_tradnl"/>
+          </w:rPr>
+          <w:tab/>
+        </w:r>
+        <w:r>
+          <w:rPr>
+            <w:rStyle w:val="Hipervnculo"/>
+            <w:noProof/>
+          </w:rPr>
+          <w:t>Riesgos</w:t>
+        </w:r>
+        <w:r>
+          <w:rPr>
+            <w:noProof/>
+            <w:webHidden/>
+          </w:rPr>
+          <w:tab/>
+        </w:r>
+        <w:r>
+          <w:rPr>
+            <w:noProof/>
+            <w:webHidden/>
+          </w:rPr>
+          <w:fldChar w:fldCharType="begin"/>
+        </w:r>
+        <w:r>
+          <w:rPr>
+            <w:noProof/>
+            <w:webHidden/>
+          </w:rPr>
+          <w:instrText xml:space="preserve"> PAGEREF _Toc104244123 \h </w:instrText>
+        </w:r>
+        <w:r>
+          <w:rPr>
+            <w:noProof/>
+            <w:webHidden/>
+          </w:rPr>
+        </w:r>
+        <w:r>
+          <w:rPr>
+            <w:noProof/>
+            <w:webHidden/>
+          </w:rPr>
+          <w:fldChar w:fldCharType="separate"/>
+        </w:r>
+        <w:r>
+          <w:rPr>
+            <w:noProof/>
+            <w:webHidden/>
+          </w:rPr>
+          <w:t>15</w:t>
+        </w:r>
+        <w:r>
+          <w:rPr>
+            <w:noProof/>
+            <w:webHidden/>
+          </w:rPr>
+          <w:fldChar w:fldCharType="end"/>
+        </w:r>
+      </w:hyperlink>
+    </w:p>
+    <w:p>
+      <w:pPr>
+        <w:pStyle w:val="TDC2"/>
+        <w:tabs>
+          <w:tab w:val="left" w:pos="800"/>
+          <w:tab w:val="right" w:leader="dot" w:pos="8494"/>
+        </w:tabs>
+        <w:rPr>
+          <w:rFonts w:eastAsiaTheme="minorEastAsia" w:cstheme="minorBidi"/>
+          <w:smallCaps w:val="0"/>
+          <w:noProof/>
+          <w:sz w:val="24"/>
+          <w:szCs w:val="24"/>
+          <w:lang w:val="es-ES" w:eastAsia="es-ES_tradnl"/>
+        </w:rPr>
+      </w:pPr>
+      <w:hyperlink w:anchor="_Toc104244124" w:history="1">
+        <w:r>
+          <w:rPr>
+            <w:rStyle w:val="Hipervnculo"/>
+            <w:noProof/>
+          </w:rPr>
+          <w:t>2.3</w:t>
+        </w:r>
+        <w:r>
+          <w:rPr>
+            <w:rFonts w:eastAsiaTheme="minorEastAsia" w:cstheme="minorBidi"/>
+            <w:smallCaps w:val="0"/>
+            <w:noProof/>
+            <w:sz w:val="24"/>
+            <w:szCs w:val="24"/>
+            <w:lang w:val="es-ES" w:eastAsia="es-ES_tradnl"/>
+          </w:rPr>
+          <w:tab/>
+        </w:r>
+        <w:r>
+          <w:rPr>
+            <w:rStyle w:val="Hipervnculo"/>
+            <w:noProof/>
+          </w:rPr>
+          <w:t>Objetivos</w:t>
+        </w:r>
+        <w:r>
+          <w:rPr>
+            <w:noProof/>
+            <w:webHidden/>
+          </w:rPr>
+          <w:tab/>
+        </w:r>
+        <w:r>
+          <w:rPr>
+            <w:noProof/>
+            <w:webHidden/>
+          </w:rPr>
+          <w:fldChar w:fldCharType="begin"/>
+        </w:r>
+        <w:r>
+          <w:rPr>
+            <w:noProof/>
+            <w:webHidden/>
+          </w:rPr>
+          <w:instrText xml:space="preserve"> PAGEREF _Toc104244124 \h </w:instrText>
+        </w:r>
+        <w:r>
+          <w:rPr>
+            <w:noProof/>
+            <w:webHidden/>
+          </w:rPr>
+        </w:r>
+        <w:r>
+          <w:rPr>
+            <w:noProof/>
+            <w:webHidden/>
+          </w:rPr>
+          <w:fldChar w:fldCharType="separate"/>
+        </w:r>
+        <w:r>
+          <w:rPr>
+            <w:noProof/>
+            <w:webHidden/>
+          </w:rPr>
+          <w:t>15</w:t>
+        </w:r>
+        <w:r>
+          <w:rPr>
+            <w:noProof/>
+            <w:webHidden/>
+          </w:rPr>
+          <w:fldChar w:fldCharType="end"/>
+        </w:r>
+      </w:hyperlink>
+    </w:p>
+    <w:p>
+      <w:pPr>
+        <w:pStyle w:val="TDC3"/>
+        <w:tabs>
+          <w:tab w:val="left" w:pos="1200"/>
+          <w:tab w:val="right" w:leader="dot" w:pos="8494"/>
+        </w:tabs>
+        <w:rPr>
+          <w:rFonts w:eastAsiaTheme="minorEastAsia" w:cstheme="minorBidi"/>
+          <w:i w:val="0"/>
+          <w:iCs w:val="0"/>
+          <w:noProof/>
+          <w:sz w:val="24"/>
+          <w:szCs w:val="24"/>
+          <w:lang w:val="es-ES" w:eastAsia="es-ES_tradnl"/>
+        </w:rPr>
+      </w:pPr>
+      <w:hyperlink w:anchor="_Toc104244125" w:history="1">
+        <w:r>
+          <w:rPr>
+            <w:rStyle w:val="Hipervnculo"/>
+            <w:noProof/>
+          </w:rPr>
+          <w:t>2.3.1</w:t>
+        </w:r>
+        <w:r>
+          <w:rPr>
+            <w:rFonts w:eastAsiaTheme="minorEastAsia" w:cstheme="minorBidi"/>
+            <w:i w:val="0"/>
+            <w:iCs w:val="0"/>
+            <w:noProof/>
+            <w:sz w:val="24"/>
+            <w:szCs w:val="24"/>
+            <w:lang w:val="es-ES" w:eastAsia="es-ES_tradnl"/>
+          </w:rPr>
+          <w:tab/>
+        </w:r>
+        <w:r>
+          <w:rPr>
+            <w:rStyle w:val="Hipervnculo"/>
+            <w:noProof/>
+          </w:rPr>
+          <w:t>Objetivo principal</w:t>
+        </w:r>
+        <w:r>
+          <w:rPr>
+            <w:noProof/>
+            <w:webHidden/>
+          </w:rPr>
+          <w:tab/>
+        </w:r>
+        <w:r>
+          <w:rPr>
+            <w:noProof/>
+            <w:webHidden/>
+          </w:rPr>
+          <w:fldChar w:fldCharType="begin"/>
+        </w:r>
+        <w:r>
+          <w:rPr>
+            <w:noProof/>
+            <w:webHidden/>
+          </w:rPr>
+          <w:instrText xml:space="preserve"> PAGEREF _Toc104244125 \h </w:instrText>
+        </w:r>
+        <w:r>
+          <w:rPr>
+            <w:noProof/>
+            <w:webHidden/>
+          </w:rPr>
+        </w:r>
+        <w:r>
+          <w:rPr>
+            <w:noProof/>
+            <w:webHidden/>
+          </w:rPr>
+          <w:fldChar w:fldCharType="separate"/>
+        </w:r>
+        <w:r>
+          <w:rPr>
+            <w:noProof/>
+            <w:webHidden/>
+          </w:rPr>
+          <w:t>15</w:t>
+        </w:r>
+        <w:r>
+          <w:rPr>
+            <w:noProof/>
+            <w:webHidden/>
+          </w:rPr>
+          <w:fldChar w:fldCharType="end"/>
+        </w:r>
+      </w:hyperlink>
+    </w:p>
+    <w:p>
+      <w:pPr>
+        <w:pStyle w:val="TDC2"/>
+        <w:tabs>
+          <w:tab w:val="left" w:pos="800"/>
+          <w:tab w:val="right" w:leader="dot" w:pos="8494"/>
+        </w:tabs>
+        <w:rPr>
+          <w:rFonts w:eastAsiaTheme="minorEastAsia" w:cstheme="minorBidi"/>
+          <w:smallCaps w:val="0"/>
+          <w:noProof/>
+          <w:sz w:val="24"/>
+          <w:szCs w:val="24"/>
+          <w:lang w:val="es-ES" w:eastAsia="es-ES_tradnl"/>
+        </w:rPr>
+      </w:pPr>
+      <w:hyperlink w:anchor="_Toc104244126" w:history="1">
+        <w:r>
+          <w:rPr>
+            <w:rStyle w:val="Hipervnculo"/>
+            <w:noProof/>
+          </w:rPr>
+          <w:t>2.4</w:t>
+        </w:r>
+        <w:r>
+          <w:rPr>
+            <w:rFonts w:eastAsiaTheme="minorEastAsia" w:cstheme="minorBidi"/>
+            <w:smallCaps w:val="0"/>
+            <w:noProof/>
+            <w:sz w:val="24"/>
+            <w:szCs w:val="24"/>
+            <w:lang w:val="es-ES" w:eastAsia="es-ES_tradnl"/>
+          </w:rPr>
+          <w:tab/>
+        </w:r>
+        <w:r>
+          <w:rPr>
+            <w:rStyle w:val="Hipervnculo"/>
+            <w:noProof/>
+          </w:rPr>
+          <w:t>Justificación</w:t>
+        </w:r>
+        <w:r>
+          <w:rPr>
+            <w:noProof/>
+            <w:webHidden/>
+          </w:rPr>
+          <w:tab/>
+        </w:r>
+        <w:r>
+          <w:rPr>
+            <w:noProof/>
+            <w:webHidden/>
+          </w:rPr>
+          <w:fldChar w:fldCharType="begin"/>
+        </w:r>
+        <w:r>
+          <w:rPr>
+            <w:noProof/>
+            <w:webHidden/>
+          </w:rPr>
+          <w:instrText xml:space="preserve"> PAGEREF _Toc104244126 \h </w:instrText>
+        </w:r>
+        <w:r>
+          <w:rPr>
+            <w:noProof/>
+            <w:webHidden/>
+          </w:rPr>
+        </w:r>
+        <w:r>
+          <w:rPr>
+            <w:noProof/>
+            <w:webHidden/>
+          </w:rPr>
+          <w:fldChar w:fldCharType="separate"/>
+        </w:r>
+        <w:r>
+          <w:rPr>
+            <w:noProof/>
+            <w:webHidden/>
+          </w:rPr>
+          <w:t>16</w:t>
+        </w:r>
+        <w:r>
+          <w:rPr>
+            <w:noProof/>
+            <w:webHidden/>
+          </w:rPr>
+          <w:fldChar w:fldCharType="end"/>
+        </w:r>
+      </w:hyperlink>
+    </w:p>
+    <w:p>
+      <w:pPr>
+        <w:pStyle w:val="TDC3"/>
+        <w:tabs>
+          <w:tab w:val="left" w:pos="1200"/>
+          <w:tab w:val="right" w:leader="dot" w:pos="8494"/>
+        </w:tabs>
+        <w:rPr>
+          <w:rFonts w:eastAsiaTheme="minorEastAsia" w:cstheme="minorBidi"/>
+          <w:i w:val="0"/>
+          <w:iCs w:val="0"/>
+          <w:noProof/>
+          <w:sz w:val="24"/>
+          <w:szCs w:val="24"/>
+          <w:lang w:val="es-ES" w:eastAsia="es-ES_tradnl"/>
+        </w:rPr>
+      </w:pPr>
+      <w:hyperlink w:anchor="_Toc104244127" w:history="1">
+        <w:r>
+          <w:rPr>
+            <w:rStyle w:val="Hipervnculo"/>
+            <w:noProof/>
+          </w:rPr>
+          <w:t>2.4.1</w:t>
+        </w:r>
+        <w:r>
+          <w:rPr>
+            <w:rFonts w:eastAsiaTheme="minorEastAsia" w:cstheme="minorBidi"/>
+            <w:i w:val="0"/>
+            <w:iCs w:val="0"/>
+            <w:noProof/>
+            <w:sz w:val="24"/>
+            <w:szCs w:val="24"/>
+            <w:lang w:val="es-ES" w:eastAsia="es-ES_tradnl"/>
+          </w:rPr>
+          <w:tab/>
+        </w:r>
+        <w:r>
+          <w:rPr>
+            <w:rStyle w:val="Hipervnculo"/>
+            <w:noProof/>
+          </w:rPr>
+          <w:t>Justificación social</w:t>
+        </w:r>
+        <w:r>
+          <w:rPr>
+            <w:noProof/>
+            <w:webHidden/>
+          </w:rPr>
+          <w:tab/>
+        </w:r>
+        <w:r>
+          <w:rPr>
+            <w:noProof/>
+            <w:webHidden/>
+          </w:rPr>
+          <w:fldChar w:fldCharType="begin"/>
+        </w:r>
+        <w:r>
+          <w:rPr>
+            <w:noProof/>
+            <w:webHidden/>
+          </w:rPr>
+          <w:instrText xml:space="preserve"> PAGEREF _Toc104244127 \h </w:instrText>
+        </w:r>
+        <w:r>
+          <w:rPr>
+            <w:noProof/>
+            <w:webHidden/>
+          </w:rPr>
+        </w:r>
+        <w:r>
+          <w:rPr>
+            <w:noProof/>
+            <w:webHidden/>
+          </w:rPr>
+          <w:fldChar w:fldCharType="separate"/>
+        </w:r>
+        <w:r>
+          <w:rPr>
+            <w:noProof/>
+            <w:webHidden/>
+          </w:rPr>
+          <w:t>16</w:t>
+        </w:r>
+        <w:r>
+          <w:rPr>
+            <w:noProof/>
+            <w:webHidden/>
+          </w:rPr>
+          <w:fldChar w:fldCharType="end"/>
+        </w:r>
+      </w:hyperlink>
+    </w:p>
+    <w:p>
+      <w:pPr>
+        <w:pStyle w:val="TDC3"/>
+        <w:tabs>
+          <w:tab w:val="left" w:pos="1200"/>
+          <w:tab w:val="right" w:leader="dot" w:pos="8494"/>
+        </w:tabs>
+        <w:rPr>
+          <w:rFonts w:eastAsiaTheme="minorEastAsia" w:cstheme="minorBidi"/>
+          <w:i w:val="0"/>
+          <w:iCs w:val="0"/>
+          <w:noProof/>
+          <w:sz w:val="24"/>
+          <w:szCs w:val="24"/>
+          <w:lang w:val="es-ES" w:eastAsia="es-ES_tradnl"/>
+        </w:rPr>
+      </w:pPr>
+      <w:hyperlink w:anchor="_Toc104244128" w:history="1">
+        <w:r>
+          <w:rPr>
+            <w:rStyle w:val="Hipervnculo"/>
+            <w:noProof/>
+          </w:rPr>
+          <w:t>2.4.2</w:t>
+        </w:r>
+        <w:r>
+          <w:rPr>
+            <w:rFonts w:eastAsiaTheme="minorEastAsia" w:cstheme="minorBidi"/>
+            <w:i w:val="0"/>
+            <w:iCs w:val="0"/>
+            <w:noProof/>
+            <w:sz w:val="24"/>
+            <w:szCs w:val="24"/>
+            <w:lang w:val="es-ES" w:eastAsia="es-ES_tradnl"/>
+          </w:rPr>
+          <w:tab/>
+        </w:r>
+        <w:r>
+          <w:rPr>
+            <w:rStyle w:val="Hipervnculo"/>
+            <w:noProof/>
+          </w:rPr>
+          <w:t>Justificación técnica</w:t>
+        </w:r>
+        <w:r>
+          <w:rPr>
+            <w:noProof/>
+            <w:webHidden/>
+          </w:rPr>
+          <w:tab/>
+        </w:r>
+        <w:r>
+          <w:rPr>
+            <w:noProof/>
+            <w:webHidden/>
+          </w:rPr>
+          <w:fldChar w:fldCharType="begin"/>
+        </w:r>
+        <w:r>
+          <w:rPr>
+            <w:noProof/>
+            <w:webHidden/>
+          </w:rPr>
+          <w:instrText xml:space="preserve"> PAGEREF _Toc104244128 \h </w:instrText>
+        </w:r>
+        <w:r>
+          <w:rPr>
+            <w:noProof/>
+            <w:webHidden/>
+          </w:rPr>
+        </w:r>
+        <w:r>
+          <w:rPr>
+            <w:noProof/>
+            <w:webHidden/>
+          </w:rPr>
+          <w:fldChar w:fldCharType="separate"/>
+        </w:r>
+        <w:r>
+          <w:rPr>
+            <w:noProof/>
+            <w:webHidden/>
+          </w:rPr>
+          <w:t>16</w:t>
         </w:r>
         <w:r>
           <w:rPr>
@@ -962,7 +1894,7 @@
           <w:lang w:val="es-ES" w:eastAsia="es-ES_tradnl"/>
         </w:rPr>
       </w:pPr>
-      <w:hyperlink w:anchor="_Toc104129876" w:history="1">
+      <w:hyperlink w:anchor="_Toc104244129" w:history="1">
         <w:r>
           <w:rPr>
             <w:rStyle w:val="Hipervnculo"/>
@@ -988,7 +1920,7 @@
             <w:rStyle w:val="Hipervnculo"/>
             <w:noProof/>
           </w:rPr>
-          <w:t>Bibliografía</w:t>
+          <w:t>descripción de la realización</w:t>
         </w:r>
         <w:r>
           <w:rPr>
@@ -1009,7 +1941,7 @@
             <w:noProof/>
             <w:webHidden/>
           </w:rPr>
-          <w:instrText xml:space="preserve"> PAGEREF _Toc104129876 \h </w:instrText>
+          <w:instrText xml:space="preserve"> PAGEREF _Toc104244129 \h </w:instrText>
         </w:r>
         <w:r>
           <w:rPr>
@@ -1029,7 +1961,195 @@
             <w:noProof/>
             <w:webHidden/>
           </w:rPr>
-          <w:t>12</w:t>
+          <w:t>17</w:t>
+        </w:r>
+        <w:r>
+          <w:rPr>
+            <w:noProof/>
+            <w:webHidden/>
+          </w:rPr>
+          <w:fldChar w:fldCharType="end"/>
+        </w:r>
+      </w:hyperlink>
+    </w:p>
+    <w:p>
+      <w:pPr>
+        <w:pStyle w:val="TDC2"/>
+        <w:tabs>
+          <w:tab w:val="left" w:pos="800"/>
+          <w:tab w:val="right" w:leader="dot" w:pos="8494"/>
+        </w:tabs>
+        <w:rPr>
+          <w:rFonts w:eastAsiaTheme="minorEastAsia" w:cstheme="minorBidi"/>
+          <w:smallCaps w:val="0"/>
+          <w:noProof/>
+          <w:sz w:val="24"/>
+          <w:szCs w:val="24"/>
+          <w:lang w:val="es-ES" w:eastAsia="es-ES_tradnl"/>
+        </w:rPr>
+      </w:pPr>
+      <w:hyperlink w:anchor="_Toc104244130" w:history="1">
+        <w:r>
+          <w:rPr>
+            <w:rStyle w:val="Hipervnculo"/>
+            <w:noProof/>
+            <w:lang w:val="es-ES"/>
+          </w:rPr>
+          <w:t>3.1</w:t>
+        </w:r>
+        <w:r>
+          <w:rPr>
+            <w:rFonts w:eastAsiaTheme="minorEastAsia" w:cstheme="minorBidi"/>
+            <w:smallCaps w:val="0"/>
+            <w:noProof/>
+            <w:sz w:val="24"/>
+            <w:szCs w:val="24"/>
+            <w:lang w:val="es-ES" w:eastAsia="es-ES_tradnl"/>
+          </w:rPr>
+          <w:tab/>
+        </w:r>
+        <w:r>
+          <w:rPr>
+            <w:rStyle w:val="Hipervnculo"/>
+            <w:noProof/>
+            <w:lang w:val="es-ES"/>
+          </w:rPr>
+          <w:t>Método de desarrollo</w:t>
+        </w:r>
+        <w:r>
+          <w:rPr>
+            <w:noProof/>
+            <w:webHidden/>
+          </w:rPr>
+          <w:tab/>
+        </w:r>
+        <w:r>
+          <w:rPr>
+            <w:noProof/>
+            <w:webHidden/>
+          </w:rPr>
+          <w:fldChar w:fldCharType="begin"/>
+        </w:r>
+        <w:r>
+          <w:rPr>
+            <w:noProof/>
+            <w:webHidden/>
+          </w:rPr>
+          <w:instrText xml:space="preserve"> PAGEREF _Toc104244130 \h </w:instrText>
+        </w:r>
+        <w:r>
+          <w:rPr>
+            <w:noProof/>
+            <w:webHidden/>
+          </w:rPr>
+        </w:r>
+        <w:r>
+          <w:rPr>
+            <w:noProof/>
+            <w:webHidden/>
+          </w:rPr>
+          <w:fldChar w:fldCharType="separate"/>
+        </w:r>
+        <w:r>
+          <w:rPr>
+            <w:noProof/>
+            <w:webHidden/>
+          </w:rPr>
+          <w:t>17</w:t>
+        </w:r>
+        <w:r>
+          <w:rPr>
+            <w:noProof/>
+            <w:webHidden/>
+          </w:rPr>
+          <w:fldChar w:fldCharType="end"/>
+        </w:r>
+      </w:hyperlink>
+    </w:p>
+    <w:p>
+      <w:pPr>
+        <w:pStyle w:val="TDC2"/>
+        <w:tabs>
+          <w:tab w:val="left" w:pos="800"/>
+          <w:tab w:val="right" w:leader="dot" w:pos="8494"/>
+        </w:tabs>
+        <w:rPr>
+          <w:rFonts w:eastAsiaTheme="minorEastAsia" w:cstheme="minorBidi"/>
+          <w:smallCaps w:val="0"/>
+          <w:noProof/>
+          <w:sz w:val="24"/>
+          <w:szCs w:val="24"/>
+          <w:lang w:val="es-ES" w:eastAsia="es-ES_tradnl"/>
+        </w:rPr>
+      </w:pPr>
+      <w:hyperlink w:anchor="_Toc104244131" w:history="1">
+        <w:r>
+          <w:rPr>
+            <w:rStyle w:val="Hipervnculo"/>
+            <w:noProof/>
+            <w:lang w:val="es-ES"/>
+          </w:rPr>
+          <w:t>3.2</w:t>
+        </w:r>
+        <w:r>
+          <w:rPr>
+            <w:rFonts w:eastAsiaTheme="minorEastAsia" w:cstheme="minorBidi"/>
+            <w:smallCaps w:val="0"/>
+            <w:noProof/>
+            <w:sz w:val="24"/>
+            <w:szCs w:val="24"/>
+            <w:lang w:val="es-ES" w:eastAsia="es-ES_tradnl"/>
+          </w:rPr>
+          <w:tab/>
+        </w:r>
+        <w:r>
+          <w:rPr>
+            <w:rStyle w:val="Hipervnculo"/>
+            <w:noProof/>
+            <w:lang w:val="es-ES"/>
+          </w:rPr>
+          <w:t>Tareas principales</w:t>
+        </w:r>
+        <w:r>
+          <w:rPr>
+            <w:noProof/>
+            <w:webHidden/>
+          </w:rPr>
+          <w:tab/>
+        </w:r>
+        <w:r>
+          <w:rPr>
+            <w:noProof/>
+            <w:webHidden/>
+          </w:rPr>
+          <w:fldChar w:fldCharType="begin"/>
+        </w:r>
+        <w:r>
+          <w:rPr>
+            <w:noProof/>
+            <w:webHidden/>
+          </w:rPr>
+          <w:instrText xml:space="preserve"> PAGEREF _Toc104244131 \h </w:instrText>
+        </w:r>
+        <w:r>
+          <w:rPr>
+            <w:noProof/>
+            <w:webHidden/>
+          </w:rPr>
+        </w:r>
+        <w:r>
+          <w:rPr>
+            <w:noProof/>
+            <w:webHidden/>
+          </w:rPr>
+          <w:fldChar w:fldCharType="separate"/>
+        </w:r>
+        <w:r>
+          <w:rPr>
+            <w:noProof/>
+            <w:webHidden/>
+          </w:rPr>
+          <w:t>17</w:t>
         </w:r>
         <w:r>
           <w:rPr>
@@ -1044,7 +2164,6 @@
       <w:pPr>
         <w:pStyle w:val="TDC1"/>
         <w:tabs>
-          <w:tab w:val="left" w:pos="400"/>
           <w:tab w:val="right" w:leader="dot" w:pos="8494"/>
         </w:tabs>
         <w:rPr>
@@ -1058,7 +2177,83 @@
           <w:lang w:val="es-ES" w:eastAsia="es-ES_tradnl"/>
         </w:rPr>
       </w:pPr>
-      <w:hyperlink w:anchor="_Toc104129877" w:history="1">
+      <w:hyperlink w:anchor="_Toc104244132" w:history="1">
+        <w:r>
+          <w:rPr>
+            <w:rStyle w:val="Hipervnculo"/>
+            <w:noProof/>
+          </w:rPr>
+          <w:t>Bibliografía</w:t>
+        </w:r>
+        <w:r>
+          <w:rPr>
+            <w:noProof/>
+            <w:webHidden/>
+          </w:rPr>
+          <w:tab/>
+        </w:r>
+        <w:r>
+          <w:rPr>
+            <w:noProof/>
+            <w:webHidden/>
+          </w:rPr>
+          <w:fldChar w:fldCharType="begin"/>
+        </w:r>
+        <w:r>
+          <w:rPr>
+            <w:noProof/>
+            <w:webHidden/>
+          </w:rPr>
+          <w:instrText xml:space="preserve"> PAGEREF _Toc104244132 \h </w:instrText>
+        </w:r>
+        <w:r>
+          <w:rPr>
+            <w:noProof/>
+            <w:webHidden/>
+          </w:rPr>
+        </w:r>
+        <w:r>
+          <w:rPr>
+            <w:noProof/>
+            <w:webHidden/>
+          </w:rPr>
+          <w:fldChar w:fldCharType="separate"/>
+        </w:r>
+        <w:r>
+          <w:rPr>
+            <w:noProof/>
+            <w:webHidden/>
+          </w:rPr>
+          <w:t>18</w:t>
+        </w:r>
+        <w:r>
+          <w:rPr>
+            <w:noProof/>
+            <w:webHidden/>
+          </w:rPr>
+          <w:fldChar w:fldCharType="end"/>
+        </w:r>
+      </w:hyperlink>
+    </w:p>
+    <w:p>
+      <w:pPr>
+        <w:pStyle w:val="TDC1"/>
+        <w:tabs>
+          <w:tab w:val="left" w:pos="400"/>
+          <w:tab w:val="right" w:leader="dot" w:pos="8494"/>
+        </w:tabs>
+        <w:rPr>
+          <w:rFonts w:eastAsiaTheme="minorEastAsia" w:cstheme="minorBidi"/>
+          <w:b w:val="0"/>
+          <w:bCs w:val="0"/>
+          <w:caps w:val="0"/>
+          <w:noProof/>
+          <w:sz w:val="24"/>
+          <w:szCs w:val="24"/>
+          <w:lang w:val="es-ES" w:eastAsia="es-ES_tradnl"/>
+        </w:rPr>
+      </w:pPr>
+      <w:hyperlink w:anchor="_Toc104244133" w:history="1">
         <w:r>
           <w:rPr>
             <w:rStyle w:val="Hipervnculo"/>
@@ -1107,7 +2302,7 @@
             <w:noProof/>
             <w:webHidden/>
           </w:rPr>
-          <w:instrText xml:space="preserve"> PAGEREF _Toc104129877 \h </w:instrText>
+          <w:instrText xml:space="preserve"> PAGEREF _Toc104244133 \h </w:instrText>
         </w:r>
         <w:r>
           <w:rPr>
@@ -1127,7 +2322,7 @@
             <w:noProof/>
             <w:webHidden/>
           </w:rPr>
-          <w:t>14</w:t>
+          <w:t>19</w:t>
         </w:r>
         <w:r>
           <w:rPr>
@@ -1167,7 +2362,7 @@
       <w:pPr>
         <w:pStyle w:val="Ttulo1"/>
       </w:pPr>
-      <w:bookmarkStart w:id="0" w:name="_Toc104129867"/>
+      <w:bookmarkStart w:id="0" w:name="_Toc104244110"/>
       <w:r>
         <w:t>Introducción</w:t>
       </w:r>
@@ -1177,7 +2372,7 @@
       <w:pPr>
         <w:pStyle w:val="Ttulo2"/>
       </w:pPr>
-      <w:bookmarkStart w:id="1" w:name="_Toc104129868"/>
+      <w:bookmarkStart w:id="1" w:name="_Toc104244111"/>
       <w:r>
         <w:t>Presentación del documento</w:t>
       </w:r>
@@ -1266,7 +2461,15 @@
           <w:sz w:val="22"/>
           <w:szCs w:val="22"/>
         </w:rPr>
-        <w:t>Objetivos, alcance y antecedentes</w:t>
+        <w:t xml:space="preserve">Objetivos, alcance y </w:t>
+      </w:r>
+      <w:r>
+        <w:rPr>
+          <w:b/>
+          <w:sz w:val="22"/>
+          <w:szCs w:val="22"/>
+        </w:rPr>
+        <w:t>justificación</w:t>
       </w:r>
       <w:r>
         <w:rPr>
@@ -1295,13 +2498,27 @@
           <w:sz w:val="22"/>
           <w:szCs w:val="22"/>
         </w:rPr>
-        <w:t>Producto final</w:t>
-      </w:r>
-      <w:r>
-        <w:rPr>
-          <w:bCs/>
-        </w:rPr>
-        <w:t>: Este apartado define cual es el producto final.</w:t>
+        <w:t>Descripción de la realización</w:t>
+      </w:r>
+      <w:r>
+        <w:rPr>
+          <w:bCs/>
+        </w:rPr>
+        <w:t xml:space="preserve">: Este apartado describe como se ha llevado a cabo el proyecto, que productos intermedios se han usado, las directrices de </w:t>
+      </w:r>
+      <w:proofErr w:type="gramStart"/>
+      <w:r>
+        <w:rPr>
+          <w:bCs/>
+        </w:rPr>
+        <w:t>los mismos</w:t>
+      </w:r>
+      <w:proofErr w:type="gramEnd"/>
+      <w:r>
+        <w:rPr>
+          <w:bCs/>
+        </w:rPr>
+        <w:t xml:space="preserve"> y la estructura de trabajo que se ha usado para llevar a cabo el proyecto.</w:t>
       </w:r>
     </w:p>
     <w:p>
@@ -1324,27 +2541,13 @@
           <w:sz w:val="22"/>
           <w:szCs w:val="22"/>
         </w:rPr>
-        <w:t>Descripción de la realización</w:t>
-      </w:r>
-      <w:r>
-        <w:rPr>
-          <w:bCs/>
-        </w:rPr>
-        <w:t xml:space="preserve">: Este apartado describe como se ha llevado a cabo el proyecto, que productos intermedios se han usado, las directrices de </w:t>
-      </w:r>
-      <w:proofErr w:type="gramStart"/>
-      <w:r>
-        <w:rPr>
-          <w:bCs/>
-        </w:rPr>
-        <w:t>los mismos</w:t>
-      </w:r>
-      <w:proofErr w:type="gramEnd"/>
-      <w:r>
-        <w:rPr>
-          <w:bCs/>
-        </w:rPr>
-        <w:t xml:space="preserve"> y la estructura de trabajo que se ha usado para llevar a cabo el proyecto.</w:t>
+        <w:t>Organización</w:t>
+      </w:r>
+      <w:r>
+        <w:rPr>
+          <w:bCs/>
+        </w:rPr>
+        <w:t xml:space="preserve">: Este apartado define como se ha organizado el proyecto para llevarlo a cabo. </w:t>
       </w:r>
     </w:p>
     <w:p>
@@ -1367,13 +2570,19 @@
           <w:sz w:val="22"/>
           <w:szCs w:val="22"/>
         </w:rPr>
-        <w:t>Organización</w:t>
-      </w:r>
-      <w:r>
-        <w:rPr>
-          <w:bCs/>
-        </w:rPr>
-        <w:t xml:space="preserve">: Este apartado define como se ha organizado el proyecto para llevarlo a cabo. </w:t>
+        <w:t>Ejecución</w:t>
+      </w:r>
+      <w:r>
+        <w:rPr>
+          <w:bCs/>
+        </w:rPr>
+        <w:t xml:space="preserve">: Este apartado define cuales han sido </w:t>
+      </w:r>
+      <w:r>
+        <w:rPr>
+          <w:bCs/>
+        </w:rPr>
+        <w:t>las condiciones en las que se ha desarrollado el proyecto.</w:t>
       </w:r>
     </w:p>
     <w:p>
@@ -1396,19 +2605,13 @@
           <w:sz w:val="22"/>
           <w:szCs w:val="22"/>
         </w:rPr>
-        <w:t>Ejecución</w:t>
-      </w:r>
-      <w:r>
-        <w:rPr>
-          <w:bCs/>
-        </w:rPr>
-        <w:t xml:space="preserve">: Este apartado define cuales han sido </w:t>
-      </w:r>
-      <w:r>
-        <w:rPr>
-          <w:bCs/>
-        </w:rPr>
-        <w:t>las condiciones en las que se ha desarrollado el proyecto.</w:t>
+        <w:t>Tecnológicas utilizadas</w:t>
+      </w:r>
+      <w:r>
+        <w:rPr>
+          <w:bCs/>
+        </w:rPr>
+        <w:t>: Este apartado define cuales han sido las tecnologías que han hecho posible el desarrollo de este proyecto.</w:t>
       </w:r>
     </w:p>
     <w:p>
@@ -1431,13 +2634,13 @@
           <w:sz w:val="22"/>
           <w:szCs w:val="22"/>
         </w:rPr>
-        <w:t>Tecnológicas utilizadas</w:t>
-      </w:r>
-      <w:r>
-        <w:rPr>
-          <w:bCs/>
-        </w:rPr>
-        <w:t>: Este apartado define cuales han sido las tecnologías que han hecho posible el desarrollo de este proyecto.</w:t>
+        <w:t>Planificación</w:t>
+      </w:r>
+      <w:r>
+        <w:rPr>
+          <w:bCs/>
+        </w:rPr>
+        <w:t>: Este apartado define cual ha sido la planificación seguida para llevar a cabo el proyecto.</w:t>
       </w:r>
     </w:p>
     <w:p>
@@ -1460,13 +2663,13 @@
           <w:sz w:val="22"/>
           <w:szCs w:val="22"/>
         </w:rPr>
-        <w:t>Planificación</w:t>
-      </w:r>
-      <w:r>
-        <w:rPr>
-          <w:bCs/>
-        </w:rPr>
-        <w:t>: Este apartado define cual ha sido la planificación seguida para llevar a cabo el proyecto.</w:t>
+        <w:t>Desarrollo e implementación</w:t>
+      </w:r>
+      <w:r>
+        <w:rPr>
+          <w:bCs/>
+        </w:rPr>
+        <w:t>: Este apartado define como ha sido el desarrollo de cada funcionalidad que ofrece el proyecto.</w:t>
       </w:r>
     </w:p>
     <w:p>
@@ -1489,13 +2692,13 @@
           <w:sz w:val="22"/>
           <w:szCs w:val="22"/>
         </w:rPr>
-        <w:t>Desarrollo e implementación</w:t>
-      </w:r>
-      <w:r>
-        <w:rPr>
-          <w:bCs/>
-        </w:rPr>
-        <w:t>: Este apartado define como ha sido el desarrollo de cada funcionalidad que ofrece el proyecto.</w:t>
+        <w:t>Requisitos</w:t>
+      </w:r>
+      <w:r>
+        <w:rPr>
+          <w:bCs/>
+        </w:rPr>
+        <w:t>: Este apartado define cuales son los requisitos para poder ejecutar el producto.</w:t>
       </w:r>
     </w:p>
     <w:p>
@@ -1518,13 +2721,13 @@
           <w:sz w:val="22"/>
           <w:szCs w:val="22"/>
         </w:rPr>
-        <w:t>Requisitos</w:t>
-      </w:r>
-      <w:r>
-        <w:rPr>
-          <w:bCs/>
-        </w:rPr>
-        <w:t>: Este apartado define cuales son los requisitos para poder ejecutar el producto.</w:t>
+        <w:t>Análisis funcional</w:t>
+      </w:r>
+      <w:r>
+        <w:rPr>
+          <w:bCs/>
+        </w:rPr>
+        <w:t>: En este apartado se define el diagrama de casos de uso junto con la descripción completa de cada caso de uso.</w:t>
       </w:r>
     </w:p>
     <w:p>
@@ -1547,13 +2750,19 @@
           <w:sz w:val="22"/>
           <w:szCs w:val="22"/>
         </w:rPr>
-        <w:t>Análisis funcional</w:t>
-      </w:r>
-      <w:r>
-        <w:rPr>
-          <w:bCs/>
-        </w:rPr>
-        <w:t>: En este apartado se define el diagrama de casos de uso junto con la descripción completa de cada caso de uso.</w:t>
+        <w:t>Diseño</w:t>
+      </w:r>
+      <w:r>
+        <w:rPr>
+          <w:bCs/>
+        </w:rPr>
+        <w:t xml:space="preserve">: </w:t>
+      </w:r>
+      <w:r>
+        <w:rPr>
+          <w:bCs/>
+        </w:rPr>
+        <w:t>Este apartado define la relación entre el hardware y el software del proyecto y la arquitectura del proyecto.</w:t>
       </w:r>
     </w:p>
     <w:p>
@@ -1576,19 +2785,13 @@
           <w:sz w:val="22"/>
           <w:szCs w:val="22"/>
         </w:rPr>
-        <w:t>Diseño</w:t>
-      </w:r>
-      <w:r>
-        <w:rPr>
-          <w:bCs/>
-        </w:rPr>
-        <w:t xml:space="preserve">: </w:t>
-      </w:r>
-      <w:r>
-        <w:rPr>
-          <w:bCs/>
-        </w:rPr>
-        <w:t>Este apartado define la relación entre el hardware y el software del proyecto y la arquitectura del proyecto.</w:t>
+        <w:t>Plan de pruebas</w:t>
+      </w:r>
+      <w:r>
+        <w:rPr>
+          <w:bCs/>
+        </w:rPr>
+        <w:t>: Este apartado define los tres tipos de pruebas llevadas a cabo y los resultados de cada una de ellas.</w:t>
       </w:r>
     </w:p>
     <w:p>
@@ -1611,13 +2814,13 @@
           <w:sz w:val="22"/>
           <w:szCs w:val="22"/>
         </w:rPr>
-        <w:t>Plan de pruebas</w:t>
-      </w:r>
-      <w:r>
-        <w:rPr>
-          <w:bCs/>
-        </w:rPr>
-        <w:t>: Este apartado define los tres tipos de pruebas llevadas a cabo y los resultados de cada una de ellas.</w:t>
+        <w:t>Manual de usuario</w:t>
+      </w:r>
+      <w:r>
+        <w:rPr>
+          <w:bCs/>
+        </w:rPr>
+        <w:t>: Este apartado define como es el manual de uso de la solución tecnológica.</w:t>
       </w:r>
     </w:p>
     <w:p>
@@ -1640,13 +2843,19 @@
           <w:sz w:val="22"/>
           <w:szCs w:val="22"/>
         </w:rPr>
-        <w:t>Manual de usuario</w:t>
-      </w:r>
-      <w:r>
-        <w:rPr>
-          <w:bCs/>
-        </w:rPr>
-        <w:t>: Este apartado define como es el manual de uso de la solución tecnológica.</w:t>
+        <w:t>Líneas futuras</w:t>
+      </w:r>
+      <w:r>
+        <w:rPr>
+          <w:bCs/>
+        </w:rPr>
+        <w:t xml:space="preserve">: Este apartado </w:t>
+      </w:r>
+      <w:r>
+        <w:rPr>
+          <w:bCs/>
+        </w:rPr>
+        <w:t>define los posibles cambios y mejoras que se le pueden hacer el proyecto una vez terminado.</w:t>
       </w:r>
     </w:p>
     <w:p>
@@ -1669,19 +2878,13 @@
           <w:sz w:val="22"/>
           <w:szCs w:val="22"/>
         </w:rPr>
-        <w:t>Líneas futuras</w:t>
-      </w:r>
-      <w:r>
-        <w:rPr>
-          <w:bCs/>
-        </w:rPr>
-        <w:t xml:space="preserve">: Este apartado </w:t>
-      </w:r>
-      <w:r>
-        <w:rPr>
-          <w:bCs/>
-        </w:rPr>
-        <w:t>define los posibles cambios y mejoras que se le pueden hacer el proyecto una vez terminado.</w:t>
+        <w:t>Moral y ética</w:t>
+      </w:r>
+      <w:r>
+        <w:rPr>
+          <w:bCs/>
+        </w:rPr>
+        <w:t>: Este apartado define cual es la moral y la ética del proyecto.</w:t>
       </w:r>
     </w:p>
     <w:p>
@@ -1704,13 +2907,13 @@
           <w:sz w:val="22"/>
           <w:szCs w:val="22"/>
         </w:rPr>
-        <w:t>Moral y ética</w:t>
-      </w:r>
-      <w:r>
-        <w:rPr>
-          <w:bCs/>
-        </w:rPr>
-        <w:t>: Este apartado define cual es la moral y la ética del proyecto.</w:t>
+        <w:t>Conclusiones</w:t>
+      </w:r>
+      <w:r>
+        <w:rPr>
+          <w:bCs/>
+        </w:rPr>
+        <w:t xml:space="preserve">: Este apartado define cuales son las conclusiones a las que se han llegado al finalizar el desarrollo del proyecto. </w:t>
       </w:r>
     </w:p>
     <w:p>
@@ -1733,43 +2936,32 @@
           <w:sz w:val="22"/>
           <w:szCs w:val="22"/>
         </w:rPr>
-        <w:t>Conclusiones</w:t>
-      </w:r>
-      <w:r>
-        <w:rPr>
-          <w:bCs/>
-        </w:rPr>
-        <w:t xml:space="preserve">: Este apartado define cuales son las conclusiones a las que se han llegado al finalizar el desarrollo del proyecto. </w:t>
-      </w:r>
-    </w:p>
-    <w:p>
-      <w:pPr>
-        <w:pStyle w:val="Prrafodelista"/>
-        <w:numPr>
-          <w:ilvl w:val="0"/>
-          <w:numId w:val="3"/>
-        </w:numPr>
-        <w:spacing w:before="0" w:line="240" w:lineRule="auto"/>
-        <w:ind w:left="567"/>
+        <w:t>Bibliografía</w:t>
+      </w:r>
+      <w:r>
+        <w:rPr>
+          <w:bCs/>
+        </w:rPr>
+        <w:t xml:space="preserve">: Este apartado define la bibliografía del proyecto. </w:t>
+      </w:r>
+    </w:p>
+    <w:p>
+      <w:pPr>
+        <w:spacing w:before="0" w:line="240" w:lineRule="auto"/>
         <w:jc w:val="left"/>
         <w:rPr>
           <w:b/>
         </w:rPr>
       </w:pPr>
-      <w:r>
+    </w:p>
+    <w:p>
+      <w:pPr>
+        <w:spacing w:before="0" w:line="240" w:lineRule="auto"/>
+        <w:jc w:val="left"/>
         <w:rPr>
           <w:b/>
-          <w:sz w:val="22"/>
-          <w:szCs w:val="22"/>
-        </w:rPr>
-        <w:t>Bibliografía</w:t>
-      </w:r>
-      <w:r>
-        <w:rPr>
-          <w:bCs/>
-        </w:rPr>
-        <w:t xml:space="preserve">: Este apartado define la bibliografía del proyecto. </w:t>
-      </w:r>
+        </w:rPr>
+      </w:pPr>
     </w:p>
     <w:p>
       <w:pPr>
@@ -1782,27 +2974,9 @@
     </w:p>
     <w:p>
       <w:pPr>
-        <w:spacing w:before="0" w:line="240" w:lineRule="auto"/>
-        <w:jc w:val="left"/>
-        <w:rPr>
-          <w:b/>
-        </w:rPr>
-      </w:pPr>
-    </w:p>
-    <w:p>
-      <w:pPr>
-        <w:spacing w:before="0" w:line="240" w:lineRule="auto"/>
-        <w:jc w:val="left"/>
-        <w:rPr>
-          <w:b/>
-        </w:rPr>
-      </w:pPr>
-    </w:p>
-    <w:p>
-      <w:pPr>
         <w:pStyle w:val="Ttulo2"/>
       </w:pPr>
-      <w:bookmarkStart w:id="2" w:name="_Toc104129869"/>
+      <w:bookmarkStart w:id="2" w:name="_Toc104244112"/>
       <w:r>
         <w:lastRenderedPageBreak/>
         <w:t>Motivación</w:t>
@@ -1824,7 +2998,7 @@
       <w:pPr>
         <w:pStyle w:val="Ttulo3"/>
       </w:pPr>
-      <w:bookmarkStart w:id="3" w:name="_Toc104129870"/>
+      <w:bookmarkStart w:id="3" w:name="_Toc104244113"/>
       <w:r>
         <w:t>Motivación del proyecto</w:t>
       </w:r>
@@ -1902,7 +3076,7 @@
       <w:pPr>
         <w:pStyle w:val="Ttulo2"/>
       </w:pPr>
-      <w:bookmarkStart w:id="4" w:name="_Toc104129871"/>
+      <w:bookmarkStart w:id="4" w:name="_Toc104244114"/>
       <w:r>
         <w:lastRenderedPageBreak/>
         <w:t>Estado del arte</w:t>
@@ -2013,7 +3187,7 @@
       <w:pPr>
         <w:pStyle w:val="Ttulo3"/>
       </w:pPr>
-      <w:bookmarkStart w:id="5" w:name="_Toc104129872"/>
+      <w:bookmarkStart w:id="5" w:name="_Toc104244115"/>
       <w:r>
         <w:t>Factor Psicológico</w:t>
       </w:r>
@@ -2279,7 +3453,7 @@
           <w:szCs w:val="24"/>
           <w:lang w:val="es-ES" w:eastAsia="es-ES_tradnl"/>
         </w:rPr>
-        <w:pict w14:anchorId="27D6F160">
+        <w:pict w14:anchorId="3A6FA0EA">
           <v:shapetype id="_x0000_t75" coordsize="21600,21600" o:spt="75" o:preferrelative="t" path="m@4@5l@4@11@9@11@9@5xe" filled="f" stroked="f">
             <v:stroke joinstyle="miter"/>
             <v:formulas>
@@ -2533,7 +3707,7 @@
       <w:pPr>
         <w:pStyle w:val="Ttulo3"/>
       </w:pPr>
-      <w:bookmarkStart w:id="6" w:name="_Toc104129873"/>
+      <w:bookmarkStart w:id="6" w:name="_Toc104244116"/>
       <w:r>
         <w:lastRenderedPageBreak/>
         <w:t>Antecedentes tecnológicos</w:t>
@@ -2608,8 +3782,8 @@
           <w:szCs w:val="24"/>
           <w:lang w:val="es-ES" w:eastAsia="es-ES_tradnl"/>
         </w:rPr>
-        <w:pict w14:anchorId="2EBBE3BA">
-          <v:shape id="_x0000_i1030" type="#_x0000_t75" alt="Qué es la Nueva Aplicación para Padres de Qustodio? – Ayuda Qustodio" style="width:425.35pt;height:218.65pt;mso-width-percent:0;mso-height-percent:0;mso-width-percent:0;mso-height-percent:0">
+        <w:pict w14:anchorId="45722B47">
+          <v:shape id="_x0000_i1030" type="#_x0000_t75" alt="Qué es la Nueva Aplicación para Padres de Qustodio? – Ayuda Qustodio" style="width:425.35pt;height:219.35pt;mso-width-percent:0;mso-height-percent:0;mso-width-percent:0;mso-height-percent:0">
             <v:imagedata r:id="rId14" r:href="rId15"/>
           </v:shape>
         </w:pict>
@@ -2884,8 +4058,8 @@
           <w:szCs w:val="24"/>
           <w:lang w:val="es-ES" w:eastAsia="es-ES_tradnl"/>
         </w:rPr>
-        <w:pict w14:anchorId="480CEB57">
-          <v:shape id="_x0000_i1029" type="#_x0000_t75" alt="Net Nanny Family Protection Pass Review | Top Ten Reviews" style="width:425.35pt;height:239.35pt;mso-width-percent:0;mso-height-percent:0;mso-width-percent:0;mso-height-percent:0">
+        <w:pict w14:anchorId="431921C5">
+          <v:shape id="_x0000_i1029" type="#_x0000_t75" alt="Net Nanny Family Protection Pass Review | Top Ten Reviews" style="width:425.35pt;height:238.65pt;mso-width-percent:0;mso-height-percent:0;mso-width-percent:0;mso-height-percent:0">
             <v:imagedata r:id="rId16" r:href="rId17"/>
           </v:shape>
         </w:pict>
@@ -3165,7 +4339,7 @@
           <w:szCs w:val="24"/>
           <w:lang w:val="es-ES" w:eastAsia="es-ES_tradnl"/>
         </w:rPr>
-        <w:pict w14:anchorId="26478EDB">
+        <w:pict w14:anchorId="4CEA9EF0">
           <v:shape id="_x0000_i1028" type="#_x0000_t75" alt="▷ Revisión Del Software De Control Parental Bark - 【 LaComparación 】 2022" style="width:425.35pt;height:182pt;mso-width-percent:0;mso-height-percent:0;mso-width-percent:0;mso-height-percent:0">
             <v:imagedata r:id="rId18" r:href="rId19"/>
           </v:shape>
@@ -3345,8 +4519,8 @@
           <w:szCs w:val="24"/>
           <w:lang w:val="es-ES" w:eastAsia="es-ES_tradnl"/>
         </w:rPr>
-        <w:pict w14:anchorId="4FF25680">
-          <v:shape id="_x0000_i1027" type="#_x0000_t75" alt="Gestiona el tiempo que emplean tus hijos frente a la pantalla con Safe Kids  | Blog oficial de Kaspersky" style="width:425.35pt;height:364.65pt;mso-width-percent:0;mso-height-percent:0;mso-width-percent:0;mso-height-percent:0">
+        <w:pict w14:anchorId="3ED1D1E1">
+          <v:shape id="_x0000_i1027" type="#_x0000_t75" alt="Gestiona el tiempo que emplean tus hijos frente a la pantalla con Safe Kids  | Blog oficial de Kaspersky" style="width:425.35pt;height:365.35pt;mso-width-percent:0;mso-height-percent:0;mso-width-percent:0;mso-height-percent:0">
             <v:imagedata r:id="rId20" r:href="rId21"/>
           </v:shape>
         </w:pict>
@@ -3549,7 +4723,7 @@
           <w:szCs w:val="24"/>
           <w:lang w:val="es-ES" w:eastAsia="es-ES_tradnl"/>
         </w:rPr>
-        <w:pict w14:anchorId="54FE8B58">
+        <w:pict w14:anchorId="0C45A2A2">
           <v:shape id="_x0000_i1026" type="#_x0000_t75" alt="Norton Family | Control Parental" style="width:425.35pt;height:284pt;mso-width-percent:0;mso-height-percent:0;mso-width-percent:0;mso-height-percent:0">
             <v:imagedata r:id="rId22" r:href="rId23"/>
           </v:shape>
@@ -3789,7 +4963,7 @@
       <w:pPr>
         <w:pStyle w:val="Ttulo3"/>
       </w:pPr>
-      <w:bookmarkStart w:id="7" w:name="_Toc104129874"/>
+      <w:bookmarkStart w:id="7" w:name="_Toc104244117"/>
       <w:r>
         <w:t>Estado del desarrollo de las aplicaciones de control parental</w:t>
       </w:r>
@@ -3895,7 +5069,7 @@
           <w:szCs w:val="24"/>
           <w:lang w:val="es-ES" w:eastAsia="es-ES_tradnl"/>
         </w:rPr>
-        <w:pict w14:anchorId="512BE292">
+        <w:pict w14:anchorId="40C1A0F5">
           <v:shape id="_x0000_i1025" type="#_x0000_t75" alt="Internet: hogares con conexión en España en 2021 | Statista" style="width:355.35pt;height:252.65pt;mso-width-percent:0;mso-height-percent:0;mso-width-percent:0;mso-height-percent:0">
             <v:imagedata r:id="rId24" r:href="rId25"/>
           </v:shape>
@@ -3964,14 +5138,12 @@
         </w:rPr>
         <w:t xml:space="preserve">Por una </w:t>
       </w:r>
-      <w:proofErr w:type="gramStart"/>
-      <w:r>
-        <w:rPr>
-          <w:bCs/>
-        </w:rPr>
-        <w:t>parte</w:t>
-      </w:r>
-      <w:proofErr w:type="gramEnd"/>
+      <w:r>
+        <w:rPr>
+          <w:bCs/>
+        </w:rPr>
+        <w:t>parte,</w:t>
+      </w:r>
       <w:r>
         <w:rPr>
           <w:bCs/>
@@ -4385,41 +5557,661 @@
       <w:pPr>
         <w:pStyle w:val="Ttulo1"/>
       </w:pPr>
-      <w:bookmarkStart w:id="8" w:name="_Toc104129875"/>
+      <w:bookmarkStart w:id="8" w:name="_Toc104244118"/>
       <w:r>
         <w:t>Objetivos</w:t>
       </w:r>
       <w:r>
-        <w:t xml:space="preserve"> y</w:t>
+        <w:t>,</w:t>
       </w:r>
       <w:r>
         <w:t xml:space="preserve"> alcance</w:t>
       </w:r>
+      <w:r>
+        <w:t xml:space="preserve"> y justificación</w:t>
+      </w:r>
       <w:bookmarkEnd w:id="8"/>
     </w:p>
     <w:p>
       <w:r>
-        <w:t xml:space="preserve">En este </w:t>
-      </w:r>
-      <w:r>
-        <w:t>capítulo</w:t>
-      </w:r>
-      <w:r>
-        <w:t xml:space="preserve"> se va a </w:t>
-      </w:r>
-      <w:r>
-        <w:t>hablar</w:t>
-      </w:r>
-      <w:r>
-        <w:t xml:space="preserve"> sobre </w:t>
-      </w:r>
-      <w:r>
-        <w:t xml:space="preserve">los objetivos principales del proyecto y el alcance que va a tener este. </w:t>
+        <w:t xml:space="preserve">Accessia se trata de un software perteneciente a la familia </w:t>
+      </w:r>
+      <w:r>
+        <w:t>del software</w:t>
+      </w:r>
+      <w:r>
+        <w:t xml:space="preserve"> de control parental. La</w:t>
+      </w:r>
+      <w:r>
+        <w:t xml:space="preserve"> función principal de Accessia es ofrecer un servicio de control de datos, es decir, mediante tres simples interfaces, el usuario podrá configurar su aplicación, la cual quedará totalmente oculta al usuario vigilado, trabajando de este modo, en un segundo plano. </w:t>
+      </w:r>
+    </w:p>
+    <w:p/>
+    <w:p>
+      <w:pPr>
+        <w:pStyle w:val="Ttulo2"/>
+      </w:pPr>
+      <w:bookmarkStart w:id="9" w:name="_Toc104244119"/>
+      <w:r>
+        <w:t>Punto de partida</w:t>
+      </w:r>
+      <w:bookmarkEnd w:id="9"/>
+    </w:p>
+    <w:p>
+      <w:r>
+        <w:t>Para el desarrollo de esta aplicación, partimos desde cero, es decir,</w:t>
+      </w:r>
+      <w:r>
+        <w:t xml:space="preserve"> Accessia parte de la promesa de crear una aplicación que contribuya a hacer del mundo un lugar mejor y de un proyecto vacío en mi IDE. </w:t>
+      </w:r>
+    </w:p>
+    <w:p>
+      <w:r>
+        <w:t xml:space="preserve">La idea de desarrollar Accessia nace, como he </w:t>
+      </w:r>
+      <w:r>
+        <w:t>comentado</w:t>
+      </w:r>
+      <w:r>
+        <w:t xml:space="preserve"> en el punto anterior, de la preocupación del </w:t>
+      </w:r>
+      <w:r>
+        <w:t>incipiente</w:t>
+      </w:r>
+      <w:r>
+        <w:t xml:space="preserve"> incremento de la ciberdelincuencia, acoso y bullyng a los jóvenes de hoy en día, además de la idea de desarrollar una aplicación que sea capaz de </w:t>
+      </w:r>
+      <w:r>
+        <w:t xml:space="preserve">unificar todas las características de todas las aplicaciones anteriormente </w:t>
+      </w:r>
+      <w:r>
+        <w:t>mencionadas</w:t>
+      </w:r>
+      <w:r>
+        <w:t>.</w:t>
+      </w:r>
+    </w:p>
+    <w:p>
+      <w:r>
+        <w:t xml:space="preserve">Accessia cuenta con tres interfaces de usuario completamente separas, independientes, simples y amigables para el usuario supervisor que llegue a utilizar este software. </w:t>
+      </w:r>
+    </w:p>
+    <w:p>
+      <w:r>
+        <w:t>En un primer lugar, está la interfaz de la aplicación del navegador, la cual, en esta primera versión de Accessia, solo estará disponible para Google Chrome. En esta interfaz, el usuario podrá activar los diferentes filtros que estarán disponibles para la parte web, es decir, el usuario podrá activar tres filtros diferentes. En primer lugar, podrá activar el filtro</w:t>
+      </w:r>
+      <w:r>
+        <w:t xml:space="preserve"> de contenido para adultos </w:t>
+      </w:r>
+      <w:r>
+        <w:t>más</w:t>
+      </w:r>
+      <w:r>
+        <w:t xml:space="preserve"> conocido como pornografía. Desde el momento en el que el usuario active este filtro, todas las páginas con contenido pornográfico quedarán automáticamente bloqueadas, es decir, en el momento en el que el usuario supervisado introduzca en el navegador la dirección web de un sitio con contenido para adultos, esta página se cerrará. En segundo lugar, también se podrá activar el filtro de redes sociales, es decir, siguiendo el mismo procedimiento de como si se tratase de una página pornográfica, si el usuario supervisado trata de entrar a una red social, esta página automáticamente se cerrará. </w:t>
+      </w:r>
+      <w:proofErr w:type="gramStart"/>
+      <w:r>
+        <w:t>Y</w:t>
+      </w:r>
+      <w:proofErr w:type="gramEnd"/>
+      <w:r>
+        <w:t xml:space="preserve"> en tercer lugar, el usuario podrá activar su propio filtro, es decir, el usuario supervisor podrá introducir una serie de direcciones web que quiera bloquear, para que en el caso de que el usuario supervisado quiera acceder, siguiendo el mismo método de los dos anteriores filtros, esta página se cierre. </w:t>
+      </w:r>
+    </w:p>
+    <w:p>
+      <w:r>
+        <w:t xml:space="preserve">En segundo lugar, </w:t>
+      </w:r>
+      <w:r>
+        <w:t>está</w:t>
+      </w:r>
+      <w:r>
+        <w:t xml:space="preserve"> la interfaz de escritorio, la cual</w:t>
+      </w:r>
+      <w:r>
+        <w:t xml:space="preserve"> siendo aún más siempre que la anterior, funcionará como un ‘data sniffer’, es decir, trabajará en segundo plano, de manera que el usuario supervisado no se dé cuenta de que está activa. Recopilará datos de la sesión, para que luego el usuario supervisor tenga acceso a gráficos e informes de la sesión. Esta interfaz, </w:t>
+      </w:r>
+      <w:r>
+        <w:lastRenderedPageBreak/>
+        <w:t>en esta primera versión de Accessia, solo estará disponible funcionalmente para plataformas de Windows, de la séptima versión en adelante.</w:t>
+      </w:r>
+    </w:p>
+    <w:p>
+      <w:proofErr w:type="gramStart"/>
+      <w:r>
+        <w:t>Y</w:t>
+      </w:r>
+      <w:proofErr w:type="gramEnd"/>
+      <w:r>
+        <w:t xml:space="preserve"> en tercer lugar, </w:t>
+      </w:r>
+      <w:r>
+        <w:t>está</w:t>
+      </w:r>
+      <w:r>
+        <w:t xml:space="preserve"> la interfaz de </w:t>
+      </w:r>
+      <w:r>
+        <w:t>configuración</w:t>
+      </w:r>
+      <w:r>
+        <w:t xml:space="preserve"> global y datos de usuario. Esta es una página web, en la que el usuario supervisor se podrá registrar, ver toda la información acerca del proyecto, ver todos los informes e información de las sesiones del usuario supervisado y descargar los informes en formato PDF de todos los datos recopilados.</w:t>
+      </w:r>
+    </w:p>
+    <w:p>
+      <w:r>
+        <w:t xml:space="preserve">Accessia, con ánimo de mejorar </w:t>
+      </w:r>
+      <w:r>
+        <w:t xml:space="preserve">todas las aplicaciones anteriormente descritas, será ‘open-source’, es decir, de código abierto, todos los usuarios podrán ver en todo momento el código interno, NO SENSIBLE de la plataforma, para que haya total transparencia. Además, tanto la propia página web como las otras dos interfaces estarán disponles, en esta primera versión, en inglés y en castellano, pero dejando la estructura hecha para que en futuras versiones se pueda traducir a todos los idiomas del mundo. Debido a que todas las palabras que componen la plataforma están almacenadas en archivos de propiedades, se puede crear un archivo por cada idioma mundial conocido, para </w:t>
+      </w:r>
+      <w:r>
+        <w:t>que,</w:t>
+      </w:r>
+      <w:r>
+        <w:t xml:space="preserve"> con la simplicidad de un clic, se pueda cambiar el lenguaje, haciéndolo comprensible para todo el mundo.</w:t>
+      </w:r>
+    </w:p>
+    <w:p>
+      <w:r>
+        <w:t xml:space="preserve">Así mismo, Accessia, no tendrá ningún tipo de pago ni de suscripción, ni de publicidad, haciéndolo así, de nuevo, accesible para todo el mundo que lo necesite. </w:t>
+      </w:r>
+    </w:p>
+    <w:p>
+      <w:proofErr w:type="gramStart"/>
+      <w:r>
+        <w:t>Y</w:t>
+      </w:r>
+      <w:proofErr w:type="gramEnd"/>
+      <w:r>
+        <w:t xml:space="preserve"> por último, cabe destacar que aunque en esta primera versión no esté disponible para todas las plataformas, debido a las limitaciones tanto técnicas, como físicas y económicas, esta primera versión dejará la arquitectura, el estándar y los módulos necesarios para que en versiones posteriores se pueda desarrollar para dispositivos móviles tales como tabletas, móviles Android e IOS, sistemas operativos MAC OS X y Linux. </w:t>
+      </w:r>
+    </w:p>
+    <w:p/>
+    <w:p/>
+    <w:p>
+      <w:pPr>
+        <w:pStyle w:val="Ttulo2"/>
+      </w:pPr>
+      <w:bookmarkStart w:id="10" w:name="_Toc104244120"/>
+      <w:r>
+        <w:t>Alcance</w:t>
+      </w:r>
+      <w:bookmarkEnd w:id="10"/>
+    </w:p>
+    <w:p>
+      <w:r>
+        <w:t>Este proyecto tendrá un gran impacto en el ámbito de la seguridad de nuestros jóvenes en internet. El hecho de que los tutores legales, padres o responsables de un menor puedan hacer una auditoria completa de la actividad del menor en internet, equipo informático o dispositivos móviles, de manera totalmente gratuita, con información veraz, en tiempo real y con informes de manera segura, podría revolucionar el concepto de software de control parental.</w:t>
+      </w:r>
+    </w:p>
+    <w:p/>
+    <w:p/>
+    <w:p/>
+    <w:p>
+      <w:pPr>
+        <w:pStyle w:val="Ttulo3"/>
+      </w:pPr>
+      <w:bookmarkStart w:id="11" w:name="_Toc104244121"/>
+      <w:r>
+        <w:lastRenderedPageBreak/>
+        <w:t>Alcance del producto</w:t>
+      </w:r>
+      <w:bookmarkEnd w:id="11"/>
+    </w:p>
+    <w:p>
+      <w:r>
+        <w:t>El sistema embebido tendrá las siguientes características:</w:t>
+      </w:r>
+    </w:p>
+    <w:p>
+      <w:pPr>
+        <w:pStyle w:val="Prrafodelista"/>
+        <w:numPr>
+          <w:ilvl w:val="0"/>
+          <w:numId w:val="9"/>
+        </w:numPr>
+      </w:pPr>
+      <w:r>
+        <w:t>Recogida en tiempo real de los datos de las aplicaciones abiertas en el equipo informático.</w:t>
+      </w:r>
+    </w:p>
+    <w:p>
+      <w:pPr>
+        <w:pStyle w:val="Prrafodelista"/>
+        <w:numPr>
+          <w:ilvl w:val="0"/>
+          <w:numId w:val="9"/>
+        </w:numPr>
+      </w:pPr>
+      <w:r>
+        <w:t>Recogida en tiempo real de los datos de los sitios webs accedidos.</w:t>
+      </w:r>
+    </w:p>
+    <w:p>
+      <w:pPr>
+        <w:pStyle w:val="Prrafodelista"/>
+        <w:numPr>
+          <w:ilvl w:val="0"/>
+          <w:numId w:val="9"/>
+        </w:numPr>
+      </w:pPr>
+      <w:r>
+        <w:t>Activación de los filtros anti-pornográfica, anti-redes sociales y filtro personal.</w:t>
+      </w:r>
+    </w:p>
+    <w:p>
+      <w:pPr>
+        <w:pStyle w:val="Prrafodelista"/>
+        <w:numPr>
+          <w:ilvl w:val="0"/>
+          <w:numId w:val="9"/>
+        </w:numPr>
+      </w:pPr>
+      <w:r>
+        <w:t>Generación de informes con los datos recopilados.</w:t>
+      </w:r>
+    </w:p>
+    <w:p>
+      <w:pPr>
+        <w:pStyle w:val="Prrafodelista"/>
+        <w:numPr>
+          <w:ilvl w:val="0"/>
+          <w:numId w:val="9"/>
+        </w:numPr>
+      </w:pPr>
+      <w:r>
+        <w:t>Bloqueo de las páginas web impuestas por el usuario supervisor.</w:t>
+      </w:r>
+    </w:p>
+    <w:p>
+      <w:r>
+        <w:tab/>
+      </w:r>
+    </w:p>
+    <w:p>
+      <w:pPr>
+        <w:pStyle w:val="Ttulo3"/>
+      </w:pPr>
+      <w:bookmarkStart w:id="12" w:name="_Toc104244122"/>
+      <w:r>
+        <w:t>Requisitos</w:t>
+      </w:r>
+      <w:bookmarkEnd w:id="12"/>
+    </w:p>
+    <w:p>
+      <w:r>
+        <w:t xml:space="preserve">El usuario supervisor no deberá de tener ningún conocimiento informático previo, únicamente deberá saber cómo se instala software en su equipo y conocimientos mínimos de como navegar a través de páginas web. </w:t>
+      </w:r>
+    </w:p>
+    <w:p>
+      <w:pPr>
+        <w:pStyle w:val="Ttulo3"/>
+      </w:pPr>
+      <w:bookmarkStart w:id="13" w:name="_Toc104244123"/>
+      <w:r>
+        <w:t>Riesgos</w:t>
+      </w:r>
+      <w:bookmarkEnd w:id="13"/>
+    </w:p>
+    <w:p>
+      <w:r>
+        <w:t xml:space="preserve">Como en todos los proyectos, existen una serie de riesgos que pueden correr los usuarios utilizadores de este software, completamente ajenos </w:t>
+      </w:r>
+      <w:r>
+        <w:t>al software de Accessia.</w:t>
+      </w:r>
+    </w:p>
+    <w:p>
+      <w:pPr>
+        <w:pStyle w:val="Prrafodelista"/>
+        <w:numPr>
+          <w:ilvl w:val="0"/>
+          <w:numId w:val="10"/>
+        </w:numPr>
+      </w:pPr>
+      <w:r>
+        <w:t>Problemas de guardado de información en la base de datos debidos a la poca o nula cobertura o al nulo acceso a internet.</w:t>
+      </w:r>
+    </w:p>
+    <w:p>
+      <w:pPr>
+        <w:pStyle w:val="Prrafodelista"/>
+        <w:numPr>
+          <w:ilvl w:val="0"/>
+          <w:numId w:val="10"/>
+        </w:numPr>
+      </w:pPr>
+      <w:r>
+        <w:t xml:space="preserve">Problemas del funcionamiento de los filtros debido a una mala configuración por parte del usuario. </w:t>
+      </w:r>
+    </w:p>
+    <w:p>
+      <w:pPr>
+        <w:pStyle w:val="Ttulo2"/>
+      </w:pPr>
+      <w:bookmarkStart w:id="14" w:name="_Toc104244124"/>
+      <w:r>
+        <w:t>Objetivos</w:t>
+      </w:r>
+      <w:bookmarkEnd w:id="14"/>
+    </w:p>
+    <w:p>
+      <w:pPr>
+        <w:pStyle w:val="Ttulo3"/>
+      </w:pPr>
+      <w:bookmarkStart w:id="15" w:name="_Toc104244125"/>
+      <w:r>
+        <w:t>Objetivo principal</w:t>
+      </w:r>
+      <w:bookmarkEnd w:id="15"/>
+    </w:p>
+    <w:p>
+      <w:r>
+        <w:t>El objetivo principal de este software es de proveer a las personas responsables de un menor un software gratuito y de calidad que ofrezca las siguientes funcionalidades:</w:t>
+      </w:r>
+    </w:p>
+    <w:p>
+      <w:pPr>
+        <w:pStyle w:val="Prrafodelista"/>
+        <w:numPr>
+          <w:ilvl w:val="0"/>
+          <w:numId w:val="11"/>
+        </w:numPr>
+      </w:pPr>
+      <w:r>
+        <w:rPr>
+          <w:b/>
+          <w:bCs/>
+        </w:rPr>
+        <w:t>Obtención de datos en tiempo real</w:t>
+      </w:r>
+      <w:r>
+        <w:t>: Mediante las interfaces que provee Accessia al usuario supervisor, trata de extraer los datos de las sesiones en equipos informáticos y/o páginas web a las que acceda el usuario supervisado. Guardado los datos de dichas sesiones en la base de datos para su posterior procesado y generación de informes.</w:t>
+      </w:r>
+    </w:p>
+    <w:p>
+      <w:pPr>
+        <w:pStyle w:val="Prrafodelista"/>
+        <w:ind w:left="1060"/>
+      </w:pPr>
+    </w:p>
+    <w:p>
+      <w:pPr>
+        <w:pStyle w:val="Prrafodelista"/>
+        <w:numPr>
+          <w:ilvl w:val="0"/>
+          <w:numId w:val="11"/>
+        </w:numPr>
+      </w:pPr>
+      <w:r>
+        <w:rPr>
+          <w:b/>
+          <w:bCs/>
+        </w:rPr>
+        <w:t>Activación de filtros</w:t>
+      </w:r>
+      <w:r>
+        <w:t xml:space="preserve">: Mediante esta funcionalidad que ofrece Accessia al usuario supervisor, este podrá activar una serie de filtros, dos que ya vienen por defecto y un último que el usuario podrá configurar para que el usuario supervisado no tenga </w:t>
+      </w:r>
+      <w:r>
+        <w:lastRenderedPageBreak/>
+        <w:t>acceso a páginas web pornográficas, redes sociales o páginas definidas por el usuario supervisor.</w:t>
+      </w:r>
+    </w:p>
+    <w:p>
+      <w:pPr>
+        <w:pStyle w:val="Prrafodelista"/>
+      </w:pPr>
+    </w:p>
+    <w:p>
+      <w:pPr>
+        <w:pStyle w:val="Prrafodelista"/>
+        <w:ind w:left="1060"/>
+      </w:pPr>
+    </w:p>
+    <w:p>
+      <w:pPr>
+        <w:pStyle w:val="Prrafodelista"/>
+        <w:numPr>
+          <w:ilvl w:val="0"/>
+          <w:numId w:val="11"/>
+        </w:numPr>
+      </w:pPr>
+      <w:r>
+        <w:rPr>
+          <w:b/>
+          <w:bCs/>
+        </w:rPr>
+        <w:t>Generación de informes</w:t>
+      </w:r>
+      <w:r>
+        <w:t>: Esta última funcionalidad que brinda Accessia al usuario supervisor, trata de que una vez recogidos todos los datos,</w:t>
+      </w:r>
+      <w:r>
+        <w:t xml:space="preserve"> antiguos y en tiempo real, el usuario supervisor pueda ver gráficas y tablas de datos además de descargar informes PDF con dicha información. </w:t>
+      </w:r>
+    </w:p>
+    <w:p>
+      <w:pPr>
+        <w:pStyle w:val="Ttulo2"/>
+      </w:pPr>
+      <w:bookmarkStart w:id="16" w:name="_Toc104244126"/>
+      <w:r>
+        <w:t>Justificación</w:t>
+      </w:r>
+      <w:bookmarkEnd w:id="16"/>
+      <w:r>
+        <w:t xml:space="preserve"> </w:t>
+      </w:r>
+    </w:p>
+    <w:p>
+      <w:pPr>
+        <w:pStyle w:val="Ttulo3"/>
+      </w:pPr>
+      <w:bookmarkStart w:id="17" w:name="_Toc104244127"/>
+      <w:r>
+        <w:t>Justificación social</w:t>
+      </w:r>
+      <w:bookmarkEnd w:id="17"/>
+    </w:p>
+    <w:p>
+      <w:r>
+        <w:t xml:space="preserve">Este </w:t>
+      </w:r>
+      <w:r>
+        <w:t>proyecto está</w:t>
+      </w:r>
+      <w:r>
+        <w:t xml:space="preserve"> dir</w:t>
+      </w:r>
+      <w:r>
+        <w:t>igido</w:t>
+      </w:r>
+      <w:r>
+        <w:t xml:space="preserve"> a todas esas personas que son poco </w:t>
+      </w:r>
+      <w:r>
+        <w:t>expertas</w:t>
+      </w:r>
+      <w:r>
+        <w:t xml:space="preserve"> en materia </w:t>
+      </w:r>
+      <w:r>
+        <w:t>informática</w:t>
+      </w:r>
+      <w:r>
+        <w:t xml:space="preserve"> y que quieren proteger a sus memores de una manera eficaz, </w:t>
+      </w:r>
+      <w:r>
+        <w:t>sencilla</w:t>
+      </w:r>
+      <w:r>
+        <w:t xml:space="preserve"> y gratuita.</w:t>
+      </w:r>
+    </w:p>
+    <w:p>
+      <w:r>
+        <w:t xml:space="preserve">Como se ha comentado en anteriores apartados, </w:t>
+      </w:r>
+      <w:r>
+        <w:t xml:space="preserve">en los tiempos que corren actualmente, y debido al gran desarrollo </w:t>
+      </w:r>
+      <w:r>
+        <w:t>tecnológico</w:t>
+      </w:r>
+      <w:r>
+        <w:t xml:space="preserve"> de las últimas décadas, cada vez son más los hogares que cuentan con acceso a internet. Esto trae factores muy positivos como el refuerzo educativo y una ayuda al entretenimiento online de nuestros jóvenes, pero también trae otros factores malos como que nuestros menores tienen acceso a páginas poco éticas o infractoras con la moral, además de acercar a estos a un tipo de gente indeseable los cuales se pueden definir como lacra social. </w:t>
+      </w:r>
+    </w:p>
+    <w:p>
+      <w:r>
+        <w:t xml:space="preserve">Con el objetivo de proteger a los menores, se ha desarrollado este software, capaz de bloquear contenido para adultos, redes sociales, además de las páginas web introducidas por el usuario supervisor, para hacer de internet un lugar más seguro, además de este mundo un lugar mejor. </w:t>
+      </w:r>
+    </w:p>
+    <w:p>
+      <w:pPr>
+        <w:pStyle w:val="Ttulo3"/>
+      </w:pPr>
+      <w:bookmarkStart w:id="18" w:name="_Toc104244128"/>
+      <w:r>
+        <w:t>Justificación técnica</w:t>
+      </w:r>
+      <w:bookmarkEnd w:id="18"/>
+    </w:p>
+    <w:p>
+      <w:r>
+        <w:t>Como se menciona en el anterior apartado, las carencias observadas en las aplicaciones actuales en cuanto a que sean completas y que abarquen todas las funcionalidades existentes, indican la necesidad de desarrollar un sistema intuitivo y sencillo</w:t>
+      </w:r>
+      <w:r>
+        <w:rPr>
+          <w:b/>
+          <w:caps/>
+        </w:rPr>
+        <w:t xml:space="preserve"> </w:t>
+      </w:r>
+      <w:r>
+        <w:t xml:space="preserve">para ofrecer un </w:t>
+      </w:r>
+      <w:r>
+        <w:t>software capaz</w:t>
+      </w:r>
+      <w:r>
+        <w:t xml:space="preserve"> de </w:t>
+      </w:r>
+      <w:proofErr w:type="gramStart"/>
+      <w:r>
+        <w:t>monitorizar ,</w:t>
+      </w:r>
+      <w:proofErr w:type="gramEnd"/>
+      <w:r>
+        <w:t xml:space="preserve"> proteger y generar informes con los datos obtenidos de las sesiones</w:t>
+      </w:r>
+      <w:r>
+        <w:t xml:space="preserve"> de los menores. </w:t>
+      </w:r>
+    </w:p>
+    <w:p>
+      <w:r>
+        <w:t xml:space="preserve">Por ello, basándose en los retos anteriormente descritos, se diseñará </w:t>
+      </w:r>
+      <w:r>
+        <w:t>una aplicación</w:t>
+      </w:r>
+      <w:r>
+        <w:t xml:space="preserve">, que priorizará la simplicidad y comodidad del usuario, ofreciendo estadísticas fáciles de interpretar para mantener al usuario informado y consciente del estado de </w:t>
+      </w:r>
+      <w:r>
+        <w:t>su menor a cargo.</w:t>
+      </w:r>
+    </w:p>
+    <w:p>
+      <w:pPr>
+        <w:spacing w:before="0" w:line="240" w:lineRule="auto"/>
+        <w:jc w:val="left"/>
+      </w:pPr>
+      <w:r>
+        <w:br w:type="page"/>
       </w:r>
     </w:p>
     <w:p>
       <w:pPr>
         <w:pStyle w:val="Ttulo1"/>
+      </w:pPr>
+      <w:bookmarkStart w:id="19" w:name="_Toc104244129"/>
+      <w:r>
+        <w:lastRenderedPageBreak/>
+        <w:t>descripción de la realización</w:t>
+      </w:r>
+      <w:bookmarkEnd w:id="19"/>
+      <w:r>
+        <w:t xml:space="preserve"> </w:t>
+      </w:r>
+    </w:p>
+    <w:p>
+      <w:pPr>
+        <w:pStyle w:val="Ttulo1"/>
+        <w:numPr>
+          <w:ilvl w:val="0"/>
+          <w:numId w:val="0"/>
+        </w:numPr>
+        <w:jc w:val="both"/>
+        <w:rPr>
+          <w:lang w:val="es-ES"/>
+        </w:rPr>
+      </w:pPr>
+    </w:p>
+    <w:p>
+      <w:pPr>
+        <w:pStyle w:val="Ttulo2"/>
+        <w:numPr>
+          <w:ilvl w:val="0"/>
+          <w:numId w:val="0"/>
+        </w:numPr>
+        <w:rPr>
+          <w:lang w:val="es-ES"/>
+        </w:rPr>
+      </w:pPr>
+    </w:p>
+    <w:p>
+      <w:pPr>
+        <w:pStyle w:val="Ttulo2"/>
+        <w:rPr>
+          <w:lang w:val="es-ES"/>
+        </w:rPr>
+      </w:pPr>
+      <w:bookmarkStart w:id="20" w:name="_Toc104244130"/>
+      <w:r>
+        <w:rPr>
+          <w:lang w:val="es-ES"/>
+        </w:rPr>
+        <w:t>Método de desarrollo</w:t>
+      </w:r>
+      <w:bookmarkEnd w:id="20"/>
+    </w:p>
+    <w:p>
+      <w:pPr>
+        <w:pStyle w:val="Ttulo2"/>
+        <w:rPr>
+          <w:lang w:val="es-ES"/>
+        </w:rPr>
+      </w:pPr>
+      <w:bookmarkStart w:id="21" w:name="_Toc104244131"/>
+      <w:r>
+        <w:rPr>
+          <w:lang w:val="es-ES"/>
+        </w:rPr>
+        <w:t>Tareas principales</w:t>
+      </w:r>
+      <w:bookmarkEnd w:id="21"/>
+    </w:p>
+    <w:p>
+      <w:pPr>
+        <w:pStyle w:val="Ttulo1"/>
+        <w:numPr>
+          <w:ilvl w:val="0"/>
+          <w:numId w:val="0"/>
+        </w:numPr>
+        <w:jc w:val="both"/>
       </w:pPr>
       <w:r>
         <w:rPr>
@@ -4434,11 +6226,11 @@
         <w:lastRenderedPageBreak/>
         <w:t xml:space="preserve"> </w:t>
       </w:r>
-      <w:bookmarkStart w:id="9" w:name="_Toc104129876"/>
+      <w:bookmarkStart w:id="22" w:name="_Toc104244132"/>
       <w:r>
         <w:t>Bibliografía</w:t>
       </w:r>
-      <w:bookmarkEnd w:id="9"/>
+      <w:bookmarkEnd w:id="22"/>
     </w:p>
     <w:p>
       <w:pPr>
@@ -5167,6 +6959,8 @@
     </w:p>
     <w:p>
       <w:pPr>
+        <w:spacing w:before="0" w:line="240" w:lineRule="auto"/>
+        <w:jc w:val="left"/>
         <w:rPr>
           <w:lang w:val="es-ES"/>
         </w:rPr>
@@ -5175,123 +6969,17 @@
         <w:rPr>
           <w:lang w:val="es-ES"/>
         </w:rPr>
-        <w:t>NOTA: la bibliografía deber</w:t>
-      </w:r>
-      <w:r>
+        <w:br w:type="page"/>
+      </w:r>
+    </w:p>
+    <w:p>
+      <w:pPr>
+        <w:pStyle w:val="Ttulo1"/>
         <w:rPr>
           <w:lang w:val="es-ES"/>
         </w:rPr>
-        <w:t>á</w:t>
-      </w:r>
-      <w:r>
-        <w:rPr>
-          <w:lang w:val="es-ES"/>
-        </w:rPr>
-        <w:t xml:space="preserve"> referenciarse a lo largo de la memoria cuando corresponda, no ser solamente un listado de fuentes consultadas sin saber para qué.</w:t>
-      </w:r>
-      <w:r>
-        <w:rPr>
-          <w:lang w:val="es-ES"/>
-        </w:rPr>
-        <w:t xml:space="preserve"> Así, su numeración no sigue un orden alfabético, sino de aparición a lo largo de la memoria. </w:t>
-      </w:r>
-    </w:p>
-    <w:p>
-      <w:pPr>
-        <w:rPr>
-          <w:lang w:val="es-ES"/>
-        </w:rPr>
-      </w:pPr>
-    </w:p>
-    <w:p>
-      <w:pPr>
-        <w:rPr>
-          <w:b/>
-          <w:lang w:val="es-ES"/>
-        </w:rPr>
-      </w:pPr>
-      <w:r>
-        <w:rPr>
-          <w:b/>
-          <w:lang w:val="es-ES"/>
-        </w:rPr>
-        <w:t>Ejemplo:</w:t>
-      </w:r>
-    </w:p>
-    <w:p>
-      <w:pPr>
-        <w:rPr>
-          <w:lang w:val="es-ES"/>
-        </w:rPr>
-      </w:pPr>
-      <w:r>
-        <w:rPr>
-          <w:lang w:val="es-ES"/>
-        </w:rPr>
-        <w:lastRenderedPageBreak/>
-        <w:t xml:space="preserve">El proyecto realizado comparte características con </w:t>
-      </w:r>
-      <w:r>
-        <w:rPr>
-          <w:lang w:val="es-ES"/>
-        </w:rPr>
-        <w:t>otros</w:t>
-      </w:r>
-      <w:r>
-        <w:rPr>
-          <w:lang w:val="es-ES"/>
-        </w:rPr>
-        <w:t xml:space="preserve"> existentes </w:t>
-      </w:r>
-      <w:r>
-        <w:rPr>
-          <w:b/>
-          <w:lang w:val="es-ES"/>
-        </w:rPr>
-        <w:t>[6]</w:t>
-      </w:r>
-      <w:r>
-        <w:rPr>
-          <w:lang w:val="es-ES"/>
-        </w:rPr>
-        <w:t>,</w:t>
-      </w:r>
-      <w:r>
-        <w:rPr>
-          <w:lang w:val="es-ES"/>
-        </w:rPr>
-        <w:t xml:space="preserve"> si bien se han añadido…</w:t>
-      </w:r>
-      <w:r>
-        <w:rPr>
-          <w:lang w:val="es-ES"/>
-        </w:rPr>
-        <w:t xml:space="preserve"> </w:t>
-      </w:r>
-    </w:p>
-    <w:p>
-      <w:pPr>
-        <w:spacing w:before="0" w:line="240" w:lineRule="auto"/>
-        <w:jc w:val="left"/>
-        <w:rPr>
-          <w:lang w:val="es-ES"/>
-        </w:rPr>
-      </w:pPr>
-      <w:r>
-        <w:rPr>
-          <w:lang w:val="es-ES"/>
-        </w:rPr>
-        <w:br w:type="page"/>
-      </w:r>
-    </w:p>
-    <w:p>
-      <w:pPr>
-        <w:pStyle w:val="Ttulo1"/>
-        <w:rPr>
-          <w:lang w:val="es-ES"/>
-        </w:rPr>
-      </w:pPr>
-      <w:bookmarkStart w:id="10" w:name="_Toc104129877"/>
+      </w:pPr>
+      <w:bookmarkStart w:id="23" w:name="_Toc104244133"/>
       <w:r>
         <w:rPr>
           <w:lang w:val="es-ES"/>
@@ -5299,7 +6987,7 @@
         <w:lastRenderedPageBreak/>
         <w:t>Producto final</w:t>
       </w:r>
-      <w:bookmarkEnd w:id="10"/>
+      <w:bookmarkEnd w:id="23"/>
     </w:p>
     <w:sectPr>
       <w:headerReference w:type="even" r:id="rId34"/>
@@ -5782,6 +7470,95 @@
     </w:lvl>
   </w:abstractNum>
   <w:abstractNum w:abstractNumId="2" w15:restartNumberingAfterBreak="0">
+    <w:nsid w:val="1083366F"/>
+    <w:multiLevelType w:val="hybridMultilevel"/>
+    <w:tmpl w:val="A53693B0"/>
+    <w:lvl w:ilvl="0" w:tplc="41B06E94">
+      <w:start w:val="1"/>
+      <w:numFmt w:val="decimal"/>
+      <w:lvlText w:val="%1-"/>
+      <w:lvlJc w:val="left"/>
+      <w:pPr>
+        <w:ind w:left="1060" w:hanging="360"/>
+      </w:pPr>
+      <w:rPr>
+        <w:rFonts w:hint="default"/>
+      </w:rPr>
+    </w:lvl>
+    <w:lvl w:ilvl="1" w:tplc="040A0019" w:tentative="1">
+      <w:start w:val="1"/>
+      <w:numFmt w:val="lowerLetter"/>
+      <w:lvlText w:val="%2."/>
+      <w:lvlJc w:val="left"/>
+      <w:pPr>
+        <w:ind w:left="1780" w:hanging="360"/>
+      </w:pPr>
+    </w:lvl>
+    <w:lvl w:ilvl="2" w:tplc="040A001B" w:tentative="1">
+      <w:start w:val="1"/>
+      <w:numFmt w:val="lowerRoman"/>
+      <w:lvlText w:val="%3."/>
+      <w:lvlJc w:val="right"/>
+      <w:pPr>
+        <w:ind w:left="2500" w:hanging="180"/>
+      </w:pPr>
+    </w:lvl>
+    <w:lvl w:ilvl="3" w:tplc="040A000F" w:tentative="1">
+      <w:start w:val="1"/>
+      <w:numFmt w:val="decimal"/>
+      <w:lvlText w:val="%4."/>
+      <w:lvlJc w:val="left"/>
+      <w:pPr>
+        <w:ind w:left="3220" w:hanging="360"/>
+      </w:pPr>
+    </w:lvl>
+    <w:lvl w:ilvl="4" w:tplc="040A0019" w:tentative="1">
+      <w:start w:val="1"/>
+      <w:numFmt w:val="lowerLetter"/>
+      <w:lvlText w:val="%5."/>
+      <w:lvlJc w:val="left"/>
+      <w:pPr>
+        <w:ind w:left="3940" w:hanging="360"/>
+      </w:pPr>
+    </w:lvl>
+    <w:lvl w:ilvl="5" w:tplc="040A001B" w:tentative="1">
+      <w:start w:val="1"/>
+      <w:numFmt w:val="lowerRoman"/>
+      <w:lvlText w:val="%6."/>
+      <w:lvlJc w:val="right"/>
+      <w:pPr>
+        <w:ind w:left="4660" w:hanging="180"/>
+      </w:pPr>
+    </w:lvl>
+    <w:lvl w:ilvl="6" w:tplc="040A000F" w:tentative="1">
+      <w:start w:val="1"/>
+      <w:numFmt w:val="decimal"/>
+      <w:lvlText w:val="%7."/>
+      <w:lvlJc w:val="left"/>
+      <w:pPr>
+        <w:ind w:left="5380" w:hanging="360"/>
+      </w:pPr>
+    </w:lvl>
+    <w:lvl w:ilvl="7" w:tplc="040A0019" w:tentative="1">
+      <w:start w:val="1"/>
+      <w:numFmt w:val="lowerLetter"/>
+      <w:lvlText w:val="%8."/>
+      <w:lvlJc w:val="left"/>
+      <w:pPr>
+        <w:ind w:left="6100" w:hanging="360"/>
+      </w:pPr>
+    </w:lvl>
+    <w:lvl w:ilvl="8" w:tplc="040A001B" w:tentative="1">
+      <w:start w:val="1"/>
+      <w:numFmt w:val="lowerRoman"/>
+      <w:lvlText w:val="%9."/>
+      <w:lvlJc w:val="right"/>
+      <w:pPr>
+        <w:ind w:left="6820" w:hanging="180"/>
+      </w:pPr>
+    </w:lvl>
+  </w:abstractNum>
+  <w:abstractNum w:abstractNumId="3" w15:restartNumberingAfterBreak="0">
     <w:nsid w:val="12F868F3"/>
     <w:multiLevelType w:val="hybridMultilevel"/>
     <w:tmpl w:val="34088F28"/>
@@ -5870,7 +7647,7 @@
       </w:pPr>
     </w:lvl>
   </w:abstractNum>
-  <w:abstractNum w:abstractNumId="3" w15:restartNumberingAfterBreak="0">
+  <w:abstractNum w:abstractNumId="4" w15:restartNumberingAfterBreak="0">
     <w:nsid w:val="2CC6678C"/>
     <w:multiLevelType w:val="hybridMultilevel"/>
     <w:tmpl w:val="C6C05926"/>
@@ -5959,7 +7736,96 @@
       </w:pPr>
     </w:lvl>
   </w:abstractNum>
-  <w:abstractNum w:abstractNumId="4" w15:restartNumberingAfterBreak="0">
+  <w:abstractNum w:abstractNumId="5" w15:restartNumberingAfterBreak="0">
+    <w:nsid w:val="2F422368"/>
+    <w:multiLevelType w:val="hybridMultilevel"/>
+    <w:tmpl w:val="682266C4"/>
+    <w:lvl w:ilvl="0" w:tplc="D3945398">
+      <w:start w:val="1"/>
+      <w:numFmt w:val="decimal"/>
+      <w:lvlText w:val="%1-"/>
+      <w:lvlJc w:val="left"/>
+      <w:pPr>
+        <w:ind w:left="1060" w:hanging="360"/>
+      </w:pPr>
+      <w:rPr>
+        <w:rFonts w:hint="default"/>
+      </w:rPr>
+    </w:lvl>
+    <w:lvl w:ilvl="1" w:tplc="040A0019" w:tentative="1">
+      <w:start w:val="1"/>
+      <w:numFmt w:val="lowerLetter"/>
+      <w:lvlText w:val="%2."/>
+      <w:lvlJc w:val="left"/>
+      <w:pPr>
+        <w:ind w:left="1780" w:hanging="360"/>
+      </w:pPr>
+    </w:lvl>
+    <w:lvl w:ilvl="2" w:tplc="040A001B" w:tentative="1">
+      <w:start w:val="1"/>
+      <w:numFmt w:val="lowerRoman"/>
+      <w:lvlText w:val="%3."/>
+      <w:lvlJc w:val="right"/>
+      <w:pPr>
+        <w:ind w:left="2500" w:hanging="180"/>
+      </w:pPr>
+    </w:lvl>
+    <w:lvl w:ilvl="3" w:tplc="040A000F" w:tentative="1">
+      <w:start w:val="1"/>
+      <w:numFmt w:val="decimal"/>
+      <w:lvlText w:val="%4."/>
+      <w:lvlJc w:val="left"/>
+      <w:pPr>
+        <w:ind w:left="3220" w:hanging="360"/>
+      </w:pPr>
+    </w:lvl>
+    <w:lvl w:ilvl="4" w:tplc="040A0019" w:tentative="1">
+      <w:start w:val="1"/>
+      <w:numFmt w:val="lowerLetter"/>
+      <w:lvlText w:val="%5."/>
+      <w:lvlJc w:val="left"/>
+      <w:pPr>
+        <w:ind w:left="3940" w:hanging="360"/>
+      </w:pPr>
+    </w:lvl>
+    <w:lvl w:ilvl="5" w:tplc="040A001B" w:tentative="1">
+      <w:start w:val="1"/>
+      <w:numFmt w:val="lowerRoman"/>
+      <w:lvlText w:val="%6."/>
+      <w:lvlJc w:val="right"/>
+      <w:pPr>
+        <w:ind w:left="4660" w:hanging="180"/>
+      </w:pPr>
+    </w:lvl>
+    <w:lvl w:ilvl="6" w:tplc="040A000F" w:tentative="1">
+      <w:start w:val="1"/>
+      <w:numFmt w:val="decimal"/>
+      <w:lvlText w:val="%7."/>
+      <w:lvlJc w:val="left"/>
+      <w:pPr>
+        <w:ind w:left="5380" w:hanging="360"/>
+      </w:pPr>
+    </w:lvl>
+    <w:lvl w:ilvl="7" w:tplc="040A0019" w:tentative="1">
+      <w:start w:val="1"/>
+      <w:numFmt w:val="lowerLetter"/>
+      <w:lvlText w:val="%8."/>
+      <w:lvlJc w:val="left"/>
+      <w:pPr>
+        <w:ind w:left="6100" w:hanging="360"/>
+      </w:pPr>
+    </w:lvl>
+    <w:lvl w:ilvl="8" w:tplc="040A001B" w:tentative="1">
+      <w:start w:val="1"/>
+      <w:numFmt w:val="lowerRoman"/>
+      <w:lvlText w:val="%9."/>
+      <w:lvlJc w:val="right"/>
+      <w:pPr>
+        <w:ind w:left="6820" w:hanging="180"/>
+      </w:pPr>
+    </w:lvl>
+  </w:abstractNum>
+  <w:abstractNum w:abstractNumId="6" w15:restartNumberingAfterBreak="0">
     <w:nsid w:val="301E208E"/>
     <w:multiLevelType w:val="hybridMultilevel"/>
     <w:tmpl w:val="872C2F8C"/>
@@ -6048,7 +7914,7 @@
       </w:pPr>
     </w:lvl>
   </w:abstractNum>
-  <w:abstractNum w:abstractNumId="5" w15:restartNumberingAfterBreak="0">
+  <w:abstractNum w:abstractNumId="7" w15:restartNumberingAfterBreak="0">
     <w:nsid w:val="36B03A4E"/>
     <w:multiLevelType w:val="hybridMultilevel"/>
     <w:tmpl w:val="1200DDC0"/>
@@ -6137,7 +8003,7 @@
       </w:pPr>
     </w:lvl>
   </w:abstractNum>
-  <w:abstractNum w:abstractNumId="6" w15:restartNumberingAfterBreak="0">
+  <w:abstractNum w:abstractNumId="8" w15:restartNumberingAfterBreak="0">
     <w:nsid w:val="3CA551F8"/>
     <w:multiLevelType w:val="hybridMultilevel"/>
     <w:tmpl w:val="C2AE0CFA"/>
@@ -6250,11 +8116,100 @@
       </w:rPr>
     </w:lvl>
   </w:abstractNum>
-  <w:abstractNum w:abstractNumId="7" w15:restartNumberingAfterBreak="0">
+  <w:abstractNum w:abstractNumId="9" w15:restartNumberingAfterBreak="0">
     <w:nsid w:val="3E667FF6"/>
     <w:multiLevelType w:val="hybridMultilevel"/>
     <w:tmpl w:val="8432FF7A"/>
     <w:lvl w:ilvl="0" w:tplc="FACADD96">
+      <w:start w:val="1"/>
+      <w:numFmt w:val="decimal"/>
+      <w:lvlText w:val="%1-"/>
+      <w:lvlJc w:val="left"/>
+      <w:pPr>
+        <w:ind w:left="1060" w:hanging="360"/>
+      </w:pPr>
+      <w:rPr>
+        <w:rFonts w:hint="default"/>
+      </w:rPr>
+    </w:lvl>
+    <w:lvl w:ilvl="1" w:tplc="040A0019" w:tentative="1">
+      <w:start w:val="1"/>
+      <w:numFmt w:val="lowerLetter"/>
+      <w:lvlText w:val="%2."/>
+      <w:lvlJc w:val="left"/>
+      <w:pPr>
+        <w:ind w:left="1780" w:hanging="360"/>
+      </w:pPr>
+    </w:lvl>
+    <w:lvl w:ilvl="2" w:tplc="040A001B" w:tentative="1">
+      <w:start w:val="1"/>
+      <w:numFmt w:val="lowerRoman"/>
+      <w:lvlText w:val="%3."/>
+      <w:lvlJc w:val="right"/>
+      <w:pPr>
+        <w:ind w:left="2500" w:hanging="180"/>
+      </w:pPr>
+    </w:lvl>
+    <w:lvl w:ilvl="3" w:tplc="040A000F" w:tentative="1">
+      <w:start w:val="1"/>
+      <w:numFmt w:val="decimal"/>
+      <w:lvlText w:val="%4."/>
+      <w:lvlJc w:val="left"/>
+      <w:pPr>
+        <w:ind w:left="3220" w:hanging="360"/>
+      </w:pPr>
+    </w:lvl>
+    <w:lvl w:ilvl="4" w:tplc="040A0019" w:tentative="1">
+      <w:start w:val="1"/>
+      <w:numFmt w:val="lowerLetter"/>
+      <w:lvlText w:val="%5."/>
+      <w:lvlJc w:val="left"/>
+      <w:pPr>
+        <w:ind w:left="3940" w:hanging="360"/>
+      </w:pPr>
+    </w:lvl>
+    <w:lvl w:ilvl="5" w:tplc="040A001B" w:tentative="1">
+      <w:start w:val="1"/>
+      <w:numFmt w:val="lowerRoman"/>
+      <w:lvlText w:val="%6."/>
+      <w:lvlJc w:val="right"/>
+      <w:pPr>
+        <w:ind w:left="4660" w:hanging="180"/>
+      </w:pPr>
+    </w:lvl>
+    <w:lvl w:ilvl="6" w:tplc="040A000F" w:tentative="1">
+      <w:start w:val="1"/>
+      <w:numFmt w:val="decimal"/>
+      <w:lvlText w:val="%7."/>
+      <w:lvlJc w:val="left"/>
+      <w:pPr>
+        <w:ind w:left="5380" w:hanging="360"/>
+      </w:pPr>
+    </w:lvl>
+    <w:lvl w:ilvl="7" w:tplc="040A0019" w:tentative="1">
+      <w:start w:val="1"/>
+      <w:numFmt w:val="lowerLetter"/>
+      <w:lvlText w:val="%8."/>
+      <w:lvlJc w:val="left"/>
+      <w:pPr>
+        <w:ind w:left="6100" w:hanging="360"/>
+      </w:pPr>
+    </w:lvl>
+    <w:lvl w:ilvl="8" w:tplc="040A001B" w:tentative="1">
+      <w:start w:val="1"/>
+      <w:numFmt w:val="lowerRoman"/>
+      <w:lvlText w:val="%9."/>
+      <w:lvlJc w:val="right"/>
+      <w:pPr>
+        <w:ind w:left="6820" w:hanging="180"/>
+      </w:pPr>
+    </w:lvl>
+  </w:abstractNum>
+  <w:abstractNum w:abstractNumId="10" w15:restartNumberingAfterBreak="0">
+    <w:nsid w:val="5A292EE1"/>
+    <w:multiLevelType w:val="hybridMultilevel"/>
+    <w:tmpl w:val="A56239D6"/>
+    <w:lvl w:ilvl="0" w:tplc="5BA40DB2">
       <w:start w:val="1"/>
       <w:numFmt w:val="decimal"/>
       <w:lvlText w:val="%1-"/>
@@ -6343,25 +8298,34 @@
     <w:abstractNumId w:val="0"/>
   </w:num>
   <w:num w:numId="2" w16cid:durableId="1365057768">
-    <w:abstractNumId w:val="5"/>
+    <w:abstractNumId w:val="7"/>
   </w:num>
   <w:num w:numId="3" w16cid:durableId="852063074">
-    <w:abstractNumId w:val="6"/>
+    <w:abstractNumId w:val="8"/>
   </w:num>
   <w:num w:numId="4" w16cid:durableId="721560051">
     <w:abstractNumId w:val="1"/>
   </w:num>
   <w:num w:numId="5" w16cid:durableId="337005420">
+    <w:abstractNumId w:val="6"/>
+  </w:num>
+  <w:num w:numId="6" w16cid:durableId="1246379658">
     <w:abstractNumId w:val="4"/>
   </w:num>
-  <w:num w:numId="6" w16cid:durableId="1246379658">
+  <w:num w:numId="7" w16cid:durableId="1795562340">
+    <w:abstractNumId w:val="9"/>
+  </w:num>
+  <w:num w:numId="8" w16cid:durableId="475955178">
     <w:abstractNumId w:val="3"/>
   </w:num>
-  <w:num w:numId="7" w16cid:durableId="1795562340">
-    <w:abstractNumId w:val="7"/>
+  <w:num w:numId="9" w16cid:durableId="380862179">
+    <w:abstractNumId w:val="2"/>
   </w:num>
-  <w:num w:numId="8" w16cid:durableId="475955178">
-    <w:abstractNumId w:val="2"/>
+  <w:num w:numId="10" w16cid:durableId="713891659">
+    <w:abstractNumId w:val="10"/>
+  </w:num>
+  <w:num w:numId="11" w16cid:durableId="74674586">
+    <w:abstractNumId w:val="5"/>
   </w:num>
   <w:numIdMacAtCleanup w:val="1"/>
 </w:numbering>
@@ -6944,7 +8908,6 @@
   <w:style w:type="character" w:default="1" w:styleId="Fuentedeprrafopredeter">
     <w:name w:val="Default Paragraph Font"/>
     <w:uiPriority w:val="1"/>
-    <w:semiHidden/>
     <w:unhideWhenUsed/>
   </w:style>
   <w:style w:type="table" w:default="1" w:styleId="Tablanormal">

</xml_diff>